<commit_message>
Finished Part I (c).
</commit_message>
<xml_diff>
--- a/Sowatzke_Project2.docx
+++ b/Sowatzke_Project2.docx
@@ -961,47 +961,7 @@
           <w:sz w:val="24"/>
           <w:szCs w:val="24"/>
         </w:rPr>
-        <w:t xml:space="preserve">Figure 2 - </w:t>
-      </w:r>
-      <w:r>
-        <w:rPr>
-          <w:rFonts w:ascii="Times New Roman" w:hAnsi="Times New Roman" w:cs="Times New Roman"/>
-          <w:sz w:val="24"/>
-          <w:szCs w:val="24"/>
-        </w:rPr>
-        <w:t xml:space="preserve">Plot of the Dow Jones Industrial Average on a </w:t>
-      </w:r>
-      <w:r>
-        <w:rPr>
-          <w:rFonts w:ascii="Times New Roman" w:hAnsi="Times New Roman" w:cs="Times New Roman"/>
-          <w:sz w:val="24"/>
-          <w:szCs w:val="24"/>
-        </w:rPr>
-        <w:t>S</w:t>
-      </w:r>
-      <w:r>
-        <w:rPr>
-          <w:rFonts w:ascii="Times New Roman" w:hAnsi="Times New Roman" w:cs="Times New Roman"/>
-          <w:sz w:val="24"/>
-          <w:szCs w:val="24"/>
-        </w:rPr>
-        <w:t>emi-</w:t>
-      </w:r>
-      <w:r>
-        <w:rPr>
-          <w:rFonts w:ascii="Times New Roman" w:hAnsi="Times New Roman" w:cs="Times New Roman"/>
-          <w:sz w:val="24"/>
-          <w:szCs w:val="24"/>
-        </w:rPr>
-        <w:t>L</w:t>
-      </w:r>
-      <w:r>
-        <w:rPr>
-          <w:rFonts w:ascii="Times New Roman" w:hAnsi="Times New Roman" w:cs="Times New Roman"/>
-          <w:sz w:val="24"/>
-          <w:szCs w:val="24"/>
-        </w:rPr>
-        <w:t>ogarithmic Scale.</w:t>
+        <w:t>Figure 2 - Plot of the Dow Jones Industrial Average on a Semi-Logarithmic Scale.</w:t>
       </w:r>
     </w:p>
     <w:p>
@@ -1668,9 +1628,263 @@
     <w:p>
       <w:pPr>
         <w:rPr>
-          <w:rFonts w:ascii="Courier New" w:hAnsi="Courier New" w:cs="Courier New"/>
-          <w:sz w:val="20"/>
-          <w:szCs w:val="20"/>
+          <w:rFonts w:ascii="Times New Roman" w:eastAsiaTheme="minorEastAsia" w:hAnsi="Times New Roman" w:cs="Times New Roman"/>
+          <w:sz w:val="24"/>
+          <w:szCs w:val="24"/>
+        </w:rPr>
+      </w:pPr>
+      <w:r>
+        <w:rPr>
+          <w:rFonts w:ascii="Times New Roman" w:eastAsiaTheme="minorEastAsia" w:hAnsi="Times New Roman" w:cs="Times New Roman"/>
+          <w:sz w:val="24"/>
+          <w:szCs w:val="24"/>
+        </w:rPr>
+        <w:t xml:space="preserve">Using </w:t>
+      </w:r>
+      <m:oMath>
+        <m:r>
+          <w:rPr>
+            <w:rFonts w:ascii="Cambria Math" w:eastAsiaTheme="minorEastAsia" w:hAnsi="Cambria Math" w:cs="Times New Roman"/>
+            <w:sz w:val="24"/>
+            <w:szCs w:val="24"/>
+          </w:rPr>
+          <m:t>e=x+X*a</m:t>
+        </m:r>
+      </m:oMath>
+      <w:r>
+        <w:rPr>
+          <w:rFonts w:ascii="Times New Roman" w:eastAsiaTheme="minorEastAsia" w:hAnsi="Times New Roman" w:cs="Times New Roman"/>
+          <w:sz w:val="24"/>
+          <w:szCs w:val="24"/>
+        </w:rPr>
+        <w:t xml:space="preserve">, we can calculate the total squared error according to the following formula: </w:t>
+      </w:r>
+      <m:oMath>
+        <m:r>
+          <w:rPr>
+            <w:rFonts w:ascii="Cambria Math" w:eastAsiaTheme="minorEastAsia" w:hAnsi="Cambria Math" w:cs="Times New Roman"/>
+            <w:sz w:val="24"/>
+            <w:szCs w:val="24"/>
+          </w:rPr>
+          <m:t>E=</m:t>
+        </m:r>
+        <m:sSup>
+          <m:sSupPr>
+            <m:ctrlPr>
+              <w:rPr>
+                <w:rFonts w:ascii="Cambria Math" w:eastAsiaTheme="minorEastAsia" w:hAnsi="Cambria Math" w:cs="Times New Roman"/>
+                <w:i/>
+                <w:sz w:val="24"/>
+                <w:szCs w:val="24"/>
+              </w:rPr>
+            </m:ctrlPr>
+          </m:sSupPr>
+          <m:e>
+            <m:r>
+              <w:rPr>
+                <w:rFonts w:ascii="Cambria Math" w:eastAsiaTheme="minorEastAsia" w:hAnsi="Cambria Math" w:cs="Times New Roman"/>
+                <w:sz w:val="24"/>
+                <w:szCs w:val="24"/>
+              </w:rPr>
+              <m:t>e</m:t>
+            </m:r>
+          </m:e>
+          <m:sup>
+            <m:r>
+              <w:rPr>
+                <w:rFonts w:ascii="Cambria Math" w:eastAsiaTheme="minorEastAsia" w:hAnsi="Cambria Math" w:cs="Times New Roman"/>
+                <w:sz w:val="24"/>
+                <w:szCs w:val="24"/>
+              </w:rPr>
+              <m:t>'</m:t>
+            </m:r>
+          </m:sup>
+        </m:sSup>
+        <m:r>
+          <w:rPr>
+            <w:rFonts w:ascii="Cambria Math" w:eastAsiaTheme="minorEastAsia" w:hAnsi="Cambria Math" w:cs="Times New Roman"/>
+            <w:sz w:val="24"/>
+            <w:szCs w:val="24"/>
+          </w:rPr>
+          <m:t>*e</m:t>
+        </m:r>
+      </m:oMath>
+      <w:r>
+        <w:rPr>
+          <w:rFonts w:ascii="Times New Roman" w:eastAsiaTheme="minorEastAsia" w:hAnsi="Times New Roman" w:cs="Times New Roman"/>
+          <w:sz w:val="24"/>
+          <w:szCs w:val="24"/>
+        </w:rPr>
+        <w:t>.  This gives us the following result:</w:t>
+      </w:r>
+    </w:p>
+    <w:p>
+      <w:pPr>
+        <w:rPr>
+          <w:rFonts w:ascii="Times New Roman" w:eastAsiaTheme="minorEastAsia" w:hAnsi="Times New Roman" w:cs="Times New Roman"/>
+          <w:sz w:val="24"/>
+          <w:szCs w:val="24"/>
+        </w:rPr>
+      </w:pPr>
+      <m:oMathPara>
+        <m:oMath>
+          <m:r>
+            <w:rPr>
+              <w:rFonts w:ascii="Cambria Math" w:eastAsiaTheme="minorEastAsia" w:hAnsi="Cambria Math" w:cs="Times New Roman"/>
+              <w:sz w:val="24"/>
+              <w:szCs w:val="24"/>
+            </w:rPr>
+            <m:t>E=</m:t>
+          </m:r>
+          <m:r>
+            <w:rPr>
+              <w:rFonts w:ascii="Cambria Math" w:eastAsiaTheme="minorEastAsia" w:hAnsi="Cambria Math" w:cs="Times New Roman"/>
+              <w:sz w:val="24"/>
+              <w:szCs w:val="24"/>
+            </w:rPr>
+            <m:t>23</m:t>
+          </m:r>
+          <m:r>
+            <w:rPr>
+              <w:rFonts w:ascii="Cambria Math" w:eastAsiaTheme="minorEastAsia" w:hAnsi="Cambria Math" w:cs="Times New Roman"/>
+              <w:sz w:val="24"/>
+              <w:szCs w:val="24"/>
+            </w:rPr>
+            <m:t>,</m:t>
+          </m:r>
+          <m:r>
+            <w:rPr>
+              <w:rFonts w:ascii="Cambria Math" w:eastAsiaTheme="minorEastAsia" w:hAnsi="Cambria Math" w:cs="Times New Roman"/>
+              <w:sz w:val="24"/>
+              <w:szCs w:val="24"/>
+            </w:rPr>
+            <m:t>638.06</m:t>
+          </m:r>
+        </m:oMath>
+      </m:oMathPara>
+    </w:p>
+    <w:p>
+      <w:pPr>
+        <w:rPr>
+          <w:rFonts w:ascii="Times New Roman" w:eastAsiaTheme="minorEastAsia" w:hAnsi="Times New Roman" w:cs="Times New Roman"/>
+          <w:sz w:val="24"/>
+          <w:szCs w:val="24"/>
+        </w:rPr>
+      </w:pPr>
+      <w:r>
+        <w:rPr>
+          <w:rFonts w:ascii="Times New Roman" w:eastAsiaTheme="minorEastAsia" w:hAnsi="Times New Roman" w:cs="Times New Roman"/>
+          <w:sz w:val="24"/>
+          <w:szCs w:val="24"/>
+        </w:rPr>
+        <w:t xml:space="preserve">To check the results, we can compute </w:t>
+      </w:r>
+      <m:oMath>
+        <m:r>
+          <w:rPr>
+            <w:rFonts w:ascii="Cambria Math" w:eastAsiaTheme="minorEastAsia" w:hAnsi="Cambria Math" w:cs="Times New Roman"/>
+            <w:sz w:val="24"/>
+            <w:szCs w:val="24"/>
+          </w:rPr>
+          <m:t>e</m:t>
+        </m:r>
+      </m:oMath>
+      <w:r>
+        <w:rPr>
+          <w:rFonts w:ascii="Times New Roman" w:eastAsiaTheme="minorEastAsia" w:hAnsi="Times New Roman" w:cs="Times New Roman"/>
+          <w:sz w:val="24"/>
+          <w:szCs w:val="24"/>
+        </w:rPr>
+        <w:t xml:space="preserve"> according to the following formula: </w:t>
+      </w:r>
+      <m:oMath>
+        <m:r>
+          <w:rPr>
+            <w:rFonts w:ascii="Cambria Math" w:eastAsiaTheme="minorEastAsia" w:hAnsi="Cambria Math" w:cs="Times New Roman"/>
+            <w:sz w:val="24"/>
+            <w:szCs w:val="24"/>
+          </w:rPr>
+          <m:t>e=x-xhat2</m:t>
+        </m:r>
+      </m:oMath>
+      <w:r>
+        <w:rPr>
+          <w:rFonts w:ascii="Times New Roman" w:eastAsiaTheme="minorEastAsia" w:hAnsi="Times New Roman" w:cs="Times New Roman"/>
+          <w:sz w:val="24"/>
+          <w:szCs w:val="24"/>
+        </w:rPr>
+        <w:t xml:space="preserve">. Then, we can calculate </w:t>
+      </w:r>
+      <m:oMath>
+        <m:r>
+          <w:rPr>
+            <w:rFonts w:ascii="Cambria Math" w:eastAsiaTheme="minorEastAsia" w:hAnsi="Cambria Math" w:cs="Times New Roman"/>
+            <w:sz w:val="24"/>
+            <w:szCs w:val="24"/>
+          </w:rPr>
+          <m:t>E</m:t>
+        </m:r>
+      </m:oMath>
+      <w:r>
+        <w:rPr>
+          <w:rFonts w:ascii="Times New Roman" w:eastAsiaTheme="minorEastAsia" w:hAnsi="Times New Roman" w:cs="Times New Roman"/>
+          <w:sz w:val="24"/>
+          <w:szCs w:val="24"/>
+        </w:rPr>
+        <w:t xml:space="preserve"> using the formula above. Doing so, gives us the following result:</w:t>
+      </w:r>
+    </w:p>
+    <w:p>
+      <w:pPr>
+        <w:jc w:val="center"/>
+        <w:rPr>
+          <w:rFonts w:ascii="Times New Roman" w:eastAsiaTheme="minorEastAsia" w:hAnsi="Times New Roman" w:cs="Times New Roman"/>
+          <w:sz w:val="24"/>
+          <w:szCs w:val="24"/>
+        </w:rPr>
+      </w:pPr>
+      <m:oMathPara>
+        <m:oMath>
+          <m:r>
+            <w:rPr>
+              <w:rFonts w:ascii="Cambria Math" w:eastAsiaTheme="minorEastAsia" w:hAnsi="Cambria Math" w:cs="Times New Roman"/>
+              <w:sz w:val="24"/>
+              <w:szCs w:val="24"/>
+            </w:rPr>
+            <m:t>E=23,638.06</m:t>
+          </m:r>
+        </m:oMath>
+      </m:oMathPara>
+    </w:p>
+    <w:p>
+      <w:pPr>
+        <w:rPr>
+          <w:rFonts w:ascii="Times New Roman" w:eastAsiaTheme="minorEastAsia" w:hAnsi="Times New Roman" w:cs="Times New Roman"/>
+          <w:b/>
+          <w:bCs/>
+          <w:sz w:val="24"/>
+          <w:szCs w:val="24"/>
+        </w:rPr>
+      </w:pPr>
+      <w:r>
+        <w:rPr>
+          <w:rFonts w:ascii="Times New Roman" w:eastAsiaTheme="minorEastAsia" w:hAnsi="Times New Roman" w:cs="Times New Roman"/>
+          <w:b/>
+          <w:bCs/>
+          <w:sz w:val="24"/>
+          <w:szCs w:val="24"/>
+        </w:rPr>
+        <w:t>(d)</w:t>
+      </w:r>
+    </w:p>
+    <w:p>
+      <w:pPr>
+        <w:rPr>
+          <w:rFonts w:ascii="Times New Roman" w:eastAsiaTheme="minorEastAsia" w:hAnsi="Times New Roman" w:cs="Times New Roman"/>
+          <w:b/>
+          <w:bCs/>
+          <w:sz w:val="24"/>
+          <w:szCs w:val="24"/>
         </w:rPr>
       </w:pPr>
     </w:p>
@@ -3215,6 +3429,16 @@
 </file>
 
 <file path=customXml/item1.xml><?xml version="1.0" encoding="utf-8"?>
+<p:properties xmlns:p="http://schemas.microsoft.com/office/2006/metadata/properties" xmlns:xsi="http://www.w3.org/2001/XMLSchema-instance" xmlns:pc="http://schemas.microsoft.com/office/infopath/2007/PartnerControls">
+  <documentManagement/>
+</p:properties>
+</file>
+
+<file path=customXml/item2.xml><?xml version="1.0" encoding="utf-8"?>
+<b:Sources xmlns:b="http://schemas.openxmlformats.org/officeDocument/2006/bibliography" xmlns="http://schemas.openxmlformats.org/officeDocument/2006/bibliography" SelectedStyle="\APASixthEditionOfficeOnline.xsl" StyleName="APA" Version="6"/>
+</file>
+
+<file path=customXml/item3.xml><?xml version="1.0" encoding="utf-8"?>
 <ct:contentTypeSchema xmlns:ct="http://schemas.microsoft.com/office/2006/metadata/contentType" xmlns:ma="http://schemas.microsoft.com/office/2006/metadata/properties/metaAttributes" ct:_="" ma:_="" ma:contentTypeName="Document" ma:contentTypeID="0x01010018888F135366464196A1654005703079" ma:contentTypeVersion="11" ma:contentTypeDescription="Create a new document." ma:contentTypeScope="" ma:versionID="b1411180fed079476454170ec0748a8a">
   <xsd:schema xmlns:xsd="http://www.w3.org/2001/XMLSchema" xmlns:xs="http://www.w3.org/2001/XMLSchema" xmlns:p="http://schemas.microsoft.com/office/2006/metadata/properties" xmlns:ns3="90e31459-0e0b-4b47-bf19-390f3e07d6f7" xmlns:ns4="4f8d60d3-6368-4a75-a87f-43e92b2cc2a6" targetNamespace="http://schemas.microsoft.com/office/2006/metadata/properties" ma:root="true" ma:fieldsID="86552e17d91fb6b9759927420c3c53a0" ns3:_="" ns4:_="">
     <xsd:import namespace="90e31459-0e0b-4b47-bf19-390f3e07d6f7"/>
@@ -3425,16 +3649,6 @@
 </ct:contentTypeSchema>
 </file>
 
-<file path=customXml/item2.xml><?xml version="1.0" encoding="utf-8"?>
-<b:Sources xmlns:b="http://schemas.openxmlformats.org/officeDocument/2006/bibliography" xmlns="http://schemas.openxmlformats.org/officeDocument/2006/bibliography" SelectedStyle="\APASixthEditionOfficeOnline.xsl" StyleName="APA" Version="6"/>
-</file>
-
-<file path=customXml/item3.xml><?xml version="1.0" encoding="utf-8"?>
-<p:properties xmlns:p="http://schemas.microsoft.com/office/2006/metadata/properties" xmlns:xsi="http://www.w3.org/2001/XMLSchema-instance" xmlns:pc="http://schemas.microsoft.com/office/infopath/2007/PartnerControls">
-  <documentManagement/>
-</p:properties>
-</file>
-
 <file path=customXml/item4.xml><?xml version="1.0" encoding="utf-8"?>
 <?mso-contentType ?>
 <FormTemplates xmlns="http://schemas.microsoft.com/sharepoint/v3/contenttype/forms">
@@ -3445,6 +3659,23 @@
 </file>
 
 <file path=customXml/itemProps1.xml><?xml version="1.0" encoding="utf-8"?>
+<ds:datastoreItem xmlns:ds="http://schemas.openxmlformats.org/officeDocument/2006/customXml" ds:itemID="{03CF7DB3-698A-472F-9AD7-B9452BD64245}">
+  <ds:schemaRefs>
+    <ds:schemaRef ds:uri="http://schemas.microsoft.com/office/2006/metadata/properties"/>
+    <ds:schemaRef ds:uri="http://schemas.microsoft.com/office/infopath/2007/PartnerControls"/>
+  </ds:schemaRefs>
+</ds:datastoreItem>
+</file>
+
+<file path=customXml/itemProps2.xml><?xml version="1.0" encoding="utf-8"?>
+<ds:datastoreItem xmlns:ds="http://schemas.openxmlformats.org/officeDocument/2006/customXml" ds:itemID="{2263B5EF-CD7C-42A6-8146-8F715F7F41EA}">
+  <ds:schemaRefs>
+    <ds:schemaRef ds:uri="http://schemas.openxmlformats.org/officeDocument/2006/bibliography"/>
+  </ds:schemaRefs>
+</ds:datastoreItem>
+</file>
+
+<file path=customXml/itemProps3.xml><?xml version="1.0" encoding="utf-8"?>
 <ds:datastoreItem xmlns:ds="http://schemas.openxmlformats.org/officeDocument/2006/customXml" ds:itemID="{F25C6FA4-B546-4B53-ABB7-4249C91A27F1}">
   <ds:schemaRefs>
     <ds:schemaRef ds:uri="http://schemas.microsoft.com/office/2006/metadata/contentType"/>
@@ -3463,23 +3694,6 @@
 </ds:datastoreItem>
 </file>
 
-<file path=customXml/itemProps2.xml><?xml version="1.0" encoding="utf-8"?>
-<ds:datastoreItem xmlns:ds="http://schemas.openxmlformats.org/officeDocument/2006/customXml" ds:itemID="{2263B5EF-CD7C-42A6-8146-8F715F7F41EA}">
-  <ds:schemaRefs>
-    <ds:schemaRef ds:uri="http://schemas.openxmlformats.org/officeDocument/2006/bibliography"/>
-  </ds:schemaRefs>
-</ds:datastoreItem>
-</file>
-
-<file path=customXml/itemProps3.xml><?xml version="1.0" encoding="utf-8"?>
-<ds:datastoreItem xmlns:ds="http://schemas.openxmlformats.org/officeDocument/2006/customXml" ds:itemID="{03CF7DB3-698A-472F-9AD7-B9452BD64245}">
-  <ds:schemaRefs>
-    <ds:schemaRef ds:uri="http://schemas.microsoft.com/office/2006/metadata/properties"/>
-    <ds:schemaRef ds:uri="http://schemas.microsoft.com/office/infopath/2007/PartnerControls"/>
-  </ds:schemaRefs>
-</ds:datastoreItem>
-</file>
-
 <file path=customXml/itemProps4.xml><?xml version="1.0" encoding="utf-8"?>
 <ds:datastoreItem xmlns:ds="http://schemas.openxmlformats.org/officeDocument/2006/customXml" ds:itemID="{EBF539D8-78CE-4F93-B974-F499CFC577D8}">
   <ds:schemaRefs>

</xml_diff>

<commit_message>
Added part 1d to the write-up.
</commit_message>
<xml_diff>
--- a/Sowatzke_Project2.docx
+++ b/Sowatzke_Project2.docx
@@ -538,23 +538,13 @@
         </w:rPr>
         <w:t xml:space="preserve"> and is divided into two sections that investigate prediction of the stock market and Ethereum block </w:t>
       </w:r>
-      <w:proofErr w:type="gramStart"/>
-      <w:r>
-        <w:rPr>
-          <w:rFonts w:ascii="Times New Roman" w:hAnsi="Times New Roman" w:cs="Times New Roman"/>
-          <w:sz w:val="24"/>
-          <w:szCs w:val="24"/>
-        </w:rPr>
-        <w:t>difficulty</w:t>
-      </w:r>
-      <w:proofErr w:type="gramEnd"/>
-      <w:r>
-        <w:rPr>
-          <w:rFonts w:ascii="Times New Roman" w:hAnsi="Times New Roman" w:cs="Times New Roman"/>
-          <w:sz w:val="24"/>
-          <w:szCs w:val="24"/>
-        </w:rPr>
-        <w:t xml:space="preserve"> </w:t>
+      <w:r>
+        <w:rPr>
+          <w:rFonts w:ascii="Times New Roman" w:hAnsi="Times New Roman" w:cs="Times New Roman"/>
+          <w:sz w:val="24"/>
+          <w:szCs w:val="24"/>
+        </w:rPr>
+        <w:t xml:space="preserve">difficulty </w:t>
       </w:r>
       <w:r>
         <w:rPr>
@@ -779,25 +769,7 @@
           <w:sz w:val="24"/>
           <w:szCs w:val="24"/>
         </w:rPr>
-        <w:t xml:space="preserve">Dow Jones Industrial Average Data is plotted on a linear and semi-logarithmic scale in Figures 1 and </w:t>
-      </w:r>
-      <w:proofErr w:type="gramStart"/>
-      <w:r>
-        <w:rPr>
-          <w:rFonts w:ascii="Times New Roman" w:hAnsi="Times New Roman" w:cs="Times New Roman"/>
-          <w:sz w:val="24"/>
-          <w:szCs w:val="24"/>
-        </w:rPr>
-        <w:t>2</w:t>
-      </w:r>
-      <w:proofErr w:type="gramEnd"/>
-      <w:r>
-        <w:rPr>
-          <w:rFonts w:ascii="Times New Roman" w:hAnsi="Times New Roman" w:cs="Times New Roman"/>
-          <w:sz w:val="24"/>
-          <w:szCs w:val="24"/>
-        </w:rPr>
-        <w:t xml:space="preserve"> respectively.</w:t>
+        <w:t>Dow Jones Industrial Average Data is plotted on a linear and semi-logarithmic scale in Figures 1 and 2 respectively.</w:t>
       </w:r>
     </w:p>
     <w:p>
@@ -1881,15 +1853,264 @@
       <w:pPr>
         <w:rPr>
           <w:rFonts w:ascii="Times New Roman" w:eastAsiaTheme="minorEastAsia" w:hAnsi="Times New Roman" w:cs="Times New Roman"/>
-          <w:b/>
-          <w:bCs/>
-          <w:sz w:val="24"/>
-          <w:szCs w:val="24"/>
-        </w:rPr>
-      </w:pPr>
+          <w:sz w:val="24"/>
+          <w:szCs w:val="24"/>
+        </w:rPr>
+      </w:pPr>
+      <w:r>
+        <w:rPr>
+          <w:rFonts w:ascii="Times New Roman" w:eastAsiaTheme="minorEastAsia" w:hAnsi="Times New Roman" w:cs="Times New Roman"/>
+          <w:sz w:val="24"/>
+          <w:szCs w:val="24"/>
+        </w:rPr>
+        <w:t xml:space="preserve">In Figure 4, we plot the total squared prediction error as a function of </w:t>
+      </w:r>
+      <m:oMath>
+        <m:r>
+          <w:rPr>
+            <w:rFonts w:ascii="Cambria Math" w:eastAsiaTheme="minorEastAsia" w:hAnsi="Cambria Math" w:cs="Times New Roman"/>
+            <w:sz w:val="24"/>
+            <w:szCs w:val="24"/>
+          </w:rPr>
+          <m:t>p</m:t>
+        </m:r>
+      </m:oMath>
+      <w:r>
+        <w:rPr>
+          <w:rFonts w:ascii="Times New Roman" w:eastAsiaTheme="minorEastAsia" w:hAnsi="Times New Roman" w:cs="Times New Roman"/>
+          <w:sz w:val="24"/>
+          <w:szCs w:val="24"/>
+        </w:rPr>
+        <w:t xml:space="preserve"> for </w:t>
+      </w:r>
+      <m:oMath>
+        <m:r>
+          <w:rPr>
+            <w:rFonts w:ascii="Cambria Math" w:eastAsiaTheme="minorEastAsia" w:hAnsi="Cambria Math" w:cs="Times New Roman"/>
+            <w:sz w:val="24"/>
+            <w:szCs w:val="24"/>
+          </w:rPr>
+          <m:t>p=1, …, 10</m:t>
+        </m:r>
+      </m:oMath>
+      <w:r>
+        <w:rPr>
+          <w:rFonts w:ascii="Times New Roman" w:eastAsiaTheme="minorEastAsia" w:hAnsi="Times New Roman" w:cs="Times New Roman"/>
+          <w:sz w:val="24"/>
+          <w:szCs w:val="24"/>
+        </w:rPr>
+        <w:t>.</w:t>
+      </w:r>
+    </w:p>
+    <w:p>
+      <w:pPr>
+        <w:jc w:val="center"/>
+        <w:rPr>
+          <w:rFonts w:ascii="Times New Roman" w:eastAsiaTheme="minorEastAsia" w:hAnsi="Times New Roman" w:cs="Times New Roman"/>
+          <w:sz w:val="24"/>
+          <w:szCs w:val="24"/>
+        </w:rPr>
+      </w:pPr>
+      <w:r>
+        <w:rPr>
+          <w:rFonts w:ascii="Times New Roman" w:eastAsiaTheme="minorEastAsia" w:hAnsi="Times New Roman" w:cs="Times New Roman"/>
+          <w:noProof/>
+          <w:sz w:val="24"/>
+          <w:szCs w:val="24"/>
+        </w:rPr>
+        <w:drawing>
+          <wp:inline distT="0" distB="0" distL="0" distR="0" wp14:anchorId="79AFD4C2" wp14:editId="6EC98EBD">
+            <wp:extent cx="4572000" cy="3429000"/>
+            <wp:effectExtent l="19050" t="19050" r="19050" b="19050"/>
+            <wp:docPr id="1" name="Picture 1" descr="Chart, line chart&#10;&#10;Description automatically generated"/>
+            <wp:cNvGraphicFramePr>
+              <a:graphicFrameLocks xmlns:a="http://schemas.openxmlformats.org/drawingml/2006/main" noChangeAspect="1"/>
+            </wp:cNvGraphicFramePr>
+            <a:graphic xmlns:a="http://schemas.openxmlformats.org/drawingml/2006/main">
+              <a:graphicData uri="http://schemas.openxmlformats.org/drawingml/2006/picture">
+                <pic:pic xmlns:pic="http://schemas.openxmlformats.org/drawingml/2006/picture">
+                  <pic:nvPicPr>
+                    <pic:cNvPr id="1" name="Picture 1" descr="Chart, line chart&#10;&#10;Description automatically generated"/>
+                    <pic:cNvPicPr/>
+                  </pic:nvPicPr>
+                  <pic:blipFill>
+                    <a:blip r:embed="rId14">
+                      <a:extLst>
+                        <a:ext uri="{28A0092B-C50C-407E-A947-70E740481C1C}">
+                          <a14:useLocalDpi xmlns:a14="http://schemas.microsoft.com/office/drawing/2010/main" val="0"/>
+                        </a:ext>
+                      </a:extLst>
+                    </a:blip>
+                    <a:stretch>
+                      <a:fillRect/>
+                    </a:stretch>
+                  </pic:blipFill>
+                  <pic:spPr>
+                    <a:xfrm>
+                      <a:off x="0" y="0"/>
+                      <a:ext cx="4572000" cy="3429000"/>
+                    </a:xfrm>
+                    <a:prstGeom prst="rect">
+                      <a:avLst/>
+                    </a:prstGeom>
+                    <a:ln>
+                      <a:solidFill>
+                        <a:schemeClr val="tx1"/>
+                      </a:solidFill>
+                    </a:ln>
+                  </pic:spPr>
+                </pic:pic>
+              </a:graphicData>
+            </a:graphic>
+          </wp:inline>
+        </w:drawing>
+      </w:r>
+    </w:p>
+    <w:p>
+      <w:pPr>
+        <w:jc w:val="center"/>
+        <w:rPr>
+          <w:rFonts w:ascii="Times New Roman" w:eastAsiaTheme="minorEastAsia" w:hAnsi="Times New Roman" w:cs="Times New Roman"/>
+          <w:sz w:val="24"/>
+          <w:szCs w:val="24"/>
+        </w:rPr>
+      </w:pPr>
+      <w:r>
+        <w:rPr>
+          <w:rFonts w:ascii="Times New Roman" w:eastAsiaTheme="minorEastAsia" w:hAnsi="Times New Roman" w:cs="Times New Roman"/>
+          <w:sz w:val="24"/>
+          <w:szCs w:val="24"/>
+        </w:rPr>
+        <w:t xml:space="preserve">Figure 4 – Plot of the Total Squared Error vs </w:t>
+      </w:r>
+      <m:oMath>
+        <m:r>
+          <w:rPr>
+            <w:rFonts w:ascii="Cambria Math" w:eastAsiaTheme="minorEastAsia" w:hAnsi="Cambria Math" w:cs="Times New Roman"/>
+            <w:sz w:val="24"/>
+            <w:szCs w:val="24"/>
+          </w:rPr>
+          <m:t>p</m:t>
+        </m:r>
+      </m:oMath>
+      <w:r>
+        <w:rPr>
+          <w:rFonts w:ascii="Times New Roman" w:eastAsiaTheme="minorEastAsia" w:hAnsi="Times New Roman" w:cs="Times New Roman"/>
+          <w:sz w:val="24"/>
+          <w:szCs w:val="24"/>
+        </w:rPr>
+        <w:t xml:space="preserve"> for </w:t>
+      </w:r>
+      <m:oMath>
+        <m:r>
+          <w:rPr>
+            <w:rFonts w:ascii="Cambria Math" w:eastAsiaTheme="minorEastAsia" w:hAnsi="Cambria Math" w:cs="Times New Roman"/>
+            <w:sz w:val="24"/>
+            <w:szCs w:val="24"/>
+          </w:rPr>
+          <m:t>p=1,…,10</m:t>
+        </m:r>
+      </m:oMath>
+      <w:r>
+        <w:rPr>
+          <w:rFonts w:ascii="Times New Roman" w:eastAsiaTheme="minorEastAsia" w:hAnsi="Times New Roman" w:cs="Times New Roman"/>
+          <w:sz w:val="24"/>
+          <w:szCs w:val="24"/>
+        </w:rPr>
+        <w:t>.</w:t>
+      </w:r>
+    </w:p>
+    <w:p>
+      <w:pPr>
+        <w:rPr>
+          <w:rFonts w:ascii="Times New Roman" w:eastAsiaTheme="minorEastAsia" w:hAnsi="Times New Roman" w:cs="Times New Roman"/>
+          <w:sz w:val="24"/>
+          <w:szCs w:val="24"/>
+        </w:rPr>
+      </w:pPr>
+      <w:r>
+        <w:rPr>
+          <w:rFonts w:ascii="Times New Roman" w:eastAsiaTheme="minorEastAsia" w:hAnsi="Times New Roman" w:cs="Times New Roman"/>
+          <w:sz w:val="24"/>
+          <w:szCs w:val="24"/>
+        </w:rPr>
+        <w:t xml:space="preserve">There appears to be a “knee” at </w:t>
+      </w:r>
+      <m:oMath>
+        <m:r>
+          <w:rPr>
+            <w:rFonts w:ascii="Cambria Math" w:eastAsiaTheme="minorEastAsia" w:hAnsi="Cambria Math" w:cs="Times New Roman"/>
+            <w:sz w:val="24"/>
+            <w:szCs w:val="24"/>
+          </w:rPr>
+          <m:t>p=2</m:t>
+        </m:r>
+      </m:oMath>
+      <w:r>
+        <w:rPr>
+          <w:rFonts w:ascii="Times New Roman" w:eastAsiaTheme="minorEastAsia" w:hAnsi="Times New Roman" w:cs="Times New Roman"/>
+          <w:sz w:val="24"/>
+          <w:szCs w:val="24"/>
+        </w:rPr>
+        <w:t xml:space="preserve">. However, the total squared prediction error drops steeply starting at </w:t>
+      </w:r>
+      <m:oMath>
+        <m:r>
+          <w:rPr>
+            <w:rFonts w:ascii="Cambria Math" w:eastAsiaTheme="minorEastAsia" w:hAnsi="Cambria Math" w:cs="Times New Roman"/>
+            <w:sz w:val="24"/>
+            <w:szCs w:val="24"/>
+          </w:rPr>
+          <m:t>p=6</m:t>
+        </m:r>
+      </m:oMath>
+      <w:r>
+        <w:rPr>
+          <w:rFonts w:ascii="Times New Roman" w:eastAsiaTheme="minorEastAsia" w:hAnsi="Times New Roman" w:cs="Times New Roman"/>
+          <w:sz w:val="24"/>
+          <w:szCs w:val="24"/>
+        </w:rPr>
+        <w:t xml:space="preserve">. Therefore, there is not a value of </w:t>
+      </w:r>
+      <m:oMath>
+        <m:r>
+          <w:rPr>
+            <w:rFonts w:ascii="Cambria Math" w:eastAsiaTheme="minorEastAsia" w:hAnsi="Cambria Math" w:cs="Times New Roman"/>
+            <w:sz w:val="24"/>
+            <w:szCs w:val="24"/>
+          </w:rPr>
+          <m:t>p</m:t>
+        </m:r>
+      </m:oMath>
+      <w:r>
+        <w:rPr>
+          <w:rFonts w:ascii="Times New Roman" w:eastAsiaTheme="minorEastAsia" w:hAnsi="Times New Roman" w:cs="Times New Roman"/>
+          <w:sz w:val="24"/>
+          <w:szCs w:val="24"/>
+        </w:rPr>
+        <w:t xml:space="preserve"> after which the decrease in prediction error is negligible. As such, we choose </w:t>
+      </w:r>
+      <m:oMath>
+        <m:r>
+          <w:rPr>
+            <w:rFonts w:ascii="Cambria Math" w:eastAsiaTheme="minorEastAsia" w:hAnsi="Cambria Math" w:cs="Times New Roman"/>
+            <w:sz w:val="24"/>
+            <w:szCs w:val="24"/>
+          </w:rPr>
+          <m:t>p=10</m:t>
+        </m:r>
+      </m:oMath>
+      <w:r>
+        <w:rPr>
+          <w:rFonts w:ascii="Times New Roman" w:eastAsiaTheme="minorEastAsia" w:hAnsi="Times New Roman" w:cs="Times New Roman"/>
+          <w:sz w:val="24"/>
+          <w:szCs w:val="24"/>
+        </w:rPr>
+        <w:t xml:space="preserve"> because it minimizes the prediction error.</w:t>
+      </w:r>
     </w:p>
     <w:sectPr>
-      <w:headerReference w:type="default" r:id="rId14"/>
+      <w:headerReference w:type="default" r:id="rId15"/>
       <w:pgSz w:w="12240" w:h="15840"/>
       <w:pgMar w:top="1440" w:right="1440" w:bottom="1440" w:left="1440" w:header="720" w:footer="720" w:gutter="0"/>
       <w:cols w:space="720"/>

</xml_diff>

<commit_message>
Added part1d to the write-up
</commit_message>
<xml_diff>
--- a/Sowatzke_Project2.docx
+++ b/Sowatzke_Project2.docx
@@ -538,13 +538,23 @@
         </w:rPr>
         <w:t xml:space="preserve"> and is divided into two sections that investigate prediction of the stock market and Ethereum block </w:t>
       </w:r>
-      <w:r>
-        <w:rPr>
-          <w:rFonts w:ascii="Times New Roman" w:hAnsi="Times New Roman" w:cs="Times New Roman"/>
-          <w:sz w:val="24"/>
-          <w:szCs w:val="24"/>
-        </w:rPr>
-        <w:t xml:space="preserve">difficulty </w:t>
+      <w:proofErr w:type="gramStart"/>
+      <w:r>
+        <w:rPr>
+          <w:rFonts w:ascii="Times New Roman" w:hAnsi="Times New Roman" w:cs="Times New Roman"/>
+          <w:sz w:val="24"/>
+          <w:szCs w:val="24"/>
+        </w:rPr>
+        <w:t>difficulty</w:t>
+      </w:r>
+      <w:proofErr w:type="gramEnd"/>
+      <w:r>
+        <w:rPr>
+          <w:rFonts w:ascii="Times New Roman" w:hAnsi="Times New Roman" w:cs="Times New Roman"/>
+          <w:sz w:val="24"/>
+          <w:szCs w:val="24"/>
+        </w:rPr>
+        <w:t xml:space="preserve"> </w:t>
       </w:r>
       <w:r>
         <w:rPr>
@@ -769,7 +779,25 @@
           <w:sz w:val="24"/>
           <w:szCs w:val="24"/>
         </w:rPr>
-        <w:t>Dow Jones Industrial Average Data is plotted on a linear and semi-logarithmic scale in Figures 1 and 2 respectively.</w:t>
+        <w:t xml:space="preserve">Dow Jones Industrial Average Data is plotted on a linear and semi-logarithmic scale in Figures 1 and </w:t>
+      </w:r>
+      <w:proofErr w:type="gramStart"/>
+      <w:r>
+        <w:rPr>
+          <w:rFonts w:ascii="Times New Roman" w:hAnsi="Times New Roman" w:cs="Times New Roman"/>
+          <w:sz w:val="24"/>
+          <w:szCs w:val="24"/>
+        </w:rPr>
+        <w:t>2</w:t>
+      </w:r>
+      <w:proofErr w:type="gramEnd"/>
+      <w:r>
+        <w:rPr>
+          <w:rFonts w:ascii="Times New Roman" w:hAnsi="Times New Roman" w:cs="Times New Roman"/>
+          <w:sz w:val="24"/>
+          <w:szCs w:val="24"/>
+        </w:rPr>
+        <w:t xml:space="preserve"> respectively.</w:t>
       </w:r>
     </w:p>
     <w:p>
@@ -2108,6 +2136,36 @@
         </w:rPr>
         <w:t xml:space="preserve"> because it minimizes the prediction error.</w:t>
       </w:r>
+    </w:p>
+    <w:p>
+      <w:pPr>
+        <w:rPr>
+          <w:rFonts w:ascii="Times New Roman" w:eastAsiaTheme="minorEastAsia" w:hAnsi="Times New Roman" w:cs="Times New Roman"/>
+          <w:b/>
+          <w:bCs/>
+          <w:sz w:val="24"/>
+          <w:szCs w:val="24"/>
+        </w:rPr>
+      </w:pPr>
+      <w:r>
+        <w:rPr>
+          <w:rFonts w:ascii="Times New Roman" w:eastAsiaTheme="minorEastAsia" w:hAnsi="Times New Roman" w:cs="Times New Roman"/>
+          <w:b/>
+          <w:bCs/>
+          <w:sz w:val="24"/>
+          <w:szCs w:val="24"/>
+        </w:rPr>
+        <w:t>(e)</w:t>
+      </w:r>
+    </w:p>
+    <w:p>
+      <w:pPr>
+        <w:rPr>
+          <w:rFonts w:ascii="Times New Roman" w:eastAsiaTheme="minorEastAsia" w:hAnsi="Times New Roman" w:cs="Times New Roman"/>
+          <w:sz w:val="24"/>
+          <w:szCs w:val="24"/>
+        </w:rPr>
+      </w:pPr>
     </w:p>
     <w:sectPr>
       <w:headerReference w:type="default" r:id="rId15"/>

</xml_diff>

<commit_message>
Added part 1e) and started on part 1f).
</commit_message>
<xml_diff>
--- a/Sowatzke_Project2.docx
+++ b/Sowatzke_Project2.docx
@@ -538,23 +538,13 @@
         </w:rPr>
         <w:t xml:space="preserve"> and is divided into two sections that investigate prediction of the stock market and Ethereum block </w:t>
       </w:r>
-      <w:proofErr w:type="gramStart"/>
-      <w:r>
-        <w:rPr>
-          <w:rFonts w:ascii="Times New Roman" w:hAnsi="Times New Roman" w:cs="Times New Roman"/>
-          <w:sz w:val="24"/>
-          <w:szCs w:val="24"/>
-        </w:rPr>
-        <w:t>difficulty</w:t>
-      </w:r>
-      <w:proofErr w:type="gramEnd"/>
-      <w:r>
-        <w:rPr>
-          <w:rFonts w:ascii="Times New Roman" w:hAnsi="Times New Roman" w:cs="Times New Roman"/>
-          <w:sz w:val="24"/>
-          <w:szCs w:val="24"/>
-        </w:rPr>
-        <w:t xml:space="preserve"> </w:t>
+      <w:r>
+        <w:rPr>
+          <w:rFonts w:ascii="Times New Roman" w:hAnsi="Times New Roman" w:cs="Times New Roman"/>
+          <w:sz w:val="24"/>
+          <w:szCs w:val="24"/>
+        </w:rPr>
+        <w:t xml:space="preserve">difficulty </w:t>
       </w:r>
       <w:r>
         <w:rPr>
@@ -779,25 +769,7 @@
           <w:sz w:val="24"/>
           <w:szCs w:val="24"/>
         </w:rPr>
-        <w:t xml:space="preserve">Dow Jones Industrial Average Data is plotted on a linear and semi-logarithmic scale in Figures 1 and </w:t>
-      </w:r>
-      <w:proofErr w:type="gramStart"/>
-      <w:r>
-        <w:rPr>
-          <w:rFonts w:ascii="Times New Roman" w:hAnsi="Times New Roman" w:cs="Times New Roman"/>
-          <w:sz w:val="24"/>
-          <w:szCs w:val="24"/>
-        </w:rPr>
-        <w:t>2</w:t>
-      </w:r>
-      <w:proofErr w:type="gramEnd"/>
-      <w:r>
-        <w:rPr>
-          <w:rFonts w:ascii="Times New Roman" w:hAnsi="Times New Roman" w:cs="Times New Roman"/>
-          <w:sz w:val="24"/>
-          <w:szCs w:val="24"/>
-        </w:rPr>
-        <w:t xml:space="preserve"> respectively.</w:t>
+        <w:t>Dow Jones Industrial Average Data is plotted on a linear and semi-logarithmic scale in Figures 1 and 2 respectively.</w:t>
       </w:r>
     </w:p>
     <w:p>
@@ -2166,6 +2138,100 @@
           <w:szCs w:val="24"/>
         </w:rPr>
       </w:pPr>
+      <w:r>
+        <w:rPr>
+          <w:rFonts w:ascii="Times New Roman" w:eastAsiaTheme="minorEastAsia" w:hAnsi="Times New Roman" w:cs="Times New Roman"/>
+          <w:sz w:val="24"/>
+          <w:szCs w:val="24"/>
+        </w:rPr>
+        <w:t xml:space="preserve">If we have $1000 at the start of the p-th week and make 520 trading decisions, the upper bound to how much we could make is $4,700,565.98 - $1000 = $4,699,565.98. One lower bound to how much we can make is </w:t>
+      </w:r>
+      <w:r>
+        <w:rPr>
+          <w:rFonts w:ascii="Times New Roman" w:eastAsiaTheme="minorEastAsia" w:hAnsi="Times New Roman" w:cs="Times New Roman"/>
+          <w:sz w:val="24"/>
+          <w:szCs w:val="24"/>
+        </w:rPr>
+        <w:t>the amount</w:t>
+      </w:r>
+      <w:r>
+        <w:rPr>
+          <w:rFonts w:ascii="Times New Roman" w:eastAsiaTheme="minorEastAsia" w:hAnsi="Times New Roman" w:cs="Times New Roman"/>
+          <w:sz w:val="24"/>
+          <w:szCs w:val="24"/>
+        </w:rPr>
+        <w:t xml:space="preserve"> we</w:t>
+      </w:r>
+      <w:r>
+        <w:rPr>
+          <w:rFonts w:ascii="Times New Roman" w:eastAsiaTheme="minorEastAsia" w:hAnsi="Times New Roman" w:cs="Times New Roman"/>
+          <w:sz w:val="24"/>
+          <w:szCs w:val="24"/>
+        </w:rPr>
+        <w:t xml:space="preserve"> can </w:t>
+      </w:r>
+      <w:r>
+        <w:rPr>
+          <w:rFonts w:ascii="Times New Roman" w:eastAsiaTheme="minorEastAsia" w:hAnsi="Times New Roman" w:cs="Times New Roman"/>
+          <w:sz w:val="24"/>
+          <w:szCs w:val="24"/>
+        </w:rPr>
+        <w:t xml:space="preserve">make if all the money is invested in the bank. </w:t>
+      </w:r>
+      <w:r>
+        <w:rPr>
+          <w:rFonts w:ascii="Times New Roman" w:eastAsiaTheme="minorEastAsia" w:hAnsi="Times New Roman" w:cs="Times New Roman"/>
+          <w:sz w:val="24"/>
+          <w:szCs w:val="24"/>
+        </w:rPr>
+        <w:t xml:space="preserve">If this is the case, we can make $1349.74 - $1000 = $349.74. Another lower bound to how much we can make is the amount we can make if all the money is invested in the DJIA. If this is the case, we can make $544.44 - $1000 = - $455.56. </w:t>
+      </w:r>
+      <w:r>
+        <w:rPr>
+          <w:rFonts w:ascii="Times New Roman" w:eastAsiaTheme="minorEastAsia" w:hAnsi="Times New Roman" w:cs="Times New Roman"/>
+          <w:sz w:val="24"/>
+          <w:szCs w:val="24"/>
+        </w:rPr>
+        <w:t>Using the linear predictor, we can make $1422.65 - $1000 = $422.65.  This is equivalent to an APR of 3.53%.</w:t>
+      </w:r>
+    </w:p>
+    <w:p>
+      <w:pPr>
+        <w:rPr>
+          <w:rFonts w:ascii="Times New Roman" w:eastAsiaTheme="minorEastAsia" w:hAnsi="Times New Roman" w:cs="Times New Roman"/>
+          <w:b/>
+          <w:bCs/>
+          <w:sz w:val="24"/>
+          <w:szCs w:val="24"/>
+        </w:rPr>
+      </w:pPr>
+      <w:r>
+        <w:rPr>
+          <w:rFonts w:ascii="Times New Roman" w:eastAsiaTheme="minorEastAsia" w:hAnsi="Times New Roman" w:cs="Times New Roman"/>
+          <w:b/>
+          <w:bCs/>
+          <w:sz w:val="24"/>
+          <w:szCs w:val="24"/>
+        </w:rPr>
+        <w:t>(f)</w:t>
+      </w:r>
+    </w:p>
+    <w:p>
+      <w:pPr>
+        <w:rPr>
+          <w:rFonts w:ascii="Times New Roman" w:eastAsiaTheme="minorEastAsia" w:hAnsi="Times New Roman" w:cs="Times New Roman"/>
+          <w:sz w:val="24"/>
+          <w:szCs w:val="24"/>
+        </w:rPr>
+      </w:pPr>
+      <w:r>
+        <w:rPr>
+          <w:rFonts w:ascii="Times New Roman" w:eastAsiaTheme="minorEastAsia" w:hAnsi="Times New Roman" w:cs="Times New Roman"/>
+          <w:sz w:val="24"/>
+          <w:szCs w:val="24"/>
+        </w:rPr>
+        <w:t>Using the same linear predictor coefficients used in (e), we can use the same prediction strategy on the most recent decade of data.</w:t>
+      </w:r>
     </w:p>
     <w:sectPr>
       <w:headerReference w:type="default" r:id="rId15"/>

</xml_diff>

<commit_message>
Finished Rough Draft of Part I.
</commit_message>
<xml_diff>
--- a/Sowatzke_Project2.docx
+++ b/Sowatzke_Project2.docx
@@ -2230,7 +2230,82 @@
           <w:sz w:val="24"/>
           <w:szCs w:val="24"/>
         </w:rPr>
-        <w:t>Using the same linear predictor coefficients used in (e), we can use the same prediction strategy on the most recent decade of data.</w:t>
+        <w:t>Using th</w:t>
+      </w:r>
+      <w:r>
+        <w:rPr>
+          <w:rFonts w:ascii="Times New Roman" w:eastAsiaTheme="minorEastAsia" w:hAnsi="Times New Roman" w:cs="Times New Roman"/>
+          <w:sz w:val="24"/>
+          <w:szCs w:val="24"/>
+        </w:rPr>
+        <w:t xml:space="preserve">e </w:t>
+      </w:r>
+      <w:r>
+        <w:rPr>
+          <w:rFonts w:ascii="Times New Roman" w:eastAsiaTheme="minorEastAsia" w:hAnsi="Times New Roman" w:cs="Times New Roman"/>
+          <w:sz w:val="24"/>
+          <w:szCs w:val="24"/>
+        </w:rPr>
+        <w:t>linear predictor coefficients</w:t>
+      </w:r>
+      <w:r>
+        <w:rPr>
+          <w:rFonts w:ascii="Times New Roman" w:eastAsiaTheme="minorEastAsia" w:hAnsi="Times New Roman" w:cs="Times New Roman"/>
+          <w:sz w:val="24"/>
+          <w:szCs w:val="24"/>
+        </w:rPr>
+        <w:t xml:space="preserve"> derived</w:t>
+      </w:r>
+      <w:r>
+        <w:rPr>
+          <w:rFonts w:ascii="Times New Roman" w:eastAsiaTheme="minorEastAsia" w:hAnsi="Times New Roman" w:cs="Times New Roman"/>
+          <w:sz w:val="24"/>
+          <w:szCs w:val="24"/>
+        </w:rPr>
+        <w:t xml:space="preserve"> in (e), we can use the same prediction strategy on the most recent decade of data.</w:t>
+      </w:r>
+      <w:r>
+        <w:rPr>
+          <w:rFonts w:ascii="Times New Roman" w:eastAsiaTheme="minorEastAsia" w:hAnsi="Times New Roman" w:cs="Times New Roman"/>
+          <w:sz w:val="24"/>
+          <w:szCs w:val="24"/>
+        </w:rPr>
+        <w:t xml:space="preserve"> The upper bound to how much we can make is $104,798.92 - $1000 = $103,798.92. By investing the $1000 in the bank, we can determine one of the lower bounds, which is $1349.74 - $1000 = $349.74. If we instead invest the $1000 in the stock market, we can determine the other lower bound, which is $3521.28 - $1000 = $2521.28.</w:t>
+      </w:r>
+      <w:r>
+        <w:rPr>
+          <w:rFonts w:ascii="Times New Roman" w:eastAsiaTheme="minorEastAsia" w:hAnsi="Times New Roman" w:cs="Times New Roman"/>
+          <w:sz w:val="24"/>
+          <w:szCs w:val="24"/>
+        </w:rPr>
+        <w:t xml:space="preserve"> Using our linear predictor, we can make $2265.53 - $1000 = $1265.53. This is equivalent to an APR of 8.18%.</w:t>
+      </w:r>
+    </w:p>
+    <w:p>
+      <w:pPr>
+        <w:rPr>
+          <w:rFonts w:ascii="Times New Roman" w:eastAsiaTheme="minorEastAsia" w:hAnsi="Times New Roman" w:cs="Times New Roman"/>
+          <w:sz w:val="24"/>
+          <w:szCs w:val="24"/>
+        </w:rPr>
+      </w:pPr>
+      <w:r>
+        <w:rPr>
+          <w:rFonts w:ascii="Times New Roman" w:eastAsiaTheme="minorEastAsia" w:hAnsi="Times New Roman" w:cs="Times New Roman"/>
+          <w:b/>
+          <w:bCs/>
+          <w:sz w:val="24"/>
+          <w:szCs w:val="24"/>
+        </w:rPr>
+        <w:t>Part II</w:t>
+      </w:r>
+      <w:r>
+        <w:rPr>
+          <w:rFonts w:ascii="Times New Roman" w:eastAsiaTheme="minorEastAsia" w:hAnsi="Times New Roman" w:cs="Times New Roman"/>
+          <w:sz w:val="24"/>
+          <w:szCs w:val="24"/>
+        </w:rPr>
+        <w:t xml:space="preserve"> </w:t>
       </w:r>
     </w:p>
     <w:sectPr>

</xml_diff>

<commit_message>
Added introduction to Part II.
</commit_message>
<xml_diff>
--- a/Sowatzke_Project2.docx
+++ b/Sowatzke_Project2.docx
@@ -2144,7 +2144,25 @@
           <w:sz w:val="24"/>
           <w:szCs w:val="24"/>
         </w:rPr>
-        <w:t xml:space="preserve">If we have $1000 at the start of the p-th week and make 520 trading decisions, the upper bound to how much we could make is $4,700,565.98 - $1000 = $4,699,565.98. One lower bound to how much we can make is </w:t>
+        <w:t>If we have $1000 at the start of the p-</w:t>
+      </w:r>
+      <w:proofErr w:type="spellStart"/>
+      <w:r>
+        <w:rPr>
+          <w:rFonts w:ascii="Times New Roman" w:eastAsiaTheme="minorEastAsia" w:hAnsi="Times New Roman" w:cs="Times New Roman"/>
+          <w:sz w:val="24"/>
+          <w:szCs w:val="24"/>
+        </w:rPr>
+        <w:t>th</w:t>
+      </w:r>
+      <w:proofErr w:type="spellEnd"/>
+      <w:r>
+        <w:rPr>
+          <w:rFonts w:ascii="Times New Roman" w:eastAsiaTheme="minorEastAsia" w:hAnsi="Times New Roman" w:cs="Times New Roman"/>
+          <w:sz w:val="24"/>
+          <w:szCs w:val="24"/>
+        </w:rPr>
+        <w:t xml:space="preserve"> week and make 520 trading decisions, the upper bound to how much we could make is $4,700,565.98 - $1000 = $4,699,565.98. One lower bound to how much we can make is </w:t>
       </w:r>
       <w:r>
         <w:rPr>
@@ -2289,7 +2307,9 @@
           <w:szCs w:val="24"/>
         </w:rPr>
       </w:pPr>
-      <w:r>
+    </w:p>
+    <w:p>
+      <w:pPr>
         <w:rPr>
           <w:rFonts w:ascii="Times New Roman" w:eastAsiaTheme="minorEastAsia" w:hAnsi="Times New Roman" w:cs="Times New Roman"/>
           <w:b/>
@@ -2297,15 +2317,35 @@
           <w:sz w:val="24"/>
           <w:szCs w:val="24"/>
         </w:rPr>
+      </w:pPr>
+      <w:r>
+        <w:rPr>
+          <w:rFonts w:ascii="Times New Roman" w:eastAsiaTheme="minorEastAsia" w:hAnsi="Times New Roman" w:cs="Times New Roman"/>
+          <w:b/>
+          <w:bCs/>
+          <w:sz w:val="24"/>
+          <w:szCs w:val="24"/>
+        </w:rPr>
         <w:t>Part II</w:t>
       </w:r>
-      <w:r>
-        <w:rPr>
-          <w:rFonts w:ascii="Times New Roman" w:eastAsiaTheme="minorEastAsia" w:hAnsi="Times New Roman" w:cs="Times New Roman"/>
-          <w:sz w:val="24"/>
-          <w:szCs w:val="24"/>
-        </w:rPr>
-        <w:t xml:space="preserve"> </w:t>
+    </w:p>
+    <w:p>
+      <w:pPr>
+        <w:rPr>
+          <w:rFonts w:ascii="Times New Roman" w:eastAsiaTheme="minorEastAsia" w:hAnsi="Times New Roman" w:cs="Times New Roman"/>
+          <w:b/>
+          <w:bCs/>
+          <w:sz w:val="24"/>
+          <w:szCs w:val="24"/>
+        </w:rPr>
+      </w:pPr>
+      <w:r>
+        <w:rPr>
+          <w:rFonts w:ascii="Times New Roman" w:eastAsiaTheme="minorEastAsia" w:hAnsi="Times New Roman" w:cs="Times New Roman"/>
+          <w:sz w:val="24"/>
+          <w:szCs w:val="24"/>
+        </w:rPr>
+        <w:t xml:space="preserve">In this part, we use the autocorrelation method to predict Ethereum block difficulty. </w:t>
       </w:r>
     </w:p>
     <w:sectPr>

</xml_diff>

<commit_message>
Added first part of part 2a)
</commit_message>
<xml_diff>
--- a/Sowatzke_Project2.docx
+++ b/Sowatzke_Project2.docx
@@ -538,13 +538,23 @@
         </w:rPr>
         <w:t xml:space="preserve"> and is divided into two sections that investigate prediction of the stock market and Ethereum block </w:t>
       </w:r>
-      <w:r>
-        <w:rPr>
-          <w:rFonts w:ascii="Times New Roman" w:hAnsi="Times New Roman" w:cs="Times New Roman"/>
-          <w:sz w:val="24"/>
-          <w:szCs w:val="24"/>
-        </w:rPr>
-        <w:t xml:space="preserve">difficulty </w:t>
+      <w:proofErr w:type="gramStart"/>
+      <w:r>
+        <w:rPr>
+          <w:rFonts w:ascii="Times New Roman" w:hAnsi="Times New Roman" w:cs="Times New Roman"/>
+          <w:sz w:val="24"/>
+          <w:szCs w:val="24"/>
+        </w:rPr>
+        <w:t>difficulty</w:t>
+      </w:r>
+      <w:proofErr w:type="gramEnd"/>
+      <w:r>
+        <w:rPr>
+          <w:rFonts w:ascii="Times New Roman" w:hAnsi="Times New Roman" w:cs="Times New Roman"/>
+          <w:sz w:val="24"/>
+          <w:szCs w:val="24"/>
+        </w:rPr>
+        <w:t xml:space="preserve"> </w:t>
       </w:r>
       <w:r>
         <w:rPr>
@@ -769,7 +779,25 @@
           <w:sz w:val="24"/>
           <w:szCs w:val="24"/>
         </w:rPr>
-        <w:t>Dow Jones Industrial Average Data is plotted on a linear and semi-logarithmic scale in Figures 1 and 2 respectively.</w:t>
+        <w:t xml:space="preserve">Dow Jones Industrial Average Data is plotted on a linear and semi-logarithmic scale in Figures 1 and </w:t>
+      </w:r>
+      <w:proofErr w:type="gramStart"/>
+      <w:r>
+        <w:rPr>
+          <w:rFonts w:ascii="Times New Roman" w:hAnsi="Times New Roman" w:cs="Times New Roman"/>
+          <w:sz w:val="24"/>
+          <w:szCs w:val="24"/>
+        </w:rPr>
+        <w:t>2</w:t>
+      </w:r>
+      <w:proofErr w:type="gramEnd"/>
+      <w:r>
+        <w:rPr>
+          <w:rFonts w:ascii="Times New Roman" w:hAnsi="Times New Roman" w:cs="Times New Roman"/>
+          <w:sz w:val="24"/>
+          <w:szCs w:val="24"/>
+        </w:rPr>
+        <w:t xml:space="preserve"> respectively.</w:t>
       </w:r>
     </w:p>
     <w:p>
@@ -2333,6 +2361,31 @@
       <w:pPr>
         <w:rPr>
           <w:rFonts w:ascii="Times New Roman" w:eastAsiaTheme="minorEastAsia" w:hAnsi="Times New Roman" w:cs="Times New Roman"/>
+          <w:sz w:val="24"/>
+          <w:szCs w:val="24"/>
+        </w:rPr>
+      </w:pPr>
+      <w:r>
+        <w:rPr>
+          <w:rFonts w:ascii="Times New Roman" w:eastAsiaTheme="minorEastAsia" w:hAnsi="Times New Roman" w:cs="Times New Roman"/>
+          <w:sz w:val="24"/>
+          <w:szCs w:val="24"/>
+        </w:rPr>
+        <w:t xml:space="preserve">In this part, we use the autocorrelation method to predict Ethereum block difficulty. </w:t>
+      </w:r>
+      <w:r>
+        <w:rPr>
+          <w:rFonts w:ascii="Times New Roman" w:eastAsiaTheme="minorEastAsia" w:hAnsi="Times New Roman" w:cs="Times New Roman"/>
+          <w:sz w:val="24"/>
+          <w:szCs w:val="24"/>
+        </w:rPr>
+        <w:t>Specifically, we use daily data from July 30, 2015 to February 11, 2019 to make predictions and then analyze the predictions.</w:t>
+      </w:r>
+    </w:p>
+    <w:p>
+      <w:pPr>
+        <w:rPr>
+          <w:rFonts w:ascii="Times New Roman" w:eastAsiaTheme="minorEastAsia" w:hAnsi="Times New Roman" w:cs="Times New Roman"/>
           <w:b/>
           <w:bCs/>
           <w:sz w:val="24"/>
@@ -2342,14 +2395,316 @@
       <w:r>
         <w:rPr>
           <w:rFonts w:ascii="Times New Roman" w:eastAsiaTheme="minorEastAsia" w:hAnsi="Times New Roman" w:cs="Times New Roman"/>
-          <w:sz w:val="24"/>
-          <w:szCs w:val="24"/>
-        </w:rPr>
-        <w:t xml:space="preserve">In this part, we use the autocorrelation method to predict Ethereum block difficulty. </w:t>
-      </w:r>
+          <w:b/>
+          <w:bCs/>
+          <w:sz w:val="24"/>
+          <w:szCs w:val="24"/>
+        </w:rPr>
+        <w:t>(a)</w:t>
+      </w:r>
+    </w:p>
+    <w:p>
+      <w:pPr>
+        <w:rPr>
+          <w:rFonts w:ascii="Times New Roman" w:eastAsiaTheme="minorEastAsia" w:hAnsi="Times New Roman" w:cs="Times New Roman"/>
+          <w:sz w:val="24"/>
+          <w:szCs w:val="24"/>
+        </w:rPr>
+      </w:pPr>
+      <w:r>
+        <w:rPr>
+          <w:rFonts w:ascii="Times New Roman" w:eastAsiaTheme="minorEastAsia" w:hAnsi="Times New Roman" w:cs="Times New Roman"/>
+          <w:sz w:val="24"/>
+          <w:szCs w:val="24"/>
+        </w:rPr>
+        <w:t xml:space="preserve">In part (a), we use block difficulty data from July 30, 2015 to December 31, 2015 to predict difficulty from January 1, 2016 to June 30, 2016. </w:t>
+      </w:r>
+    </w:p>
+    <w:p>
+      <w:pPr>
+        <w:rPr>
+          <w:rFonts w:ascii="Times New Roman" w:eastAsiaTheme="minorEastAsia" w:hAnsi="Times New Roman" w:cs="Times New Roman"/>
+          <w:b/>
+          <w:bCs/>
+          <w:sz w:val="24"/>
+          <w:szCs w:val="24"/>
+        </w:rPr>
+      </w:pPr>
+      <w:r>
+        <w:rPr>
+          <w:rFonts w:ascii="Times New Roman" w:eastAsiaTheme="minorEastAsia" w:hAnsi="Times New Roman" w:cs="Times New Roman"/>
+          <w:b/>
+          <w:bCs/>
+          <w:sz w:val="24"/>
+          <w:szCs w:val="24"/>
+        </w:rPr>
+        <w:t>(i)</w:t>
+      </w:r>
+    </w:p>
+    <w:p>
+      <w:pPr>
+        <w:rPr>
+          <w:rFonts w:ascii="Times New Roman" w:eastAsiaTheme="minorEastAsia" w:hAnsi="Times New Roman" w:cs="Times New Roman"/>
+          <w:sz w:val="24"/>
+          <w:szCs w:val="24"/>
+        </w:rPr>
+      </w:pPr>
+      <w:r>
+        <w:rPr>
+          <w:rFonts w:ascii="Times New Roman" w:eastAsiaTheme="minorEastAsia" w:hAnsi="Times New Roman" w:cs="Times New Roman"/>
+          <w:sz w:val="24"/>
+          <w:szCs w:val="24"/>
+        </w:rPr>
+        <w:t xml:space="preserve">First using </w:t>
+      </w:r>
+      <m:oMath>
+        <m:r>
+          <w:rPr>
+            <w:rFonts w:ascii="Cambria Math" w:eastAsiaTheme="minorEastAsia" w:hAnsi="Cambria Math" w:cs="Times New Roman"/>
+            <w:sz w:val="24"/>
+            <w:szCs w:val="24"/>
+          </w:rPr>
+          <m:t>P=2</m:t>
+        </m:r>
+      </m:oMath>
+      <w:r>
+        <w:rPr>
+          <w:rFonts w:ascii="Times New Roman" w:eastAsiaTheme="minorEastAsia" w:hAnsi="Times New Roman" w:cs="Times New Roman"/>
+          <w:sz w:val="24"/>
+          <w:szCs w:val="24"/>
+        </w:rPr>
+        <w:t xml:space="preserve">, we can use the </w:t>
+      </w:r>
+      <m:oMath>
+        <m:r>
+          <w:rPr>
+            <w:rFonts w:ascii="Cambria Math" w:eastAsiaTheme="minorEastAsia" w:hAnsi="Cambria Math" w:cs="Times New Roman"/>
+            <w:sz w:val="24"/>
+            <w:szCs w:val="24"/>
+          </w:rPr>
+          <m:t>lpc</m:t>
+        </m:r>
+      </m:oMath>
+      <w:r>
+        <w:rPr>
+          <w:rFonts w:ascii="Times New Roman" w:eastAsiaTheme="minorEastAsia" w:hAnsi="Times New Roman" w:cs="Times New Roman"/>
+          <w:sz w:val="24"/>
+          <w:szCs w:val="24"/>
+        </w:rPr>
+        <w:t xml:space="preserve"> command to determine the linear predictor coefficients:</w:t>
+      </w:r>
+    </w:p>
+    <w:p>
+      <w:pPr>
+        <w:rPr>
+          <w:rFonts w:ascii="Times New Roman" w:eastAsiaTheme="minorEastAsia" w:hAnsi="Times New Roman" w:cs="Times New Roman"/>
+          <w:sz w:val="24"/>
+          <w:szCs w:val="24"/>
+        </w:rPr>
+      </w:pPr>
+      <m:oMathPara>
+        <m:oMath>
+          <m:r>
+            <w:rPr>
+              <w:rFonts w:ascii="Cambria Math" w:eastAsiaTheme="minorEastAsia" w:hAnsi="Cambria Math" w:cs="Times New Roman"/>
+              <w:sz w:val="24"/>
+              <w:szCs w:val="24"/>
+            </w:rPr>
+            <m:t>a=</m:t>
+          </m:r>
+          <m:d>
+            <m:dPr>
+              <m:begChr m:val="["/>
+              <m:endChr m:val="]"/>
+              <m:ctrlPr>
+                <w:rPr>
+                  <w:rFonts w:ascii="Cambria Math" w:eastAsiaTheme="minorEastAsia" w:hAnsi="Cambria Math" w:cs="Times New Roman"/>
+                  <w:i/>
+                  <w:sz w:val="24"/>
+                  <w:szCs w:val="24"/>
+                </w:rPr>
+              </m:ctrlPr>
+            </m:dPr>
+            <m:e>
+              <m:m>
+                <m:mPr>
+                  <m:mcs>
+                    <m:mc>
+                      <m:mcPr>
+                        <m:count m:val="1"/>
+                        <m:mcJc m:val="center"/>
+                      </m:mcPr>
+                    </m:mc>
+                  </m:mcs>
+                  <m:ctrlPr>
+                    <w:rPr>
+                      <w:rFonts w:ascii="Cambria Math" w:eastAsiaTheme="minorEastAsia" w:hAnsi="Cambria Math" w:cs="Times New Roman"/>
+                      <w:i/>
+                      <w:sz w:val="24"/>
+                      <w:szCs w:val="24"/>
+                    </w:rPr>
+                  </m:ctrlPr>
+                </m:mPr>
+                <m:mr>
+                  <m:e>
+                    <m:r>
+                      <w:rPr>
+                        <w:rFonts w:ascii="Cambria Math" w:eastAsiaTheme="minorEastAsia" w:hAnsi="Cambria Math" w:cs="Times New Roman"/>
+                        <w:sz w:val="24"/>
+                        <w:szCs w:val="24"/>
+                      </w:rPr>
+                      <m:t>-1.0378</m:t>
+                    </m:r>
+                  </m:e>
+                </m:mr>
+                <m:mr>
+                  <m:e>
+                    <m:r>
+                      <w:rPr>
+                        <w:rFonts w:ascii="Cambria Math" w:eastAsiaTheme="minorEastAsia" w:hAnsi="Cambria Math" w:cs="Times New Roman"/>
+                        <w:sz w:val="24"/>
+                        <w:szCs w:val="24"/>
+                      </w:rPr>
+                      <m:t>0.0442</m:t>
+                    </m:r>
+                  </m:e>
+                </m:mr>
+              </m:m>
+            </m:e>
+          </m:d>
+        </m:oMath>
+      </m:oMathPara>
+    </w:p>
+    <w:p>
+      <w:pPr>
+        <w:rPr>
+          <w:rFonts w:ascii="Times New Roman" w:eastAsiaTheme="minorEastAsia" w:hAnsi="Times New Roman" w:cs="Times New Roman"/>
+          <w:sz w:val="24"/>
+          <w:szCs w:val="24"/>
+        </w:rPr>
+      </w:pPr>
+      <w:r>
+        <w:rPr>
+          <w:rFonts w:ascii="Times New Roman" w:eastAsiaTheme="minorEastAsia" w:hAnsi="Times New Roman" w:cs="Times New Roman"/>
+          <w:sz w:val="24"/>
+          <w:szCs w:val="24"/>
+        </w:rPr>
+        <w:t>In Figure 5, we plot the predicted difficulty and real difficulty on the same set of axes.</w:t>
+      </w:r>
+    </w:p>
+    <w:p>
+      <w:pPr>
+        <w:jc w:val="center"/>
+        <w:rPr>
+          <w:rFonts w:ascii="Times New Roman" w:eastAsiaTheme="minorEastAsia" w:hAnsi="Times New Roman" w:cs="Times New Roman"/>
+          <w:sz w:val="24"/>
+          <w:szCs w:val="24"/>
+        </w:rPr>
+      </w:pPr>
+      <w:r>
+        <w:rPr>
+          <w:rFonts w:ascii="Times New Roman" w:eastAsiaTheme="minorEastAsia" w:hAnsi="Times New Roman" w:cs="Times New Roman"/>
+          <w:noProof/>
+          <w:sz w:val="24"/>
+          <w:szCs w:val="24"/>
+        </w:rPr>
+        <w:drawing>
+          <wp:inline distT="0" distB="0" distL="0" distR="0" wp14:anchorId="74540D2F" wp14:editId="58DC1D54">
+            <wp:extent cx="4572000" cy="3429000"/>
+            <wp:effectExtent l="19050" t="19050" r="19050" b="19050"/>
+            <wp:docPr id="2" name="Picture 2"/>
+            <wp:cNvGraphicFramePr>
+              <a:graphicFrameLocks xmlns:a="http://schemas.openxmlformats.org/drawingml/2006/main" noChangeAspect="1"/>
+            </wp:cNvGraphicFramePr>
+            <a:graphic xmlns:a="http://schemas.openxmlformats.org/drawingml/2006/main">
+              <a:graphicData uri="http://schemas.openxmlformats.org/drawingml/2006/picture">
+                <pic:pic xmlns:pic="http://schemas.openxmlformats.org/drawingml/2006/picture">
+                  <pic:nvPicPr>
+                    <pic:cNvPr id="2" name="Picture 2"/>
+                    <pic:cNvPicPr/>
+                  </pic:nvPicPr>
+                  <pic:blipFill>
+                    <a:blip r:embed="rId15">
+                      <a:extLst>
+                        <a:ext uri="{28A0092B-C50C-407E-A947-70E740481C1C}">
+                          <a14:useLocalDpi xmlns:a14="http://schemas.microsoft.com/office/drawing/2010/main" val="0"/>
+                        </a:ext>
+                      </a:extLst>
+                    </a:blip>
+                    <a:stretch>
+                      <a:fillRect/>
+                    </a:stretch>
+                  </pic:blipFill>
+                  <pic:spPr>
+                    <a:xfrm>
+                      <a:off x="0" y="0"/>
+                      <a:ext cx="4572000" cy="3429000"/>
+                    </a:xfrm>
+                    <a:prstGeom prst="rect">
+                      <a:avLst/>
+                    </a:prstGeom>
+                    <a:ln>
+                      <a:solidFill>
+                        <a:schemeClr val="tx1"/>
+                      </a:solidFill>
+                    </a:ln>
+                  </pic:spPr>
+                </pic:pic>
+              </a:graphicData>
+            </a:graphic>
+          </wp:inline>
+        </w:drawing>
+      </w:r>
+    </w:p>
+    <w:p>
+      <w:pPr>
+        <w:rPr>
+          <w:rFonts w:ascii="Times New Roman" w:eastAsiaTheme="minorEastAsia" w:hAnsi="Times New Roman" w:cs="Times New Roman"/>
+          <w:sz w:val="24"/>
+          <w:szCs w:val="24"/>
+        </w:rPr>
+      </w:pPr>
+      <w:r>
+        <w:rPr>
+          <w:rFonts w:ascii="Times New Roman" w:eastAsiaTheme="minorEastAsia" w:hAnsi="Times New Roman" w:cs="Times New Roman"/>
+          <w:sz w:val="24"/>
+          <w:szCs w:val="24"/>
+        </w:rPr>
+        <w:t xml:space="preserve">Figure 5 – Plot of the Predicted Difficulty and Real Difficulty from January 1, 2016 to December 31, 2016. </w:t>
+      </w:r>
+    </w:p>
+    <w:p>
+      <w:pPr>
+        <w:rPr>
+          <w:rFonts w:ascii="Times New Roman" w:eastAsiaTheme="minorEastAsia" w:hAnsi="Times New Roman" w:cs="Times New Roman"/>
+          <w:b/>
+          <w:bCs/>
+          <w:sz w:val="24"/>
+          <w:szCs w:val="24"/>
+        </w:rPr>
+      </w:pPr>
+      <w:r>
+        <w:rPr>
+          <w:rFonts w:ascii="Times New Roman" w:eastAsiaTheme="minorEastAsia" w:hAnsi="Times New Roman" w:cs="Times New Roman"/>
+          <w:b/>
+          <w:bCs/>
+          <w:sz w:val="24"/>
+          <w:szCs w:val="24"/>
+        </w:rPr>
+        <w:t>(ii)</w:t>
+      </w:r>
+    </w:p>
+    <w:p>
+      <w:pPr>
+        <w:rPr>
+          <w:rFonts w:ascii="Times New Roman" w:eastAsiaTheme="minorEastAsia" w:hAnsi="Times New Roman" w:cs="Times New Roman"/>
+          <w:sz w:val="24"/>
+          <w:szCs w:val="24"/>
+        </w:rPr>
+      </w:pPr>
     </w:p>
     <w:sectPr>
-      <w:headerReference w:type="default" r:id="rId15"/>
+      <w:headerReference w:type="default" r:id="rId16"/>
       <w:pgSz w:w="12240" w:h="15840"/>
       <w:pgMar w:top="1440" w:right="1440" w:bottom="1440" w:left="1440" w:header="720" w:footer="720" w:gutter="0"/>
       <w:cols w:space="720"/>
@@ -2495,6 +2850,96 @@
 <file path=word/numbering.xml><?xml version="1.0" encoding="utf-8"?>
 <w:numbering xmlns:wpc="http://schemas.microsoft.com/office/word/2010/wordprocessingCanvas" xmlns:cx="http://schemas.microsoft.com/office/drawing/2014/chartex" xmlns:cx1="http://schemas.microsoft.com/office/drawing/2015/9/8/chartex" xmlns:cx2="http://schemas.microsoft.com/office/drawing/2015/10/21/chartex" xmlns:cx3="http://schemas.microsoft.com/office/drawing/2016/5/9/chartex" xmlns:cx4="http://schemas.microsoft.com/office/drawing/2016/5/10/chartex" xmlns:cx5="http://schemas.microsoft.com/office/drawing/2016/5/11/chartex" xmlns:cx6="http://schemas.microsoft.com/office/drawing/2016/5/12/chartex" xmlns:cx7="http://schemas.microsoft.com/office/drawing/2016/5/13/chartex" xmlns:cx8="http://schemas.microsoft.com/office/drawing/2016/5/14/chartex" xmlns:mc="http://schemas.openxmlformats.org/markup-compatibility/2006" xmlns:aink="http://schemas.microsoft.com/office/drawing/2016/ink" xmlns:am3d="http://schemas.microsoft.com/office/drawing/2017/model3d" xmlns:o="urn:schemas-microsoft-com:office:office" xmlns:r="http://schemas.openxmlformats.org/officeDocument/2006/relationships" xmlns:m="http://schemas.openxmlformats.org/officeDocument/2006/math" xmlns:v="urn:schemas-microsoft-com:vml" xmlns:wp14="http://schemas.microsoft.com/office/word/2010/wordprocessingDrawing" xmlns:wp="http://schemas.openxmlformats.org/drawingml/2006/wordprocessingDrawing" xmlns:w10="urn:schemas-microsoft-com:office:word" xmlns:w="http://schemas.openxmlformats.org/wordprocessingml/2006/main" xmlns:w14="http://schemas.microsoft.com/office/word/2010/wordml" xmlns:w15="http://schemas.microsoft.com/office/word/2012/wordml" xmlns:w16cex="http://schemas.microsoft.com/office/word/2018/wordml/cex" xmlns:w16cid="http://schemas.microsoft.com/office/word/2016/wordml/cid" xmlns:w16="http://schemas.microsoft.com/office/word/2018/wordml" xmlns:w16se="http://schemas.microsoft.com/office/word/2015/wordml/symex" xmlns:wpg="http://schemas.microsoft.com/office/word/2010/wordprocessingGroup" xmlns:wpi="http://schemas.microsoft.com/office/word/2010/wordprocessingInk" xmlns:wne="http://schemas.microsoft.com/office/word/2006/wordml" xmlns:wps="http://schemas.microsoft.com/office/word/2010/wordprocessingShape" mc:Ignorable="w14 w15 w16se w16cid w16 w16cex wp14">
   <w:abstractNum w:abstractNumId="0" w15:restartNumberingAfterBreak="0">
+    <w:nsid w:val="00252A56"/>
+    <w:multiLevelType w:val="hybridMultilevel"/>
+    <w:tmpl w:val="25801BB2"/>
+    <w:lvl w:ilvl="0" w:tplc="04090019">
+      <w:start w:val="1"/>
+      <w:numFmt w:val="lowerLetter"/>
+      <w:lvlText w:val="%1."/>
+      <w:lvlJc w:val="left"/>
+      <w:pPr>
+        <w:ind w:left="720" w:hanging="360"/>
+      </w:pPr>
+      <w:rPr>
+        <w:rFonts w:hint="default"/>
+        <w:b w:val="0"/>
+      </w:rPr>
+    </w:lvl>
+    <w:lvl w:ilvl="1" w:tplc="04090019" w:tentative="1">
+      <w:start w:val="1"/>
+      <w:numFmt w:val="lowerLetter"/>
+      <w:lvlText w:val="%2."/>
+      <w:lvlJc w:val="left"/>
+      <w:pPr>
+        <w:ind w:left="1440" w:hanging="360"/>
+      </w:pPr>
+    </w:lvl>
+    <w:lvl w:ilvl="2" w:tplc="0409001B" w:tentative="1">
+      <w:start w:val="1"/>
+      <w:numFmt w:val="lowerRoman"/>
+      <w:lvlText w:val="%3."/>
+      <w:lvlJc w:val="right"/>
+      <w:pPr>
+        <w:ind w:left="2160" w:hanging="180"/>
+      </w:pPr>
+    </w:lvl>
+    <w:lvl w:ilvl="3" w:tplc="0409000F" w:tentative="1">
+      <w:start w:val="1"/>
+      <w:numFmt w:val="decimal"/>
+      <w:lvlText w:val="%4."/>
+      <w:lvlJc w:val="left"/>
+      <w:pPr>
+        <w:ind w:left="2880" w:hanging="360"/>
+      </w:pPr>
+    </w:lvl>
+    <w:lvl w:ilvl="4" w:tplc="04090019" w:tentative="1">
+      <w:start w:val="1"/>
+      <w:numFmt w:val="lowerLetter"/>
+      <w:lvlText w:val="%5."/>
+      <w:lvlJc w:val="left"/>
+      <w:pPr>
+        <w:ind w:left="3600" w:hanging="360"/>
+      </w:pPr>
+    </w:lvl>
+    <w:lvl w:ilvl="5" w:tplc="0409001B" w:tentative="1">
+      <w:start w:val="1"/>
+      <w:numFmt w:val="lowerRoman"/>
+      <w:lvlText w:val="%6."/>
+      <w:lvlJc w:val="right"/>
+      <w:pPr>
+        <w:ind w:left="4320" w:hanging="180"/>
+      </w:pPr>
+    </w:lvl>
+    <w:lvl w:ilvl="6" w:tplc="0409000F" w:tentative="1">
+      <w:start w:val="1"/>
+      <w:numFmt w:val="decimal"/>
+      <w:lvlText w:val="%7."/>
+      <w:lvlJc w:val="left"/>
+      <w:pPr>
+        <w:ind w:left="5040" w:hanging="360"/>
+      </w:pPr>
+    </w:lvl>
+    <w:lvl w:ilvl="7" w:tplc="04090019" w:tentative="1">
+      <w:start w:val="1"/>
+      <w:numFmt w:val="lowerLetter"/>
+      <w:lvlText w:val="%8."/>
+      <w:lvlJc w:val="left"/>
+      <w:pPr>
+        <w:ind w:left="5760" w:hanging="360"/>
+      </w:pPr>
+    </w:lvl>
+    <w:lvl w:ilvl="8" w:tplc="0409001B" w:tentative="1">
+      <w:start w:val="1"/>
+      <w:numFmt w:val="lowerRoman"/>
+      <w:lvlText w:val="%9."/>
+      <w:lvlJc w:val="right"/>
+      <w:pPr>
+        <w:ind w:left="6480" w:hanging="180"/>
+      </w:pPr>
+    </w:lvl>
+  </w:abstractNum>
+  <w:abstractNum w:abstractNumId="1" w15:restartNumberingAfterBreak="0">
     <w:nsid w:val="0CF30A55"/>
     <w:multiLevelType w:val="hybridMultilevel"/>
     <w:tmpl w:val="A5D8F0FE"/>
@@ -2583,7 +3028,7 @@
       </w:pPr>
     </w:lvl>
   </w:abstractNum>
-  <w:abstractNum w:abstractNumId="1" w15:restartNumberingAfterBreak="0">
+  <w:abstractNum w:abstractNumId="2" w15:restartNumberingAfterBreak="0">
     <w:nsid w:val="2DA9793E"/>
     <w:multiLevelType w:val="hybridMultilevel"/>
     <w:tmpl w:val="72A83854"/>
@@ -2672,7 +3117,7 @@
       </w:pPr>
     </w:lvl>
   </w:abstractNum>
-  <w:abstractNum w:abstractNumId="2" w15:restartNumberingAfterBreak="0">
+  <w:abstractNum w:abstractNumId="3" w15:restartNumberingAfterBreak="0">
     <w:nsid w:val="2F5914CD"/>
     <w:multiLevelType w:val="multilevel"/>
     <w:tmpl w:val="BA68BFAE"/>
@@ -2795,7 +3240,96 @@
       </w:rPr>
     </w:lvl>
   </w:abstractNum>
-  <w:abstractNum w:abstractNumId="3" w15:restartNumberingAfterBreak="0">
+  <w:abstractNum w:abstractNumId="4" w15:restartNumberingAfterBreak="0">
+    <w:nsid w:val="392C0AAB"/>
+    <w:multiLevelType w:val="hybridMultilevel"/>
+    <w:tmpl w:val="D85026C0"/>
+    <w:lvl w:ilvl="0" w:tplc="04090019">
+      <w:start w:val="1"/>
+      <w:numFmt w:val="lowerLetter"/>
+      <w:lvlText w:val="%1."/>
+      <w:lvlJc w:val="left"/>
+      <w:pPr>
+        <w:ind w:left="720" w:hanging="360"/>
+      </w:pPr>
+      <w:rPr>
+        <w:rFonts w:hint="default"/>
+      </w:rPr>
+    </w:lvl>
+    <w:lvl w:ilvl="1" w:tplc="04090019" w:tentative="1">
+      <w:start w:val="1"/>
+      <w:numFmt w:val="lowerLetter"/>
+      <w:lvlText w:val="%2."/>
+      <w:lvlJc w:val="left"/>
+      <w:pPr>
+        <w:ind w:left="1440" w:hanging="360"/>
+      </w:pPr>
+    </w:lvl>
+    <w:lvl w:ilvl="2" w:tplc="0409001B" w:tentative="1">
+      <w:start w:val="1"/>
+      <w:numFmt w:val="lowerRoman"/>
+      <w:lvlText w:val="%3."/>
+      <w:lvlJc w:val="right"/>
+      <w:pPr>
+        <w:ind w:left="2160" w:hanging="180"/>
+      </w:pPr>
+    </w:lvl>
+    <w:lvl w:ilvl="3" w:tplc="0409000F" w:tentative="1">
+      <w:start w:val="1"/>
+      <w:numFmt w:val="decimal"/>
+      <w:lvlText w:val="%4."/>
+      <w:lvlJc w:val="left"/>
+      <w:pPr>
+        <w:ind w:left="2880" w:hanging="360"/>
+      </w:pPr>
+    </w:lvl>
+    <w:lvl w:ilvl="4" w:tplc="04090019" w:tentative="1">
+      <w:start w:val="1"/>
+      <w:numFmt w:val="lowerLetter"/>
+      <w:lvlText w:val="%5."/>
+      <w:lvlJc w:val="left"/>
+      <w:pPr>
+        <w:ind w:left="3600" w:hanging="360"/>
+      </w:pPr>
+    </w:lvl>
+    <w:lvl w:ilvl="5" w:tplc="0409001B" w:tentative="1">
+      <w:start w:val="1"/>
+      <w:numFmt w:val="lowerRoman"/>
+      <w:lvlText w:val="%6."/>
+      <w:lvlJc w:val="right"/>
+      <w:pPr>
+        <w:ind w:left="4320" w:hanging="180"/>
+      </w:pPr>
+    </w:lvl>
+    <w:lvl w:ilvl="6" w:tplc="0409000F" w:tentative="1">
+      <w:start w:val="1"/>
+      <w:numFmt w:val="decimal"/>
+      <w:lvlText w:val="%7."/>
+      <w:lvlJc w:val="left"/>
+      <w:pPr>
+        <w:ind w:left="5040" w:hanging="360"/>
+      </w:pPr>
+    </w:lvl>
+    <w:lvl w:ilvl="7" w:tplc="04090019" w:tentative="1">
+      <w:start w:val="1"/>
+      <w:numFmt w:val="lowerLetter"/>
+      <w:lvlText w:val="%8."/>
+      <w:lvlJc w:val="left"/>
+      <w:pPr>
+        <w:ind w:left="5760" w:hanging="360"/>
+      </w:pPr>
+    </w:lvl>
+    <w:lvl w:ilvl="8" w:tplc="0409001B" w:tentative="1">
+      <w:start w:val="1"/>
+      <w:numFmt w:val="lowerRoman"/>
+      <w:lvlText w:val="%9."/>
+      <w:lvlJc w:val="right"/>
+      <w:pPr>
+        <w:ind w:left="6480" w:hanging="180"/>
+      </w:pPr>
+    </w:lvl>
+  </w:abstractNum>
+  <w:abstractNum w:abstractNumId="5" w15:restartNumberingAfterBreak="0">
     <w:nsid w:val="4771046B"/>
     <w:multiLevelType w:val="hybridMultilevel"/>
     <w:tmpl w:val="BF12939A"/>
@@ -2884,7 +3418,7 @@
       </w:pPr>
     </w:lvl>
   </w:abstractNum>
-  <w:abstractNum w:abstractNumId="4" w15:restartNumberingAfterBreak="0">
+  <w:abstractNum w:abstractNumId="6" w15:restartNumberingAfterBreak="0">
     <w:nsid w:val="548372FA"/>
     <w:multiLevelType w:val="hybridMultilevel"/>
     <w:tmpl w:val="B0D0D06C"/>
@@ -2973,7 +3507,7 @@
       </w:pPr>
     </w:lvl>
   </w:abstractNum>
-  <w:abstractNum w:abstractNumId="5" w15:restartNumberingAfterBreak="0">
+  <w:abstractNum w:abstractNumId="7" w15:restartNumberingAfterBreak="0">
     <w:nsid w:val="68850F15"/>
     <w:multiLevelType w:val="hybridMultilevel"/>
     <w:tmpl w:val="16CE58FA"/>
@@ -3063,22 +3597,28 @@
     </w:lvl>
   </w:abstractNum>
   <w:num w:numId="1">
+    <w:abstractNumId w:val="2"/>
+  </w:num>
+  <w:num w:numId="2">
+    <w:abstractNumId w:val="5"/>
+  </w:num>
+  <w:num w:numId="3">
+    <w:abstractNumId w:val="7"/>
+  </w:num>
+  <w:num w:numId="4">
+    <w:abstractNumId w:val="6"/>
+  </w:num>
+  <w:num w:numId="5">
     <w:abstractNumId w:val="1"/>
   </w:num>
-  <w:num w:numId="2">
+  <w:num w:numId="6">
     <w:abstractNumId w:val="3"/>
   </w:num>
-  <w:num w:numId="3">
-    <w:abstractNumId w:val="5"/>
-  </w:num>
-  <w:num w:numId="4">
+  <w:num w:numId="7">
     <w:abstractNumId w:val="4"/>
   </w:num>
-  <w:num w:numId="5">
+  <w:num w:numId="8">
     <w:abstractNumId w:val="0"/>
-  </w:num>
-  <w:num w:numId="6">
-    <w:abstractNumId w:val="2"/>
   </w:num>
 </w:numbering>
 </file>

</xml_diff>

<commit_message>
Added more detail to part 2a of write-up.
</commit_message>
<xml_diff>
--- a/Sowatzke_Project2.docx
+++ b/Sowatzke_Project2.docx
@@ -538,23 +538,13 @@
         </w:rPr>
         <w:t xml:space="preserve"> and is divided into two sections that investigate prediction of the stock market and Ethereum block </w:t>
       </w:r>
-      <w:proofErr w:type="gramStart"/>
-      <w:r>
-        <w:rPr>
-          <w:rFonts w:ascii="Times New Roman" w:hAnsi="Times New Roman" w:cs="Times New Roman"/>
-          <w:sz w:val="24"/>
-          <w:szCs w:val="24"/>
-        </w:rPr>
-        <w:t>difficulty</w:t>
-      </w:r>
-      <w:proofErr w:type="gramEnd"/>
-      <w:r>
-        <w:rPr>
-          <w:rFonts w:ascii="Times New Roman" w:hAnsi="Times New Roman" w:cs="Times New Roman"/>
-          <w:sz w:val="24"/>
-          <w:szCs w:val="24"/>
-        </w:rPr>
-        <w:t xml:space="preserve"> </w:t>
+      <w:r>
+        <w:rPr>
+          <w:rFonts w:ascii="Times New Roman" w:hAnsi="Times New Roman" w:cs="Times New Roman"/>
+          <w:sz w:val="24"/>
+          <w:szCs w:val="24"/>
+        </w:rPr>
+        <w:t xml:space="preserve">difficulty </w:t>
       </w:r>
       <w:r>
         <w:rPr>
@@ -779,25 +769,7 @@
           <w:sz w:val="24"/>
           <w:szCs w:val="24"/>
         </w:rPr>
-        <w:t xml:space="preserve">Dow Jones Industrial Average Data is plotted on a linear and semi-logarithmic scale in Figures 1 and </w:t>
-      </w:r>
-      <w:proofErr w:type="gramStart"/>
-      <w:r>
-        <w:rPr>
-          <w:rFonts w:ascii="Times New Roman" w:hAnsi="Times New Roman" w:cs="Times New Roman"/>
-          <w:sz w:val="24"/>
-          <w:szCs w:val="24"/>
-        </w:rPr>
-        <w:t>2</w:t>
-      </w:r>
-      <w:proofErr w:type="gramEnd"/>
-      <w:r>
-        <w:rPr>
-          <w:rFonts w:ascii="Times New Roman" w:hAnsi="Times New Roman" w:cs="Times New Roman"/>
-          <w:sz w:val="24"/>
-          <w:szCs w:val="24"/>
-        </w:rPr>
-        <w:t xml:space="preserve"> respectively.</w:t>
+        <w:t>Dow Jones Industrial Average Data is plotted on a linear and semi-logarithmic scale in Figures 1 and 2 respectively.</w:t>
       </w:r>
     </w:p>
     <w:p>
@@ -2702,9 +2674,223 @@
           <w:szCs w:val="24"/>
         </w:rPr>
       </w:pPr>
+      <w:r>
+        <w:rPr>
+          <w:rFonts w:ascii="Times New Roman" w:eastAsiaTheme="minorEastAsia" w:hAnsi="Times New Roman" w:cs="Times New Roman"/>
+          <w:sz w:val="24"/>
+          <w:szCs w:val="24"/>
+        </w:rPr>
+        <w:t xml:space="preserve">In Figure 6, we choose </w:t>
+      </w:r>
+      <m:oMath>
+        <m:r>
+          <w:rPr>
+            <w:rFonts w:ascii="Cambria Math" w:eastAsiaTheme="minorEastAsia" w:hAnsi="Cambria Math" w:cs="Times New Roman"/>
+            <w:sz w:val="24"/>
+            <w:szCs w:val="24"/>
+          </w:rPr>
+          <m:t>P=[2:4:50]</m:t>
+        </m:r>
+      </m:oMath>
+      <w:r>
+        <w:rPr>
+          <w:rFonts w:ascii="Times New Roman" w:eastAsiaTheme="minorEastAsia" w:hAnsi="Times New Roman" w:cs="Times New Roman"/>
+          <w:sz w:val="24"/>
+          <w:szCs w:val="24"/>
+        </w:rPr>
+        <w:t xml:space="preserve"> and plot the least squares error E versus p</w:t>
+      </w:r>
+      <w:r>
+        <w:rPr>
+          <w:rFonts w:ascii="Times New Roman" w:eastAsiaTheme="minorEastAsia" w:hAnsi="Times New Roman" w:cs="Times New Roman"/>
+          <w:sz w:val="24"/>
+          <w:szCs w:val="24"/>
+        </w:rPr>
+        <w:t>, where E is defined according to the following formula over the 2016 data:</w:t>
+      </w:r>
+    </w:p>
+    <w:p>
+      <w:pPr>
+        <w:rPr>
+          <w:rFonts w:ascii="Times New Roman" w:eastAsiaTheme="minorEastAsia" w:hAnsi="Times New Roman" w:cs="Times New Roman"/>
+          <w:sz w:val="24"/>
+          <w:szCs w:val="24"/>
+        </w:rPr>
+      </w:pPr>
+      <m:oMathPara>
+        <m:oMath>
+          <m:r>
+            <w:rPr>
+              <w:rFonts w:ascii="Cambria Math" w:eastAsiaTheme="minorEastAsia" w:hAnsi="Cambria Math" w:cs="Times New Roman"/>
+              <w:sz w:val="24"/>
+              <w:szCs w:val="24"/>
+            </w:rPr>
+            <m:t>E=</m:t>
+          </m:r>
+          <m:sSup>
+            <m:sSupPr>
+              <m:ctrlPr>
+                <w:rPr>
+                  <w:rFonts w:ascii="Cambria Math" w:eastAsiaTheme="minorEastAsia" w:hAnsi="Cambria Math" w:cs="Times New Roman"/>
+                  <w:i/>
+                  <w:sz w:val="24"/>
+                  <w:szCs w:val="24"/>
+                </w:rPr>
+              </m:ctrlPr>
+            </m:sSupPr>
+            <m:e>
+              <m:d>
+                <m:dPr>
+                  <m:ctrlPr>
+                    <w:rPr>
+                      <w:rFonts w:ascii="Cambria Math" w:eastAsiaTheme="minorEastAsia" w:hAnsi="Cambria Math" w:cs="Times New Roman"/>
+                      <w:i/>
+                      <w:sz w:val="24"/>
+                      <w:szCs w:val="24"/>
+                    </w:rPr>
+                  </m:ctrlPr>
+                </m:dPr>
+                <m:e>
+                  <m:r>
+                    <w:rPr>
+                      <w:rFonts w:ascii="Cambria Math" w:eastAsiaTheme="minorEastAsia" w:hAnsi="Cambria Math" w:cs="Times New Roman"/>
+                      <w:sz w:val="24"/>
+                      <w:szCs w:val="24"/>
+                    </w:rPr>
+                    <m:t>x-</m:t>
+                  </m:r>
+                  <m:acc>
+                    <m:accPr>
+                      <m:ctrlPr>
+                        <w:rPr>
+                          <w:rFonts w:ascii="Cambria Math" w:eastAsiaTheme="minorEastAsia" w:hAnsi="Cambria Math" w:cs="Times New Roman"/>
+                          <w:i/>
+                          <w:sz w:val="24"/>
+                          <w:szCs w:val="24"/>
+                        </w:rPr>
+                      </m:ctrlPr>
+                    </m:accPr>
+                    <m:e>
+                      <m:r>
+                        <w:rPr>
+                          <w:rFonts w:ascii="Cambria Math" w:eastAsiaTheme="minorEastAsia" w:hAnsi="Cambria Math" w:cs="Times New Roman"/>
+                          <w:sz w:val="24"/>
+                          <w:szCs w:val="24"/>
+                        </w:rPr>
+                        <m:t>x</m:t>
+                      </m:r>
+                    </m:e>
+                  </m:acc>
+                </m:e>
+              </m:d>
+            </m:e>
+            <m:sup>
+              <m:r>
+                <w:rPr>
+                  <w:rFonts w:ascii="Cambria Math" w:eastAsiaTheme="minorEastAsia" w:hAnsi="Cambria Math" w:cs="Times New Roman"/>
+                  <w:sz w:val="24"/>
+                  <w:szCs w:val="24"/>
+                </w:rPr>
+                <m:t>2</m:t>
+              </m:r>
+            </m:sup>
+          </m:sSup>
+        </m:oMath>
+      </m:oMathPara>
+    </w:p>
+    <w:p>
+      <w:pPr>
+        <w:jc w:val="center"/>
+        <w:rPr>
+          <w:rFonts w:ascii="Times New Roman" w:eastAsiaTheme="minorEastAsia" w:hAnsi="Times New Roman" w:cs="Times New Roman"/>
+          <w:sz w:val="24"/>
+          <w:szCs w:val="24"/>
+        </w:rPr>
+      </w:pPr>
+      <w:r>
+        <w:rPr>
+          <w:rFonts w:ascii="Times New Roman" w:eastAsiaTheme="minorEastAsia" w:hAnsi="Times New Roman" w:cs="Times New Roman"/>
+          <w:noProof/>
+          <w:sz w:val="24"/>
+          <w:szCs w:val="24"/>
+        </w:rPr>
+        <w:drawing>
+          <wp:inline distT="0" distB="0" distL="0" distR="0" wp14:anchorId="26199773" wp14:editId="2459DF05">
+            <wp:extent cx="4572000" cy="3429000"/>
+            <wp:effectExtent l="19050" t="19050" r="19050" b="19050"/>
+            <wp:docPr id="3" name="Picture 3" descr="Chart, line chart&#10;&#10;Description automatically generated"/>
+            <wp:cNvGraphicFramePr>
+              <a:graphicFrameLocks xmlns:a="http://schemas.openxmlformats.org/drawingml/2006/main" noChangeAspect="1"/>
+            </wp:cNvGraphicFramePr>
+            <a:graphic xmlns:a="http://schemas.openxmlformats.org/drawingml/2006/main">
+              <a:graphicData uri="http://schemas.openxmlformats.org/drawingml/2006/picture">
+                <pic:pic xmlns:pic="http://schemas.openxmlformats.org/drawingml/2006/picture">
+                  <pic:nvPicPr>
+                    <pic:cNvPr id="3" name="Picture 3" descr="Chart, line chart&#10;&#10;Description automatically generated"/>
+                    <pic:cNvPicPr/>
+                  </pic:nvPicPr>
+                  <pic:blipFill>
+                    <a:blip r:embed="rId16">
+                      <a:extLst>
+                        <a:ext uri="{28A0092B-C50C-407E-A947-70E740481C1C}">
+                          <a14:useLocalDpi xmlns:a14="http://schemas.microsoft.com/office/drawing/2010/main" val="0"/>
+                        </a:ext>
+                      </a:extLst>
+                    </a:blip>
+                    <a:stretch>
+                      <a:fillRect/>
+                    </a:stretch>
+                  </pic:blipFill>
+                  <pic:spPr>
+                    <a:xfrm>
+                      <a:off x="0" y="0"/>
+                      <a:ext cx="4572000" cy="3429000"/>
+                    </a:xfrm>
+                    <a:prstGeom prst="rect">
+                      <a:avLst/>
+                    </a:prstGeom>
+                    <a:ln>
+                      <a:solidFill>
+                        <a:schemeClr val="tx1"/>
+                      </a:solidFill>
+                    </a:ln>
+                  </pic:spPr>
+                </pic:pic>
+              </a:graphicData>
+            </a:graphic>
+          </wp:inline>
+        </w:drawing>
+      </w:r>
+    </w:p>
+    <w:p>
+      <w:pPr>
+        <w:jc w:val="center"/>
+        <w:rPr>
+          <w:rFonts w:ascii="Times New Roman" w:eastAsiaTheme="minorEastAsia" w:hAnsi="Times New Roman" w:cs="Times New Roman"/>
+          <w:sz w:val="24"/>
+          <w:szCs w:val="24"/>
+        </w:rPr>
+      </w:pPr>
+      <w:r>
+        <w:rPr>
+          <w:rFonts w:ascii="Times New Roman" w:eastAsiaTheme="minorEastAsia" w:hAnsi="Times New Roman" w:cs="Times New Roman"/>
+          <w:sz w:val="24"/>
+          <w:szCs w:val="24"/>
+        </w:rPr>
+        <w:t>Figure 6 – Plot of the Least Squares Error vs p.</w:t>
+      </w:r>
+    </w:p>
+    <w:p>
+      <w:pPr>
+        <w:rPr>
+          <w:rFonts w:ascii="Times New Roman" w:eastAsiaTheme="minorEastAsia" w:hAnsi="Times New Roman" w:cs="Times New Roman"/>
+          <w:sz w:val="24"/>
+          <w:szCs w:val="24"/>
+        </w:rPr>
+      </w:pPr>
     </w:p>
     <w:sectPr>
-      <w:headerReference w:type="default" r:id="rId16"/>
+      <w:headerReference w:type="default" r:id="rId17"/>
       <w:pgSz w:w="12240" w:h="15840"/>
       <w:pgMar w:top="1440" w:right="1440" w:bottom="1440" w:left="1440" w:header="720" w:footer="720" w:gutter="0"/>
       <w:cols w:space="720"/>

</xml_diff>

<commit_message>
Began work on part 2b)
</commit_message>
<xml_diff>
--- a/Sowatzke_Project2.docx
+++ b/Sowatzke_Project2.docx
@@ -538,13 +538,23 @@
         </w:rPr>
         <w:t xml:space="preserve"> and is divided into two sections that investigate prediction of the stock market and Ethereum block </w:t>
       </w:r>
-      <w:r>
-        <w:rPr>
-          <w:rFonts w:ascii="Times New Roman" w:hAnsi="Times New Roman" w:cs="Times New Roman"/>
-          <w:sz w:val="24"/>
-          <w:szCs w:val="24"/>
-        </w:rPr>
-        <w:t xml:space="preserve">difficulty </w:t>
+      <w:proofErr w:type="gramStart"/>
+      <w:r>
+        <w:rPr>
+          <w:rFonts w:ascii="Times New Roman" w:hAnsi="Times New Roman" w:cs="Times New Roman"/>
+          <w:sz w:val="24"/>
+          <w:szCs w:val="24"/>
+        </w:rPr>
+        <w:t>difficulty</w:t>
+      </w:r>
+      <w:proofErr w:type="gramEnd"/>
+      <w:r>
+        <w:rPr>
+          <w:rFonts w:ascii="Times New Roman" w:hAnsi="Times New Roman" w:cs="Times New Roman"/>
+          <w:sz w:val="24"/>
+          <w:szCs w:val="24"/>
+        </w:rPr>
+        <w:t xml:space="preserve"> </w:t>
       </w:r>
       <w:r>
         <w:rPr>
@@ -769,7 +779,25 @@
           <w:sz w:val="24"/>
           <w:szCs w:val="24"/>
         </w:rPr>
-        <w:t>Dow Jones Industrial Average Data is plotted on a linear and semi-logarithmic scale in Figures 1 and 2 respectively.</w:t>
+        <w:t xml:space="preserve">Dow Jones Industrial Average Data is plotted on a linear and semi-logarithmic scale in Figures 1 and </w:t>
+      </w:r>
+      <w:proofErr w:type="gramStart"/>
+      <w:r>
+        <w:rPr>
+          <w:rFonts w:ascii="Times New Roman" w:hAnsi="Times New Roman" w:cs="Times New Roman"/>
+          <w:sz w:val="24"/>
+          <w:szCs w:val="24"/>
+        </w:rPr>
+        <w:t>2</w:t>
+      </w:r>
+      <w:proofErr w:type="gramEnd"/>
+      <w:r>
+        <w:rPr>
+          <w:rFonts w:ascii="Times New Roman" w:hAnsi="Times New Roman" w:cs="Times New Roman"/>
+          <w:sz w:val="24"/>
+          <w:szCs w:val="24"/>
+        </w:rPr>
+        <w:t xml:space="preserve"> respectively.</w:t>
       </w:r>
     </w:p>
     <w:p>
@@ -2883,6 +2911,638 @@
     <w:p>
       <w:pPr>
         <w:rPr>
+          <w:rFonts w:ascii="Times New Roman" w:hAnsi="Times New Roman" w:cs="Times New Roman"/>
+          <w:b/>
+          <w:bCs/>
+          <w:sz w:val="24"/>
+          <w:szCs w:val="24"/>
+        </w:rPr>
+      </w:pPr>
+      <w:r>
+        <w:rPr>
+          <w:rFonts w:ascii="Times New Roman" w:hAnsi="Times New Roman" w:cs="Times New Roman"/>
+          <w:b/>
+          <w:bCs/>
+          <w:sz w:val="24"/>
+          <w:szCs w:val="24"/>
+        </w:rPr>
+        <w:t>(iii)</w:t>
+      </w:r>
+    </w:p>
+    <w:p>
+      <w:pPr>
+        <w:rPr>
+          <w:rFonts w:ascii="Times New Roman" w:hAnsi="Times New Roman" w:cs="Times New Roman"/>
+          <w:sz w:val="24"/>
+          <w:szCs w:val="24"/>
+        </w:rPr>
+      </w:pPr>
+      <w:r>
+        <w:rPr>
+          <w:rFonts w:ascii="Times New Roman" w:hAnsi="Times New Roman" w:cs="Times New Roman"/>
+          <w:sz w:val="24"/>
+          <w:szCs w:val="24"/>
+        </w:rPr>
+        <w:t xml:space="preserve">The average predicted error is calculated according to the following formula: </w:t>
+      </w:r>
+    </w:p>
+    <w:p>
+      <w:pPr>
+        <w:rPr>
+          <w:rFonts w:ascii="Times New Roman" w:eastAsiaTheme="minorEastAsia" w:hAnsi="Times New Roman" w:cs="Times New Roman"/>
+          <w:sz w:val="24"/>
+          <w:szCs w:val="24"/>
+        </w:rPr>
+      </w:pPr>
+      <m:oMathPara>
+        <m:oMath>
+          <m:d>
+            <m:dPr>
+              <m:ctrlPr>
+                <w:rPr>
+                  <w:rFonts w:ascii="Cambria Math" w:hAnsi="Cambria Math" w:cs="Times New Roman"/>
+                  <w:i/>
+                  <w:sz w:val="24"/>
+                  <w:szCs w:val="24"/>
+                </w:rPr>
+              </m:ctrlPr>
+            </m:dPr>
+            <m:e>
+              <m:r>
+                <w:rPr>
+                  <w:rFonts w:ascii="Cambria Math" w:hAnsi="Cambria Math" w:cs="Times New Roman"/>
+                  <w:sz w:val="24"/>
+                  <w:szCs w:val="24"/>
+                </w:rPr>
+                <m:t>∑</m:t>
+              </m:r>
+              <m:sSup>
+                <m:sSupPr>
+                  <m:ctrlPr>
+                    <w:rPr>
+                      <w:rFonts w:ascii="Cambria Math" w:hAnsi="Cambria Math" w:cs="Times New Roman"/>
+                      <w:i/>
+                      <w:sz w:val="24"/>
+                      <w:szCs w:val="24"/>
+                    </w:rPr>
+                  </m:ctrlPr>
+                </m:sSupPr>
+                <m:e>
+                  <m:d>
+                    <m:dPr>
+                      <m:ctrlPr>
+                        <w:rPr>
+                          <w:rFonts w:ascii="Cambria Math" w:hAnsi="Cambria Math" w:cs="Times New Roman"/>
+                          <w:i/>
+                          <w:sz w:val="24"/>
+                          <w:szCs w:val="24"/>
+                        </w:rPr>
+                      </m:ctrlPr>
+                    </m:dPr>
+                    <m:e>
+                      <m:r>
+                        <m:rPr>
+                          <m:nor/>
+                        </m:rPr>
+                        <w:rPr>
+                          <w:rFonts w:ascii="Cambria Math" w:hAnsi="Cambria Math" w:cs="Times New Roman"/>
+                          <w:sz w:val="24"/>
+                          <w:szCs w:val="24"/>
+                        </w:rPr>
+                        <m:t>predicted diff</m:t>
+                      </m:r>
+                      <m:r>
+                        <m:rPr>
+                          <m:nor/>
+                        </m:rPr>
+                        <w:rPr>
+                          <w:rFonts w:ascii="Cambria Math" w:hAnsi="Cambria Math" w:cs="Times New Roman"/>
+                          <w:sz w:val="24"/>
+                          <w:szCs w:val="24"/>
+                        </w:rPr>
+                        <m:t>icu</m:t>
+                      </m:r>
+                      <m:r>
+                        <m:rPr>
+                          <m:nor/>
+                        </m:rPr>
+                        <w:rPr>
+                          <w:rFonts w:ascii="Cambria Math" w:hAnsi="Cambria Math" w:cs="Times New Roman"/>
+                          <w:sz w:val="24"/>
+                          <w:szCs w:val="24"/>
+                        </w:rPr>
+                        <m:t>lty</m:t>
+                      </m:r>
+                      <m:r>
+                        <w:rPr>
+                          <w:rFonts w:ascii="Cambria Math" w:hAnsi="Cambria Math" w:cs="Times New Roman"/>
+                          <w:sz w:val="24"/>
+                          <w:szCs w:val="24"/>
+                        </w:rPr>
+                        <m:t>-</m:t>
+                      </m:r>
+                      <m:r>
+                        <m:rPr>
+                          <m:nor/>
+                        </m:rPr>
+                        <w:rPr>
+                          <w:rFonts w:ascii="Cambria Math" w:hAnsi="Cambria Math" w:cs="Times New Roman"/>
+                          <w:sz w:val="24"/>
+                          <w:szCs w:val="24"/>
+                        </w:rPr>
+                        <m:t>real difficulty</m:t>
+                      </m:r>
+                    </m:e>
+                  </m:d>
+                </m:e>
+                <m:sup>
+                  <m:r>
+                    <w:rPr>
+                      <w:rFonts w:ascii="Cambria Math" w:hAnsi="Cambria Math" w:cs="Times New Roman"/>
+                      <w:sz w:val="24"/>
+                      <w:szCs w:val="24"/>
+                    </w:rPr>
+                    <m:t>2</m:t>
+                  </m:r>
+                </m:sup>
+              </m:sSup>
+            </m:e>
+          </m:d>
+          <m:r>
+            <m:rPr>
+              <m:lit/>
+            </m:rPr>
+            <w:rPr>
+              <w:rFonts w:ascii="Cambria Math" w:hAnsi="Cambria Math" w:cs="Times New Roman"/>
+              <w:sz w:val="24"/>
+              <w:szCs w:val="24"/>
+            </w:rPr>
+            <m:t>/</m:t>
+          </m:r>
+          <m:d>
+            <m:dPr>
+              <m:ctrlPr>
+                <w:rPr>
+                  <w:rFonts w:ascii="Cambria Math" w:hAnsi="Cambria Math" w:cs="Times New Roman"/>
+                  <w:i/>
+                  <w:sz w:val="24"/>
+                  <w:szCs w:val="24"/>
+                </w:rPr>
+              </m:ctrlPr>
+            </m:dPr>
+            <m:e>
+              <m:r>
+                <m:rPr>
+                  <m:nor/>
+                </m:rPr>
+                <w:rPr>
+                  <w:rFonts w:ascii="Cambria Math" w:hAnsi="Cambria Math" w:cs="Times New Roman"/>
+                  <w:sz w:val="24"/>
+                  <w:szCs w:val="24"/>
+                </w:rPr>
+                <m:t>total number of predicted days</m:t>
+              </m:r>
+            </m:e>
+          </m:d>
+        </m:oMath>
+      </m:oMathPara>
+    </w:p>
+    <w:p>
+      <w:pPr>
+        <w:rPr>
+          <w:rFonts w:ascii="Times New Roman" w:eastAsiaTheme="minorEastAsia" w:hAnsi="Times New Roman" w:cs="Times New Roman"/>
+          <w:sz w:val="24"/>
+          <w:szCs w:val="24"/>
+        </w:rPr>
+      </w:pPr>
+      <w:r>
+        <w:rPr>
+          <w:rFonts w:ascii="Times New Roman" w:eastAsiaTheme="minorEastAsia" w:hAnsi="Times New Roman" w:cs="Times New Roman"/>
+          <w:sz w:val="24"/>
+          <w:szCs w:val="24"/>
+        </w:rPr>
+        <w:t xml:space="preserve">In Figure 7, we plot the average predicted error for </w:t>
+      </w:r>
+      <m:oMath>
+        <m:r>
+          <w:rPr>
+            <w:rFonts w:ascii="Cambria Math" w:eastAsiaTheme="minorEastAsia" w:hAnsi="Cambria Math" w:cs="Times New Roman"/>
+            <w:sz w:val="24"/>
+            <w:szCs w:val="24"/>
+          </w:rPr>
+          <m:t>P=[2:4:50]</m:t>
+        </m:r>
+      </m:oMath>
+      <w:r>
+        <w:rPr>
+          <w:rFonts w:ascii="Times New Roman" w:eastAsiaTheme="minorEastAsia" w:hAnsi="Times New Roman" w:cs="Times New Roman"/>
+          <w:sz w:val="24"/>
+          <w:szCs w:val="24"/>
+        </w:rPr>
+        <w:t>.</w:t>
+      </w:r>
+    </w:p>
+    <w:p>
+      <w:pPr>
+        <w:jc w:val="center"/>
+        <w:rPr>
+          <w:rFonts w:ascii="Times New Roman" w:eastAsiaTheme="minorEastAsia" w:hAnsi="Times New Roman" w:cs="Times New Roman"/>
+          <w:sz w:val="24"/>
+          <w:szCs w:val="24"/>
+        </w:rPr>
+      </w:pPr>
+      <w:r>
+        <w:rPr>
+          <w:rFonts w:ascii="Times New Roman" w:eastAsiaTheme="minorEastAsia" w:hAnsi="Times New Roman" w:cs="Times New Roman"/>
+          <w:noProof/>
+          <w:sz w:val="24"/>
+          <w:szCs w:val="24"/>
+        </w:rPr>
+        <w:drawing>
+          <wp:inline distT="0" distB="0" distL="0" distR="0" wp14:anchorId="226E5854" wp14:editId="4396E13E">
+            <wp:extent cx="4572000" cy="3429000"/>
+            <wp:effectExtent l="19050" t="19050" r="19050" b="19050"/>
+            <wp:docPr id="4" name="Picture 4" descr="Chart, line chart&#10;&#10;Description automatically generated"/>
+            <wp:cNvGraphicFramePr>
+              <a:graphicFrameLocks xmlns:a="http://schemas.openxmlformats.org/drawingml/2006/main" noChangeAspect="1"/>
+            </wp:cNvGraphicFramePr>
+            <a:graphic xmlns:a="http://schemas.openxmlformats.org/drawingml/2006/main">
+              <a:graphicData uri="http://schemas.openxmlformats.org/drawingml/2006/picture">
+                <pic:pic xmlns:pic="http://schemas.openxmlformats.org/drawingml/2006/picture">
+                  <pic:nvPicPr>
+                    <pic:cNvPr id="4" name="Picture 4" descr="Chart, line chart&#10;&#10;Description automatically generated"/>
+                    <pic:cNvPicPr/>
+                  </pic:nvPicPr>
+                  <pic:blipFill>
+                    <a:blip r:embed="rId17">
+                      <a:extLst>
+                        <a:ext uri="{28A0092B-C50C-407E-A947-70E740481C1C}">
+                          <a14:useLocalDpi xmlns:a14="http://schemas.microsoft.com/office/drawing/2010/main" val="0"/>
+                        </a:ext>
+                      </a:extLst>
+                    </a:blip>
+                    <a:stretch>
+                      <a:fillRect/>
+                    </a:stretch>
+                  </pic:blipFill>
+                  <pic:spPr>
+                    <a:xfrm>
+                      <a:off x="0" y="0"/>
+                      <a:ext cx="4572000" cy="3429000"/>
+                    </a:xfrm>
+                    <a:prstGeom prst="rect">
+                      <a:avLst/>
+                    </a:prstGeom>
+                    <a:ln>
+                      <a:solidFill>
+                        <a:schemeClr val="tx1"/>
+                      </a:solidFill>
+                    </a:ln>
+                  </pic:spPr>
+                </pic:pic>
+              </a:graphicData>
+            </a:graphic>
+          </wp:inline>
+        </w:drawing>
+      </w:r>
+    </w:p>
+    <w:p>
+      <w:pPr>
+        <w:jc w:val="center"/>
+        <w:rPr>
+          <w:rFonts w:ascii="Times New Roman" w:eastAsiaTheme="minorEastAsia" w:hAnsi="Times New Roman" w:cs="Times New Roman"/>
+          <w:sz w:val="24"/>
+          <w:szCs w:val="24"/>
+        </w:rPr>
+      </w:pPr>
+      <w:r>
+        <w:rPr>
+          <w:rFonts w:ascii="Times New Roman" w:eastAsiaTheme="minorEastAsia" w:hAnsi="Times New Roman" w:cs="Times New Roman"/>
+          <w:sz w:val="24"/>
+          <w:szCs w:val="24"/>
+        </w:rPr>
+        <w:t>Figure 7 – Plot of the Average Predicted Error vs p.</w:t>
+      </w:r>
+    </w:p>
+    <w:p>
+      <w:pPr>
+        <w:rPr>
+          <w:rFonts w:ascii="Times New Roman" w:eastAsiaTheme="minorEastAsia" w:hAnsi="Times New Roman" w:cs="Times New Roman"/>
+          <w:sz w:val="24"/>
+          <w:szCs w:val="24"/>
+        </w:rPr>
+      </w:pPr>
+      <w:r>
+        <w:rPr>
+          <w:rFonts w:ascii="Times New Roman" w:eastAsiaTheme="minorEastAsia" w:hAnsi="Times New Roman" w:cs="Times New Roman"/>
+          <w:sz w:val="24"/>
+          <w:szCs w:val="24"/>
+        </w:rPr>
+        <w:t xml:space="preserve">Comparing Figure 6 and Figure 7, we observe that the least squares error is a scaled version of the average predicted error. Specifically, the least squares error is the average predicted error multiplied by the total number of predicted days. </w:t>
+      </w:r>
+    </w:p>
+    <w:p>
+      <w:pPr>
+        <w:rPr>
+          <w:rFonts w:ascii="Times New Roman" w:eastAsiaTheme="minorEastAsia" w:hAnsi="Times New Roman" w:cs="Times New Roman"/>
+          <w:b/>
+          <w:bCs/>
+          <w:sz w:val="24"/>
+          <w:szCs w:val="24"/>
+        </w:rPr>
+      </w:pPr>
+      <w:r>
+        <w:rPr>
+          <w:rFonts w:ascii="Times New Roman" w:eastAsiaTheme="minorEastAsia" w:hAnsi="Times New Roman" w:cs="Times New Roman"/>
+          <w:b/>
+          <w:bCs/>
+          <w:sz w:val="24"/>
+          <w:szCs w:val="24"/>
+        </w:rPr>
+        <w:t>(b)</w:t>
+      </w:r>
+    </w:p>
+    <w:p>
+      <w:pPr>
+        <w:rPr>
+          <w:rFonts w:ascii="Times New Roman" w:eastAsiaTheme="minorEastAsia" w:hAnsi="Times New Roman" w:cs="Times New Roman"/>
+          <w:sz w:val="24"/>
+          <w:szCs w:val="24"/>
+        </w:rPr>
+      </w:pPr>
+      <w:r>
+        <w:rPr>
+          <w:rFonts w:ascii="Times New Roman" w:eastAsiaTheme="minorEastAsia" w:hAnsi="Times New Roman" w:cs="Times New Roman"/>
+          <w:sz w:val="24"/>
+          <w:szCs w:val="24"/>
+        </w:rPr>
+        <w:t>In part (</w:t>
+      </w:r>
+      <w:r>
+        <w:rPr>
+          <w:rFonts w:ascii="Times New Roman" w:eastAsiaTheme="minorEastAsia" w:hAnsi="Times New Roman" w:cs="Times New Roman"/>
+          <w:sz w:val="24"/>
+          <w:szCs w:val="24"/>
+        </w:rPr>
+        <w:t>b</w:t>
+      </w:r>
+      <w:r>
+        <w:rPr>
+          <w:rFonts w:ascii="Times New Roman" w:eastAsiaTheme="minorEastAsia" w:hAnsi="Times New Roman" w:cs="Times New Roman"/>
+          <w:sz w:val="24"/>
+          <w:szCs w:val="24"/>
+        </w:rPr>
+        <w:t>), we use block difficulty data from J</w:t>
+      </w:r>
+      <w:r>
+        <w:rPr>
+          <w:rFonts w:ascii="Times New Roman" w:eastAsiaTheme="minorEastAsia" w:hAnsi="Times New Roman" w:cs="Times New Roman"/>
+          <w:sz w:val="24"/>
+          <w:szCs w:val="24"/>
+        </w:rPr>
+        <w:t>anuary 1</w:t>
+      </w:r>
+      <w:r>
+        <w:rPr>
+          <w:rFonts w:ascii="Times New Roman" w:eastAsiaTheme="minorEastAsia" w:hAnsi="Times New Roman" w:cs="Times New Roman"/>
+          <w:sz w:val="24"/>
+          <w:szCs w:val="24"/>
+        </w:rPr>
+        <w:t>, 201</w:t>
+      </w:r>
+      <w:r>
+        <w:rPr>
+          <w:rFonts w:ascii="Times New Roman" w:eastAsiaTheme="minorEastAsia" w:hAnsi="Times New Roman" w:cs="Times New Roman"/>
+          <w:sz w:val="24"/>
+          <w:szCs w:val="24"/>
+        </w:rPr>
+        <w:t>6</w:t>
+      </w:r>
+      <w:r>
+        <w:rPr>
+          <w:rFonts w:ascii="Times New Roman" w:eastAsiaTheme="minorEastAsia" w:hAnsi="Times New Roman" w:cs="Times New Roman"/>
+          <w:sz w:val="24"/>
+          <w:szCs w:val="24"/>
+        </w:rPr>
+        <w:t xml:space="preserve"> to December 31, 201</w:t>
+      </w:r>
+      <w:r>
+        <w:rPr>
+          <w:rFonts w:ascii="Times New Roman" w:eastAsiaTheme="minorEastAsia" w:hAnsi="Times New Roman" w:cs="Times New Roman"/>
+          <w:sz w:val="24"/>
+          <w:szCs w:val="24"/>
+        </w:rPr>
+        <w:t>6</w:t>
+      </w:r>
+      <w:r>
+        <w:rPr>
+          <w:rFonts w:ascii="Times New Roman" w:eastAsiaTheme="minorEastAsia" w:hAnsi="Times New Roman" w:cs="Times New Roman"/>
+          <w:sz w:val="24"/>
+          <w:szCs w:val="24"/>
+        </w:rPr>
+        <w:t xml:space="preserve"> </w:t>
+      </w:r>
+      <w:r>
+        <w:rPr>
+          <w:rFonts w:ascii="Times New Roman" w:eastAsiaTheme="minorEastAsia" w:hAnsi="Times New Roman" w:cs="Times New Roman"/>
+          <w:sz w:val="24"/>
+          <w:szCs w:val="24"/>
+        </w:rPr>
+        <w:t xml:space="preserve">as training data </w:t>
+      </w:r>
+      <w:r>
+        <w:rPr>
+          <w:rFonts w:ascii="Times New Roman" w:eastAsiaTheme="minorEastAsia" w:hAnsi="Times New Roman" w:cs="Times New Roman"/>
+          <w:sz w:val="24"/>
+          <w:szCs w:val="24"/>
+        </w:rPr>
+        <w:t xml:space="preserve">to predict difficulty </w:t>
+      </w:r>
+      <w:r>
+        <w:rPr>
+          <w:rFonts w:ascii="Times New Roman" w:eastAsiaTheme="minorEastAsia" w:hAnsi="Times New Roman" w:cs="Times New Roman"/>
+          <w:sz w:val="24"/>
+          <w:szCs w:val="24"/>
+        </w:rPr>
+        <w:t>over various date ranges. Then we compute the average predicted error for each date range.</w:t>
+      </w:r>
+    </w:p>
+    <w:p>
+      <w:pPr>
+        <w:rPr>
+          <w:rFonts w:ascii="Times New Roman" w:eastAsiaTheme="minorEastAsia" w:hAnsi="Times New Roman" w:cs="Times New Roman"/>
+          <w:b/>
+          <w:bCs/>
+          <w:sz w:val="24"/>
+          <w:szCs w:val="24"/>
+        </w:rPr>
+      </w:pPr>
+      <w:r>
+        <w:rPr>
+          <w:rFonts w:ascii="Times New Roman" w:eastAsiaTheme="minorEastAsia" w:hAnsi="Times New Roman" w:cs="Times New Roman"/>
+          <w:b/>
+          <w:bCs/>
+          <w:sz w:val="24"/>
+          <w:szCs w:val="24"/>
+        </w:rPr>
+        <w:t>(i)</w:t>
+      </w:r>
+    </w:p>
+    <w:p>
+      <w:pPr>
+        <w:rPr>
+          <w:rFonts w:ascii="Times New Roman" w:eastAsiaTheme="minorEastAsia" w:hAnsi="Times New Roman" w:cs="Times New Roman"/>
+          <w:sz w:val="24"/>
+          <w:szCs w:val="24"/>
+        </w:rPr>
+      </w:pPr>
+      <w:r>
+        <w:rPr>
+          <w:rFonts w:ascii="Times New Roman" w:eastAsiaTheme="minorEastAsia" w:hAnsi="Times New Roman" w:cs="Times New Roman"/>
+          <w:sz w:val="24"/>
+          <w:szCs w:val="24"/>
+        </w:rPr>
+        <w:t>In part (i), we use the predictor to predict difficulty from January 1, 2017 to December 31, 2017. In Figure 8, we plot the predicted block difficulty for the 2017 data is plotted on the same set of axes as the actual block difficulty.</w:t>
+      </w:r>
+    </w:p>
+    <w:p>
+      <w:pPr>
+        <w:rPr>
+          <w:rFonts w:ascii="Times New Roman" w:eastAsiaTheme="minorEastAsia" w:hAnsi="Times New Roman" w:cs="Times New Roman"/>
+          <w:sz w:val="24"/>
+          <w:szCs w:val="24"/>
+        </w:rPr>
+      </w:pPr>
+    </w:p>
+    <w:p>
+      <w:pPr>
+        <w:rPr>
+          <w:rFonts w:ascii="Times New Roman" w:eastAsiaTheme="minorEastAsia" w:hAnsi="Times New Roman" w:cs="Times New Roman"/>
+          <w:sz w:val="24"/>
+          <w:szCs w:val="24"/>
+        </w:rPr>
+      </w:pPr>
+    </w:p>
+    <w:p>
+      <w:pPr>
+        <w:rPr>
+          <w:rFonts w:ascii="Times New Roman" w:eastAsiaTheme="minorEastAsia" w:hAnsi="Times New Roman" w:cs="Times New Roman"/>
+          <w:sz w:val="24"/>
+          <w:szCs w:val="24"/>
+        </w:rPr>
+      </w:pPr>
+    </w:p>
+    <w:p>
+      <w:pPr>
+        <w:rPr>
+          <w:rFonts w:ascii="Times New Roman" w:eastAsiaTheme="minorEastAsia" w:hAnsi="Times New Roman" w:cs="Times New Roman"/>
+          <w:sz w:val="24"/>
+          <w:szCs w:val="24"/>
+        </w:rPr>
+      </w:pPr>
+    </w:p>
+    <w:p>
+      <w:pPr>
+        <w:rPr>
+          <w:rFonts w:ascii="Times New Roman" w:eastAsiaTheme="minorEastAsia" w:hAnsi="Times New Roman" w:cs="Times New Roman"/>
+          <w:sz w:val="24"/>
+          <w:szCs w:val="24"/>
+        </w:rPr>
+      </w:pPr>
+    </w:p>
+    <w:p>
+      <w:pPr>
+        <w:rPr>
+          <w:rFonts w:ascii="Times New Roman" w:eastAsiaTheme="minorEastAsia" w:hAnsi="Times New Roman" w:cs="Times New Roman"/>
+          <w:sz w:val="24"/>
+          <w:szCs w:val="24"/>
+        </w:rPr>
+      </w:pPr>
+    </w:p>
+    <w:p>
+      <w:pPr>
+        <w:jc w:val="center"/>
+        <w:rPr>
+          <w:rFonts w:ascii="Times New Roman" w:eastAsiaTheme="minorEastAsia" w:hAnsi="Times New Roman" w:cs="Times New Roman"/>
+          <w:sz w:val="24"/>
+          <w:szCs w:val="24"/>
+        </w:rPr>
+      </w:pPr>
+      <w:r>
+        <w:rPr>
+          <w:rFonts w:ascii="Times New Roman" w:eastAsiaTheme="minorEastAsia" w:hAnsi="Times New Roman" w:cs="Times New Roman"/>
+          <w:noProof/>
+          <w:sz w:val="24"/>
+          <w:szCs w:val="24"/>
+        </w:rPr>
+        <w:drawing>
+          <wp:inline distT="0" distB="0" distL="0" distR="0" wp14:anchorId="613C94A6" wp14:editId="6291A68E">
+            <wp:extent cx="4572000" cy="3429000"/>
+            <wp:effectExtent l="19050" t="19050" r="19050" b="19050"/>
+            <wp:docPr id="6" name="Picture 6" descr="Chart&#10;&#10;Description automatically generated"/>
+            <wp:cNvGraphicFramePr>
+              <a:graphicFrameLocks xmlns:a="http://schemas.openxmlformats.org/drawingml/2006/main" noChangeAspect="1"/>
+            </wp:cNvGraphicFramePr>
+            <a:graphic xmlns:a="http://schemas.openxmlformats.org/drawingml/2006/main">
+              <a:graphicData uri="http://schemas.openxmlformats.org/drawingml/2006/picture">
+                <pic:pic xmlns:pic="http://schemas.openxmlformats.org/drawingml/2006/picture">
+                  <pic:nvPicPr>
+                    <pic:cNvPr id="6" name="Picture 6" descr="Chart&#10;&#10;Description automatically generated"/>
+                    <pic:cNvPicPr/>
+                  </pic:nvPicPr>
+                  <pic:blipFill>
+                    <a:blip r:embed="rId18">
+                      <a:extLst>
+                        <a:ext uri="{28A0092B-C50C-407E-A947-70E740481C1C}">
+                          <a14:useLocalDpi xmlns:a14="http://schemas.microsoft.com/office/drawing/2010/main" val="0"/>
+                        </a:ext>
+                      </a:extLst>
+                    </a:blip>
+                    <a:stretch>
+                      <a:fillRect/>
+                    </a:stretch>
+                  </pic:blipFill>
+                  <pic:spPr>
+                    <a:xfrm>
+                      <a:off x="0" y="0"/>
+                      <a:ext cx="4572000" cy="3429000"/>
+                    </a:xfrm>
+                    <a:prstGeom prst="rect">
+                      <a:avLst/>
+                    </a:prstGeom>
+                    <a:ln>
+                      <a:solidFill>
+                        <a:schemeClr val="tx1"/>
+                      </a:solidFill>
+                    </a:ln>
+                  </pic:spPr>
+                </pic:pic>
+              </a:graphicData>
+            </a:graphic>
+          </wp:inline>
+        </w:drawing>
+      </w:r>
+    </w:p>
+    <w:p>
+      <w:pPr>
+        <w:rPr>
+          <w:rFonts w:ascii="Times New Roman" w:eastAsiaTheme="minorEastAsia" w:hAnsi="Times New Roman" w:cs="Times New Roman"/>
+          <w:sz w:val="24"/>
+          <w:szCs w:val="24"/>
+        </w:rPr>
+      </w:pPr>
+      <w:r>
+        <w:rPr>
+          <w:rFonts w:ascii="Times New Roman" w:eastAsiaTheme="minorEastAsia" w:hAnsi="Times New Roman" w:cs="Times New Roman"/>
+          <w:sz w:val="24"/>
+          <w:szCs w:val="24"/>
+        </w:rPr>
+        <w:t>Figure 8 – Plot of the Predicted Block Difficulty and Actual Block Difficulty from January 1,2017 to December 31, 2017.</w:t>
+      </w:r>
+    </w:p>
+    <w:p>
+      <w:pPr>
+        <w:rPr>
           <w:rFonts w:ascii="Times New Roman" w:eastAsiaTheme="minorEastAsia" w:hAnsi="Times New Roman" w:cs="Times New Roman"/>
           <w:sz w:val="24"/>
           <w:szCs w:val="24"/>
@@ -2890,7 +3550,7 @@
       </w:pPr>
     </w:p>
     <w:sectPr>
-      <w:headerReference w:type="default" r:id="rId17"/>
+      <w:headerReference w:type="default" r:id="rId19"/>
       <w:pgSz w:w="12240" w:h="15840"/>
       <w:pgMar w:top="1440" w:right="1440" w:bottom="1440" w:left="1440" w:header="720" w:footer="720" w:gutter="0"/>
       <w:cols w:space="720"/>
@@ -4211,7 +4871,6 @@
   <w:style w:type="character" w:default="1" w:styleId="DefaultParagraphFont">
     <w:name w:val="Default Paragraph Font"/>
     <w:uiPriority w:val="1"/>
-    <w:semiHidden/>
     <w:unhideWhenUsed/>
   </w:style>
   <w:style w:type="table" w:default="1" w:styleId="TableNormal">

</xml_diff>

<commit_message>
Finished write-up for part 2b).
</commit_message>
<xml_diff>
--- a/Sowatzke_Project2.docx
+++ b/Sowatzke_Project2.docx
@@ -538,23 +538,13 @@
         </w:rPr>
         <w:t xml:space="preserve"> and is divided into two sections that investigate prediction of the stock market and Ethereum block </w:t>
       </w:r>
-      <w:proofErr w:type="gramStart"/>
-      <w:r>
-        <w:rPr>
-          <w:rFonts w:ascii="Times New Roman" w:hAnsi="Times New Roman" w:cs="Times New Roman"/>
-          <w:sz w:val="24"/>
-          <w:szCs w:val="24"/>
-        </w:rPr>
-        <w:t>difficulty</w:t>
-      </w:r>
-      <w:proofErr w:type="gramEnd"/>
-      <w:r>
-        <w:rPr>
-          <w:rFonts w:ascii="Times New Roman" w:hAnsi="Times New Roman" w:cs="Times New Roman"/>
-          <w:sz w:val="24"/>
-          <w:szCs w:val="24"/>
-        </w:rPr>
-        <w:t xml:space="preserve"> </w:t>
+      <w:r>
+        <w:rPr>
+          <w:rFonts w:ascii="Times New Roman" w:hAnsi="Times New Roman" w:cs="Times New Roman"/>
+          <w:sz w:val="24"/>
+          <w:szCs w:val="24"/>
+        </w:rPr>
+        <w:t xml:space="preserve">difficulty </w:t>
       </w:r>
       <w:r>
         <w:rPr>
@@ -779,25 +769,7 @@
           <w:sz w:val="24"/>
           <w:szCs w:val="24"/>
         </w:rPr>
-        <w:t xml:space="preserve">Dow Jones Industrial Average Data is plotted on a linear and semi-logarithmic scale in Figures 1 and </w:t>
-      </w:r>
-      <w:proofErr w:type="gramStart"/>
-      <w:r>
-        <w:rPr>
-          <w:rFonts w:ascii="Times New Roman" w:hAnsi="Times New Roman" w:cs="Times New Roman"/>
-          <w:sz w:val="24"/>
-          <w:szCs w:val="24"/>
-        </w:rPr>
-        <w:t>2</w:t>
-      </w:r>
-      <w:proofErr w:type="gramEnd"/>
-      <w:r>
-        <w:rPr>
-          <w:rFonts w:ascii="Times New Roman" w:hAnsi="Times New Roman" w:cs="Times New Roman"/>
-          <w:sz w:val="24"/>
-          <w:szCs w:val="24"/>
-        </w:rPr>
-        <w:t xml:space="preserve"> respectively.</w:t>
+        <w:t>Dow Jones Industrial Average Data is plotted on a linear and semi-logarithmic scale in Figures 1 and 2 respectively.</w:t>
       </w:r>
     </w:p>
     <w:p>
@@ -2172,25 +2144,7 @@
           <w:sz w:val="24"/>
           <w:szCs w:val="24"/>
         </w:rPr>
-        <w:t>If we have $1000 at the start of the p-</w:t>
-      </w:r>
-      <w:proofErr w:type="spellStart"/>
-      <w:r>
-        <w:rPr>
-          <w:rFonts w:ascii="Times New Roman" w:eastAsiaTheme="minorEastAsia" w:hAnsi="Times New Roman" w:cs="Times New Roman"/>
-          <w:sz w:val="24"/>
-          <w:szCs w:val="24"/>
-        </w:rPr>
-        <w:t>th</w:t>
-      </w:r>
-      <w:proofErr w:type="spellEnd"/>
-      <w:r>
-        <w:rPr>
-          <w:rFonts w:ascii="Times New Roman" w:eastAsiaTheme="minorEastAsia" w:hAnsi="Times New Roman" w:cs="Times New Roman"/>
-          <w:sz w:val="24"/>
-          <w:szCs w:val="24"/>
-        </w:rPr>
-        <w:t xml:space="preserve"> week and make 520 trading decisions, the upper bound to how much we could make is $4,700,565.98 - $1000 = $4,699,565.98. One lower bound to how much we can make is </w:t>
+        <w:t xml:space="preserve">If we have $1000 at the start of the p-th week and make 520 trading decisions, the upper bound to how much we could make is $4,700,565.98 - $1000 = $4,699,565.98. One lower bound to how much we can make is </w:t>
       </w:r>
       <w:r>
         <w:rPr>
@@ -3402,7 +3356,23 @@
           <w:sz w:val="24"/>
           <w:szCs w:val="24"/>
         </w:rPr>
-        <w:t>In part (i), we use the predictor to predict difficulty from January 1, 2017 to December 31, 2017. In Figure 8, we plot the predicted block difficulty for the 2017 data is plotted on the same set of axes as the actual block difficulty.</w:t>
+        <w:t xml:space="preserve">In part (i), we use the predictor to predict difficulty from January 1, 2017 to December 31, 2017. In Figure 8, </w:t>
+      </w:r>
+      <w:r>
+        <w:rPr>
+          <w:rFonts w:ascii="Times New Roman" w:eastAsiaTheme="minorEastAsia" w:hAnsi="Times New Roman" w:cs="Times New Roman"/>
+          <w:sz w:val="24"/>
+          <w:szCs w:val="24"/>
+        </w:rPr>
+        <w:t>the</w:t>
+      </w:r>
+      <w:r>
+        <w:rPr>
+          <w:rFonts w:ascii="Times New Roman" w:eastAsiaTheme="minorEastAsia" w:hAnsi="Times New Roman" w:cs="Times New Roman"/>
+          <w:sz w:val="24"/>
+          <w:szCs w:val="24"/>
+        </w:rPr>
+        <w:t xml:space="preserve"> predicted block difficulty for the 2017 data is plotted on the same set of axes as the actual block difficulty.</w:t>
       </w:r>
     </w:p>
     <w:p>
@@ -3537,20 +3507,372 @@
           <w:sz w:val="24"/>
           <w:szCs w:val="24"/>
         </w:rPr>
-        <w:t>Figure 8 – Plot of the Predicted Block Difficulty and Actual Block Difficulty from January 1,2017 to December 31, 2017.</w:t>
-      </w:r>
-    </w:p>
-    <w:p>
-      <w:pPr>
-        <w:rPr>
-          <w:rFonts w:ascii="Times New Roman" w:eastAsiaTheme="minorEastAsia" w:hAnsi="Times New Roman" w:cs="Times New Roman"/>
-          <w:sz w:val="24"/>
-          <w:szCs w:val="24"/>
-        </w:rPr>
-      </w:pPr>
+        <w:t>Figure 8 – Plot of the Predicted Block Difficulty and Actual Block Difficulty from January 1,</w:t>
+      </w:r>
+      <w:r>
+        <w:rPr>
+          <w:rFonts w:ascii="Times New Roman" w:eastAsiaTheme="minorEastAsia" w:hAnsi="Times New Roman" w:cs="Times New Roman"/>
+          <w:sz w:val="24"/>
+          <w:szCs w:val="24"/>
+        </w:rPr>
+        <w:t xml:space="preserve"> </w:t>
+      </w:r>
+      <w:r>
+        <w:rPr>
+          <w:rFonts w:ascii="Times New Roman" w:eastAsiaTheme="minorEastAsia" w:hAnsi="Times New Roman" w:cs="Times New Roman"/>
+          <w:sz w:val="24"/>
+          <w:szCs w:val="24"/>
+        </w:rPr>
+        <w:t>2017 to December 31, 2017.</w:t>
+      </w:r>
+    </w:p>
+    <w:p>
+      <w:pPr>
+        <w:rPr>
+          <w:rFonts w:ascii="Times New Roman" w:eastAsiaTheme="minorEastAsia" w:hAnsi="Times New Roman" w:cs="Times New Roman"/>
+          <w:b/>
+          <w:bCs/>
+          <w:sz w:val="24"/>
+          <w:szCs w:val="24"/>
+        </w:rPr>
+      </w:pPr>
+      <w:r>
+        <w:rPr>
+          <w:rFonts w:ascii="Times New Roman" w:eastAsiaTheme="minorEastAsia" w:hAnsi="Times New Roman" w:cs="Times New Roman"/>
+          <w:b/>
+          <w:bCs/>
+          <w:sz w:val="24"/>
+          <w:szCs w:val="24"/>
+        </w:rPr>
+        <w:t>(</w:t>
+      </w:r>
+      <w:r>
+        <w:rPr>
+          <w:rFonts w:ascii="Times New Roman" w:eastAsiaTheme="minorEastAsia" w:hAnsi="Times New Roman" w:cs="Times New Roman"/>
+          <w:b/>
+          <w:bCs/>
+          <w:sz w:val="24"/>
+          <w:szCs w:val="24"/>
+        </w:rPr>
+        <w:t>i</w:t>
+      </w:r>
+      <w:r>
+        <w:rPr>
+          <w:rFonts w:ascii="Times New Roman" w:eastAsiaTheme="minorEastAsia" w:hAnsi="Times New Roman" w:cs="Times New Roman"/>
+          <w:b/>
+          <w:bCs/>
+          <w:sz w:val="24"/>
+          <w:szCs w:val="24"/>
+        </w:rPr>
+        <w:t>i)</w:t>
+      </w:r>
+    </w:p>
+    <w:p>
+      <w:pPr>
+        <w:rPr>
+          <w:rFonts w:ascii="Times New Roman" w:eastAsiaTheme="minorEastAsia" w:hAnsi="Times New Roman" w:cs="Times New Roman"/>
+          <w:sz w:val="24"/>
+          <w:szCs w:val="24"/>
+        </w:rPr>
+      </w:pPr>
+      <w:r>
+        <w:rPr>
+          <w:rFonts w:ascii="Times New Roman" w:eastAsiaTheme="minorEastAsia" w:hAnsi="Times New Roman" w:cs="Times New Roman"/>
+          <w:sz w:val="24"/>
+          <w:szCs w:val="24"/>
+        </w:rPr>
+        <w:t>In part (i</w:t>
+      </w:r>
+      <w:r>
+        <w:rPr>
+          <w:rFonts w:ascii="Times New Roman" w:eastAsiaTheme="minorEastAsia" w:hAnsi="Times New Roman" w:cs="Times New Roman"/>
+          <w:sz w:val="24"/>
+          <w:szCs w:val="24"/>
+        </w:rPr>
+        <w:t>i</w:t>
+      </w:r>
+      <w:r>
+        <w:rPr>
+          <w:rFonts w:ascii="Times New Roman" w:eastAsiaTheme="minorEastAsia" w:hAnsi="Times New Roman" w:cs="Times New Roman"/>
+          <w:sz w:val="24"/>
+          <w:szCs w:val="24"/>
+        </w:rPr>
+        <w:t>), we use the predictor to predict difficulty from January 1, 201</w:t>
+      </w:r>
+      <w:r>
+        <w:rPr>
+          <w:rFonts w:ascii="Times New Roman" w:eastAsiaTheme="minorEastAsia" w:hAnsi="Times New Roman" w:cs="Times New Roman"/>
+          <w:sz w:val="24"/>
+          <w:szCs w:val="24"/>
+        </w:rPr>
+        <w:t>8</w:t>
+      </w:r>
+      <w:r>
+        <w:rPr>
+          <w:rFonts w:ascii="Times New Roman" w:eastAsiaTheme="minorEastAsia" w:hAnsi="Times New Roman" w:cs="Times New Roman"/>
+          <w:sz w:val="24"/>
+          <w:szCs w:val="24"/>
+        </w:rPr>
+        <w:t xml:space="preserve"> to December 31, 201</w:t>
+      </w:r>
+      <w:r>
+        <w:rPr>
+          <w:rFonts w:ascii="Times New Roman" w:eastAsiaTheme="minorEastAsia" w:hAnsi="Times New Roman" w:cs="Times New Roman"/>
+          <w:sz w:val="24"/>
+          <w:szCs w:val="24"/>
+        </w:rPr>
+        <w:t>8</w:t>
+      </w:r>
+      <w:r>
+        <w:rPr>
+          <w:rFonts w:ascii="Times New Roman" w:eastAsiaTheme="minorEastAsia" w:hAnsi="Times New Roman" w:cs="Times New Roman"/>
+          <w:sz w:val="24"/>
+          <w:szCs w:val="24"/>
+        </w:rPr>
+        <w:t xml:space="preserve">. In Figure </w:t>
+      </w:r>
+      <w:r>
+        <w:rPr>
+          <w:rFonts w:ascii="Times New Roman" w:eastAsiaTheme="minorEastAsia" w:hAnsi="Times New Roman" w:cs="Times New Roman"/>
+          <w:sz w:val="24"/>
+          <w:szCs w:val="24"/>
+        </w:rPr>
+        <w:t>9,</w:t>
+      </w:r>
+      <w:r>
+        <w:rPr>
+          <w:rFonts w:ascii="Times New Roman" w:eastAsiaTheme="minorEastAsia" w:hAnsi="Times New Roman" w:cs="Times New Roman"/>
+          <w:sz w:val="24"/>
+          <w:szCs w:val="24"/>
+        </w:rPr>
+        <w:t xml:space="preserve"> the predicted block difficulty for the 201</w:t>
+      </w:r>
+      <w:r>
+        <w:rPr>
+          <w:rFonts w:ascii="Times New Roman" w:eastAsiaTheme="minorEastAsia" w:hAnsi="Times New Roman" w:cs="Times New Roman"/>
+          <w:sz w:val="24"/>
+          <w:szCs w:val="24"/>
+        </w:rPr>
+        <w:t>8</w:t>
+      </w:r>
+      <w:r>
+        <w:rPr>
+          <w:rFonts w:ascii="Times New Roman" w:eastAsiaTheme="minorEastAsia" w:hAnsi="Times New Roman" w:cs="Times New Roman"/>
+          <w:sz w:val="24"/>
+          <w:szCs w:val="24"/>
+        </w:rPr>
+        <w:t xml:space="preserve"> data is plotted on the same set of axes as the actual block difficulty.</w:t>
+      </w:r>
+    </w:p>
+    <w:p>
+      <w:pPr>
+        <w:jc w:val="center"/>
+        <w:rPr>
+          <w:rFonts w:ascii="Times New Roman" w:eastAsiaTheme="minorEastAsia" w:hAnsi="Times New Roman" w:cs="Times New Roman"/>
+          <w:sz w:val="24"/>
+          <w:szCs w:val="24"/>
+        </w:rPr>
+      </w:pPr>
+      <w:r>
+        <w:rPr>
+          <w:rFonts w:ascii="Times New Roman" w:eastAsiaTheme="minorEastAsia" w:hAnsi="Times New Roman" w:cs="Times New Roman"/>
+          <w:noProof/>
+          <w:sz w:val="24"/>
+          <w:szCs w:val="24"/>
+        </w:rPr>
+        <w:drawing>
+          <wp:inline distT="0" distB="0" distL="0" distR="0" wp14:anchorId="0E6BDDBD" wp14:editId="553FF76D">
+            <wp:extent cx="4572000" cy="3429000"/>
+            <wp:effectExtent l="19050" t="19050" r="19050" b="19050"/>
+            <wp:docPr id="7" name="Picture 7" descr="Chart, line chart&#10;&#10;Description automatically generated"/>
+            <wp:cNvGraphicFramePr>
+              <a:graphicFrameLocks xmlns:a="http://schemas.openxmlformats.org/drawingml/2006/main" noChangeAspect="1"/>
+            </wp:cNvGraphicFramePr>
+            <a:graphic xmlns:a="http://schemas.openxmlformats.org/drawingml/2006/main">
+              <a:graphicData uri="http://schemas.openxmlformats.org/drawingml/2006/picture">
+                <pic:pic xmlns:pic="http://schemas.openxmlformats.org/drawingml/2006/picture">
+                  <pic:nvPicPr>
+                    <pic:cNvPr id="7" name="Picture 7" descr="Chart, line chart&#10;&#10;Description automatically generated"/>
+                    <pic:cNvPicPr/>
+                  </pic:nvPicPr>
+                  <pic:blipFill>
+                    <a:blip r:embed="rId19">
+                      <a:extLst>
+                        <a:ext uri="{28A0092B-C50C-407E-A947-70E740481C1C}">
+                          <a14:useLocalDpi xmlns:a14="http://schemas.microsoft.com/office/drawing/2010/main" val="0"/>
+                        </a:ext>
+                      </a:extLst>
+                    </a:blip>
+                    <a:stretch>
+                      <a:fillRect/>
+                    </a:stretch>
+                  </pic:blipFill>
+                  <pic:spPr>
+                    <a:xfrm>
+                      <a:off x="0" y="0"/>
+                      <a:ext cx="4572000" cy="3429000"/>
+                    </a:xfrm>
+                    <a:prstGeom prst="rect">
+                      <a:avLst/>
+                    </a:prstGeom>
+                    <a:ln>
+                      <a:solidFill>
+                        <a:schemeClr val="tx1"/>
+                      </a:solidFill>
+                    </a:ln>
+                  </pic:spPr>
+                </pic:pic>
+              </a:graphicData>
+            </a:graphic>
+          </wp:inline>
+        </w:drawing>
+      </w:r>
+    </w:p>
+    <w:p>
+      <w:pPr>
+        <w:rPr>
+          <w:rFonts w:ascii="Times New Roman" w:eastAsiaTheme="minorEastAsia" w:hAnsi="Times New Roman" w:cs="Times New Roman"/>
+          <w:sz w:val="24"/>
+          <w:szCs w:val="24"/>
+        </w:rPr>
+      </w:pPr>
+      <w:r>
+        <w:rPr>
+          <w:rFonts w:ascii="Times New Roman" w:eastAsiaTheme="minorEastAsia" w:hAnsi="Times New Roman" w:cs="Times New Roman"/>
+          <w:sz w:val="24"/>
+          <w:szCs w:val="24"/>
+        </w:rPr>
+        <w:t xml:space="preserve">Figure 9 - </w:t>
+      </w:r>
+      <w:r>
+        <w:rPr>
+          <w:rFonts w:ascii="Times New Roman" w:eastAsiaTheme="minorEastAsia" w:hAnsi="Times New Roman" w:cs="Times New Roman"/>
+          <w:sz w:val="24"/>
+          <w:szCs w:val="24"/>
+        </w:rPr>
+        <w:t>Plot of the Predicted Block Difficulty and Actual Block Difficulty from January 1, 201</w:t>
+      </w:r>
+      <w:r>
+        <w:rPr>
+          <w:rFonts w:ascii="Times New Roman" w:eastAsiaTheme="minorEastAsia" w:hAnsi="Times New Roman" w:cs="Times New Roman"/>
+          <w:sz w:val="24"/>
+          <w:szCs w:val="24"/>
+        </w:rPr>
+        <w:t>8</w:t>
+      </w:r>
+      <w:r>
+        <w:rPr>
+          <w:rFonts w:ascii="Times New Roman" w:eastAsiaTheme="minorEastAsia" w:hAnsi="Times New Roman" w:cs="Times New Roman"/>
+          <w:sz w:val="24"/>
+          <w:szCs w:val="24"/>
+        </w:rPr>
+        <w:t xml:space="preserve"> to December 31, 201</w:t>
+      </w:r>
+      <w:r>
+        <w:rPr>
+          <w:rFonts w:ascii="Times New Roman" w:eastAsiaTheme="minorEastAsia" w:hAnsi="Times New Roman" w:cs="Times New Roman"/>
+          <w:sz w:val="24"/>
+          <w:szCs w:val="24"/>
+        </w:rPr>
+        <w:t>8</w:t>
+      </w:r>
+      <w:r>
+        <w:rPr>
+          <w:rFonts w:ascii="Times New Roman" w:eastAsiaTheme="minorEastAsia" w:hAnsi="Times New Roman" w:cs="Times New Roman"/>
+          <w:sz w:val="24"/>
+          <w:szCs w:val="24"/>
+        </w:rPr>
+        <w:t>.</w:t>
+      </w:r>
+    </w:p>
+    <w:p>
+      <w:pPr>
+        <w:rPr>
+          <w:rFonts w:ascii="Times New Roman" w:eastAsiaTheme="minorEastAsia" w:hAnsi="Times New Roman" w:cs="Times New Roman"/>
+          <w:b/>
+          <w:bCs/>
+          <w:sz w:val="24"/>
+          <w:szCs w:val="24"/>
+        </w:rPr>
+      </w:pPr>
+      <w:r>
+        <w:rPr>
+          <w:rFonts w:ascii="Times New Roman" w:eastAsiaTheme="minorEastAsia" w:hAnsi="Times New Roman" w:cs="Times New Roman"/>
+          <w:b/>
+          <w:bCs/>
+          <w:sz w:val="24"/>
+          <w:szCs w:val="24"/>
+        </w:rPr>
+        <w:t>(iii)</w:t>
+      </w:r>
+    </w:p>
+    <w:p>
+      <w:pPr>
+        <w:rPr>
+          <w:rFonts w:ascii="Times New Roman" w:eastAsiaTheme="minorEastAsia" w:hAnsi="Times New Roman" w:cs="Times New Roman"/>
+          <w:sz w:val="24"/>
+          <w:szCs w:val="24"/>
+        </w:rPr>
+      </w:pPr>
+      <w:r>
+        <w:rPr>
+          <w:rFonts w:ascii="Times New Roman" w:eastAsiaTheme="minorEastAsia" w:hAnsi="Times New Roman" w:cs="Times New Roman"/>
+          <w:sz w:val="24"/>
+          <w:szCs w:val="24"/>
+        </w:rPr>
+        <w:t xml:space="preserve">In part (iii), we compute the average predicted error between the actual and predicted block difficulty for the 2017 and 2018 data respectively. Using the definition of averaged predicted error, we determine that </w:t>
+      </w:r>
+      <w:r>
+        <w:rPr>
+          <w:rFonts w:ascii="Times New Roman" w:eastAsiaTheme="minorEastAsia" w:hAnsi="Times New Roman" w:cs="Times New Roman"/>
+          <w:sz w:val="24"/>
+          <w:szCs w:val="24"/>
+        </w:rPr>
+        <w:t xml:space="preserve">the average predicted error is </w:t>
+      </w:r>
+      <w:r>
+        <w:rPr>
+          <w:rFonts w:ascii="Times New Roman" w:eastAsiaTheme="minorEastAsia" w:hAnsi="Times New Roman" w:cs="Times New Roman"/>
+          <w:sz w:val="24"/>
+          <w:szCs w:val="24"/>
+        </w:rPr>
+        <w:t>5531.24</w:t>
+      </w:r>
+      <w:r>
+        <w:rPr>
+          <w:rFonts w:ascii="Times New Roman" w:eastAsiaTheme="minorEastAsia" w:hAnsi="Times New Roman" w:cs="Times New Roman"/>
+          <w:sz w:val="24"/>
+          <w:szCs w:val="24"/>
+        </w:rPr>
+        <w:t xml:space="preserve"> for the 2017 predictions and </w:t>
+      </w:r>
+      <w:r>
+        <w:rPr>
+          <w:rFonts w:ascii="Times New Roman" w:eastAsiaTheme="minorEastAsia" w:hAnsi="Times New Roman" w:cs="Times New Roman"/>
+          <w:sz w:val="24"/>
+          <w:szCs w:val="24"/>
+        </w:rPr>
+        <w:t>3049.19</w:t>
+      </w:r>
+      <w:r>
+        <w:rPr>
+          <w:rFonts w:ascii="Times New Roman" w:eastAsiaTheme="minorEastAsia" w:hAnsi="Times New Roman" w:cs="Times New Roman"/>
+          <w:sz w:val="24"/>
+          <w:szCs w:val="24"/>
+        </w:rPr>
+        <w:t xml:space="preserve"> for the 2018 predictions. </w:t>
+      </w:r>
+      <w:r>
+        <w:rPr>
+          <w:rFonts w:ascii="Times New Roman" w:eastAsiaTheme="minorEastAsia" w:hAnsi="Times New Roman" w:cs="Times New Roman"/>
+          <w:sz w:val="24"/>
+          <w:szCs w:val="24"/>
+        </w:rPr>
+        <w:t>The average predicted error is greater for the 2017 predictions because the predictor has not been trained for the steep drop, as observed in Figure 8.</w:t>
+      </w:r>
     </w:p>
     <w:sectPr>
-      <w:headerReference w:type="default" r:id="rId19"/>
+      <w:headerReference w:type="default" r:id="rId20"/>
       <w:pgSz w:w="12240" w:h="15840"/>
       <w:pgMar w:top="1440" w:right="1440" w:bottom="1440" w:left="1440" w:header="720" w:footer="720" w:gutter="0"/>
       <w:cols w:space="720"/>

</xml_diff>

<commit_message>
Finished rough draft of write-up.
</commit_message>
<xml_diff>
--- a/Sowatzke_Project2.docx
+++ b/Sowatzke_Project2.docx
@@ -2144,7 +2144,25 @@
           <w:sz w:val="24"/>
           <w:szCs w:val="24"/>
         </w:rPr>
-        <w:t xml:space="preserve">If we have $1000 at the start of the p-th week and make 520 trading decisions, the upper bound to how much we could make is $4,700,565.98 - $1000 = $4,699,565.98. One lower bound to how much we can make is </w:t>
+        <w:t>If we have $1000 at the start of the p-</w:t>
+      </w:r>
+      <w:proofErr w:type="spellStart"/>
+      <w:r>
+        <w:rPr>
+          <w:rFonts w:ascii="Times New Roman" w:eastAsiaTheme="minorEastAsia" w:hAnsi="Times New Roman" w:cs="Times New Roman"/>
+          <w:sz w:val="24"/>
+          <w:szCs w:val="24"/>
+        </w:rPr>
+        <w:t>th</w:t>
+      </w:r>
+      <w:proofErr w:type="spellEnd"/>
+      <w:r>
+        <w:rPr>
+          <w:rFonts w:ascii="Times New Roman" w:eastAsiaTheme="minorEastAsia" w:hAnsi="Times New Roman" w:cs="Times New Roman"/>
+          <w:sz w:val="24"/>
+          <w:szCs w:val="24"/>
+        </w:rPr>
+        <w:t xml:space="preserve"> week and make 520 trading decisions, the upper bound to how much we could make is $4,700,565.98 - $1000 = $4,699,565.98. One lower bound to how much we can make is </w:t>
       </w:r>
       <w:r>
         <w:rPr>
@@ -4577,7 +4595,23 @@
           <w:sz w:val="24"/>
           <w:szCs w:val="24"/>
         </w:rPr>
-        <w:t xml:space="preserve">Figure 11 – Plot of the Predicted Difficulty and Actual Difficulty when </w:t>
+        <w:t>Figure 1</w:t>
+      </w:r>
+      <w:r>
+        <w:rPr>
+          <w:rFonts w:ascii="Times New Roman" w:eastAsiaTheme="minorEastAsia" w:hAnsi="Times New Roman" w:cs="Times New Roman"/>
+          <w:sz w:val="24"/>
+          <w:szCs w:val="24"/>
+        </w:rPr>
+        <w:t>2</w:t>
+      </w:r>
+      <w:r>
+        <w:rPr>
+          <w:rFonts w:ascii="Times New Roman" w:eastAsiaTheme="minorEastAsia" w:hAnsi="Times New Roman" w:cs="Times New Roman"/>
+          <w:sz w:val="24"/>
+          <w:szCs w:val="24"/>
+        </w:rPr>
+        <w:t xml:space="preserve"> – Plot of the Predicted Difficulty and Actual Difficulty when </w:t>
       </w:r>
       <w:r>
         <w:rPr>
@@ -4706,10 +4740,71 @@
       <w:pPr>
         <w:rPr>
           <w:rFonts w:ascii="Times New Roman" w:eastAsiaTheme="minorEastAsia" w:hAnsi="Times New Roman" w:cs="Times New Roman"/>
-          <w:sz w:val="24"/>
-          <w:szCs w:val="24"/>
-        </w:rPr>
-      </w:pPr>
+          <w:b/>
+          <w:bCs/>
+          <w:sz w:val="24"/>
+          <w:szCs w:val="24"/>
+        </w:rPr>
+      </w:pPr>
+      <w:r>
+        <w:rPr>
+          <w:rFonts w:ascii="Times New Roman" w:eastAsiaTheme="minorEastAsia" w:hAnsi="Times New Roman" w:cs="Times New Roman"/>
+          <w:b/>
+          <w:bCs/>
+          <w:sz w:val="24"/>
+          <w:szCs w:val="24"/>
+        </w:rPr>
+        <w:t>Conclusion</w:t>
+      </w:r>
+    </w:p>
+    <w:p>
+      <w:pPr>
+        <w:rPr>
+          <w:rFonts w:ascii="Times New Roman" w:eastAsiaTheme="minorEastAsia" w:hAnsi="Times New Roman" w:cs="Times New Roman"/>
+          <w:sz w:val="24"/>
+          <w:szCs w:val="24"/>
+        </w:rPr>
+      </w:pPr>
+      <w:r>
+        <w:rPr>
+          <w:rFonts w:ascii="Times New Roman" w:eastAsiaTheme="minorEastAsia" w:hAnsi="Times New Roman" w:cs="Times New Roman"/>
+          <w:sz w:val="24"/>
+          <w:szCs w:val="24"/>
+        </w:rPr>
+        <w:t>The previous sections investigated how linear predictors could be used to predict stock market values and block difficulty values. In the case of the DJIA predictor, we found that the linear predictor could be used to make investing choices that increased gain, while minimizing the risks of investing in the stock market.</w:t>
+      </w:r>
+      <w:r>
+        <w:rPr>
+          <w:rFonts w:ascii="Times New Roman" w:eastAsiaTheme="minorEastAsia" w:hAnsi="Times New Roman" w:cs="Times New Roman"/>
+          <w:sz w:val="24"/>
+          <w:szCs w:val="24"/>
+        </w:rPr>
+        <w:t xml:space="preserve"> In both prediction cases, we observed how the predicted error decreased with increasing values of p</w:t>
+      </w:r>
+      <w:r>
+        <w:rPr>
+          <w:rFonts w:ascii="Times New Roman" w:eastAsiaTheme="minorEastAsia" w:hAnsi="Times New Roman" w:cs="Times New Roman"/>
+          <w:sz w:val="24"/>
+          <w:szCs w:val="24"/>
+        </w:rPr>
+        <w:t xml:space="preserve">. When using the linear predictor to predict block difficulty, we observed a “knee” or best choice for p. </w:t>
+      </w:r>
+      <w:r>
+        <w:rPr>
+          <w:rFonts w:ascii="Times New Roman" w:eastAsiaTheme="minorEastAsia" w:hAnsi="Times New Roman" w:cs="Times New Roman"/>
+          <w:sz w:val="24"/>
+          <w:szCs w:val="24"/>
+        </w:rPr>
+        <w:t>Another conclusion we can draw from the block difficulty predictor is that a larger set of training data improves the predictor results</w:t>
+      </w:r>
+      <w:r>
+        <w:rPr>
+          <w:rFonts w:ascii="Times New Roman" w:eastAsiaTheme="minorEastAsia" w:hAnsi="Times New Roman" w:cs="Times New Roman"/>
+          <w:sz w:val="24"/>
+          <w:szCs w:val="24"/>
+        </w:rPr>
+        <w:t xml:space="preserve"> as observed in part 2 (c). </w:t>
+      </w:r>
     </w:p>
     <w:p>
       <w:pPr>

</xml_diff>

<commit_message>
Added revised plot of Least Squares Error.
</commit_message>
<xml_diff>
--- a/Sowatzke_Project2.docx
+++ b/Sowatzke_Project2.docx
@@ -2210,7 +2210,55 @@
           <w:sz w:val="24"/>
           <w:szCs w:val="24"/>
         </w:rPr>
-        <w:t>Using the linear predictor, we can make $1422.65 - $1000 = $422.65.  This is equivalent to an APR of 3.53%.</w:t>
+        <w:t xml:space="preserve">Using the linear predictor, we can make $1422.65 - $1000 = $422.65.  </w:t>
+      </w:r>
+      <w:r>
+        <w:rPr>
+          <w:rFonts w:ascii="Times New Roman" w:eastAsiaTheme="minorEastAsia" w:hAnsi="Times New Roman" w:cs="Times New Roman"/>
+          <w:sz w:val="24"/>
+          <w:szCs w:val="24"/>
+        </w:rPr>
+        <w:t>In order to make this same amount of money in the bank,</w:t>
+      </w:r>
+      <w:r>
+        <w:rPr>
+          <w:rFonts w:ascii="Times New Roman" w:eastAsiaTheme="minorEastAsia" w:hAnsi="Times New Roman" w:cs="Times New Roman"/>
+          <w:sz w:val="24"/>
+          <w:szCs w:val="24"/>
+        </w:rPr>
+        <w:t xml:space="preserve"> </w:t>
+      </w:r>
+      <w:r>
+        <w:rPr>
+          <w:rFonts w:ascii="Times New Roman" w:eastAsiaTheme="minorEastAsia" w:hAnsi="Times New Roman" w:cs="Times New Roman"/>
+          <w:sz w:val="24"/>
+          <w:szCs w:val="24"/>
+        </w:rPr>
+        <w:t xml:space="preserve">an </w:t>
+      </w:r>
+      <w:r>
+        <w:rPr>
+          <w:rFonts w:ascii="Times New Roman" w:eastAsiaTheme="minorEastAsia" w:hAnsi="Times New Roman" w:cs="Times New Roman"/>
+          <w:sz w:val="24"/>
+          <w:szCs w:val="24"/>
+        </w:rPr>
+        <w:t>APR of 3.53%</w:t>
+      </w:r>
+      <w:r>
+        <w:rPr>
+          <w:rFonts w:ascii="Times New Roman" w:eastAsiaTheme="minorEastAsia" w:hAnsi="Times New Roman" w:cs="Times New Roman"/>
+          <w:sz w:val="24"/>
+          <w:szCs w:val="24"/>
+        </w:rPr>
+        <w:t xml:space="preserve"> is needed</w:t>
+      </w:r>
+      <w:r>
+        <w:rPr>
+          <w:rFonts w:ascii="Times New Roman" w:eastAsiaTheme="minorEastAsia" w:hAnsi="Times New Roman" w:cs="Times New Roman"/>
+          <w:sz w:val="24"/>
+          <w:szCs w:val="24"/>
+        </w:rPr>
+        <w:t>.</w:t>
       </w:r>
     </w:p>
     <w:p>
@@ -2351,7 +2399,23 @@
           <w:sz w:val="24"/>
           <w:szCs w:val="24"/>
         </w:rPr>
-        <w:t>Specifically, we use daily data from July 30, 2015 to February 11, 2019 to make predictions and then analyze the predictions.</w:t>
+        <w:t>Specifically, we use daily data from July 30, 2015 to February 11, 2019 to make predictions and then analyze the</w:t>
+      </w:r>
+      <w:r>
+        <w:rPr>
+          <w:rFonts w:ascii="Times New Roman" w:eastAsiaTheme="minorEastAsia" w:hAnsi="Times New Roman" w:cs="Times New Roman"/>
+          <w:sz w:val="24"/>
+          <w:szCs w:val="24"/>
+        </w:rPr>
+        <w:t xml:space="preserve"> resulting</w:t>
+      </w:r>
+      <w:r>
+        <w:rPr>
+          <w:rFonts w:ascii="Times New Roman" w:eastAsiaTheme="minorEastAsia" w:hAnsi="Times New Roman" w:cs="Times New Roman"/>
+          <w:sz w:val="24"/>
+          <w:szCs w:val="24"/>
+        </w:rPr>
+        <w:t xml:space="preserve"> predictions.</w:t>
       </w:r>
     </w:p>
     <w:p>
@@ -2642,7 +2706,39 @@
           <w:sz w:val="24"/>
           <w:szCs w:val="24"/>
         </w:rPr>
-        <w:t xml:space="preserve">Figure 5 – Plot of the Predicted Difficulty and Real Difficulty from January 1, 2016 to December 31, 2016. </w:t>
+        <w:t xml:space="preserve">Figure 5 – Plot of the Predicted Difficulty and Real Difficulty from January 1, 2016 to </w:t>
+      </w:r>
+      <w:r>
+        <w:rPr>
+          <w:rFonts w:ascii="Times New Roman" w:eastAsiaTheme="minorEastAsia" w:hAnsi="Times New Roman" w:cs="Times New Roman"/>
+          <w:sz w:val="24"/>
+          <w:szCs w:val="24"/>
+        </w:rPr>
+        <w:t xml:space="preserve">June </w:t>
+      </w:r>
+      <w:r>
+        <w:rPr>
+          <w:rFonts w:ascii="Times New Roman" w:eastAsiaTheme="minorEastAsia" w:hAnsi="Times New Roman" w:cs="Times New Roman"/>
+          <w:sz w:val="24"/>
+          <w:szCs w:val="24"/>
+        </w:rPr>
+        <w:t>3</w:t>
+      </w:r>
+      <w:r>
+        <w:rPr>
+          <w:rFonts w:ascii="Times New Roman" w:eastAsiaTheme="minorEastAsia" w:hAnsi="Times New Roman" w:cs="Times New Roman"/>
+          <w:sz w:val="24"/>
+          <w:szCs w:val="24"/>
+        </w:rPr>
+        <w:t>0</w:t>
+      </w:r>
+      <w:r>
+        <w:rPr>
+          <w:rFonts w:ascii="Times New Roman" w:eastAsiaTheme="minorEastAsia" w:hAnsi="Times New Roman" w:cs="Times New Roman"/>
+          <w:sz w:val="24"/>
+          <w:szCs w:val="24"/>
+        </w:rPr>
+        <w:t xml:space="preserve">, 2016. </w:t>
       </w:r>
     </w:p>
     <w:p>
@@ -2680,7 +2776,321 @@
           <w:sz w:val="24"/>
           <w:szCs w:val="24"/>
         </w:rPr>
-        <w:t xml:space="preserve">In Figure 6, we choose </w:t>
+        <w:t>The least squares error E is defined according to the following formula:</w:t>
+      </w:r>
+    </w:p>
+    <w:p>
+      <w:pPr>
+        <w:rPr>
+          <w:rFonts w:ascii="Times New Roman" w:eastAsiaTheme="minorEastAsia" w:hAnsi="Times New Roman" w:cs="Times New Roman"/>
+          <w:sz w:val="24"/>
+          <w:szCs w:val="24"/>
+        </w:rPr>
+      </w:pPr>
+      <m:oMathPara>
+        <m:oMath>
+          <m:r>
+            <w:rPr>
+              <w:rFonts w:ascii="Cambria Math" w:eastAsiaTheme="minorEastAsia" w:hAnsi="Cambria Math" w:cs="Times New Roman"/>
+              <w:sz w:val="24"/>
+              <w:szCs w:val="24"/>
+            </w:rPr>
+            <m:t>E=</m:t>
+          </m:r>
+          <m:nary>
+            <m:naryPr>
+              <m:chr m:val="∑"/>
+              <m:ctrlPr>
+                <w:rPr>
+                  <w:rFonts w:ascii="Cambria Math" w:eastAsiaTheme="minorEastAsia" w:hAnsi="Cambria Math" w:cs="Times New Roman"/>
+                  <w:i/>
+                  <w:sz w:val="24"/>
+                  <w:szCs w:val="24"/>
+                </w:rPr>
+              </m:ctrlPr>
+            </m:naryPr>
+            <m:sub>
+              <m:r>
+                <w:rPr>
+                  <w:rFonts w:ascii="Cambria Math" w:eastAsiaTheme="minorEastAsia" w:hAnsi="Cambria Math" w:cs="Times New Roman"/>
+                  <w:sz w:val="24"/>
+                  <w:szCs w:val="24"/>
+                </w:rPr>
+                <m:t>n=0</m:t>
+              </m:r>
+            </m:sub>
+            <m:sup>
+              <m:r>
+                <w:rPr>
+                  <w:rFonts w:ascii="Cambria Math" w:eastAsiaTheme="minorEastAsia" w:hAnsi="Cambria Math" w:cs="Times New Roman"/>
+                  <w:sz w:val="24"/>
+                  <w:szCs w:val="24"/>
+                </w:rPr>
+                <m:t>L+P-1</m:t>
+              </m:r>
+            </m:sup>
+            <m:e>
+              <m:sSup>
+                <m:sSupPr>
+                  <m:ctrlPr>
+                    <w:rPr>
+                      <w:rFonts w:ascii="Cambria Math" w:eastAsiaTheme="minorEastAsia" w:hAnsi="Cambria Math" w:cs="Times New Roman"/>
+                      <w:i/>
+                      <w:sz w:val="24"/>
+                      <w:szCs w:val="24"/>
+                    </w:rPr>
+                  </m:ctrlPr>
+                </m:sSupPr>
+                <m:e>
+                  <m:r>
+                    <w:rPr>
+                      <w:rFonts w:ascii="Cambria Math" w:eastAsiaTheme="minorEastAsia" w:hAnsi="Cambria Math" w:cs="Times New Roman"/>
+                      <w:sz w:val="24"/>
+                      <w:szCs w:val="24"/>
+                    </w:rPr>
+                    <m:t>e</m:t>
+                  </m:r>
+                </m:e>
+                <m:sup>
+                  <m:r>
+                    <w:rPr>
+                      <w:rFonts w:ascii="Cambria Math" w:eastAsiaTheme="minorEastAsia" w:hAnsi="Cambria Math" w:cs="Times New Roman"/>
+                      <w:sz w:val="24"/>
+                      <w:szCs w:val="24"/>
+                    </w:rPr>
+                    <m:t>2</m:t>
+                  </m:r>
+                </m:sup>
+              </m:sSup>
+              <m:r>
+                <w:rPr>
+                  <w:rFonts w:ascii="Cambria Math" w:eastAsiaTheme="minorEastAsia" w:hAnsi="Cambria Math" w:cs="Times New Roman"/>
+                  <w:sz w:val="24"/>
+                  <w:szCs w:val="24"/>
+                </w:rPr>
+                <m:t>[n]</m:t>
+              </m:r>
+            </m:e>
+          </m:nary>
+          <m:r>
+            <w:rPr>
+              <w:rFonts w:ascii="Cambria Math" w:eastAsiaTheme="minorEastAsia" w:hAnsi="Cambria Math" w:cs="Times New Roman"/>
+              <w:sz w:val="24"/>
+              <w:szCs w:val="24"/>
+            </w:rPr>
+            <m:t>=</m:t>
+          </m:r>
+          <m:nary>
+            <m:naryPr>
+              <m:chr m:val="∑"/>
+              <m:ctrlPr>
+                <w:rPr>
+                  <w:rFonts w:ascii="Cambria Math" w:eastAsiaTheme="minorEastAsia" w:hAnsi="Cambria Math" w:cs="Times New Roman"/>
+                  <w:i/>
+                  <w:sz w:val="24"/>
+                  <w:szCs w:val="24"/>
+                </w:rPr>
+              </m:ctrlPr>
+            </m:naryPr>
+            <m:sub>
+              <m:r>
+                <w:rPr>
+                  <w:rFonts w:ascii="Cambria Math" w:eastAsiaTheme="minorEastAsia" w:hAnsi="Cambria Math" w:cs="Times New Roman"/>
+                  <w:sz w:val="24"/>
+                  <w:szCs w:val="24"/>
+                </w:rPr>
+                <m:t>n=0</m:t>
+              </m:r>
+            </m:sub>
+            <m:sup>
+              <m:r>
+                <w:rPr>
+                  <w:rFonts w:ascii="Cambria Math" w:eastAsiaTheme="minorEastAsia" w:hAnsi="Cambria Math" w:cs="Times New Roman"/>
+                  <w:sz w:val="24"/>
+                  <w:szCs w:val="24"/>
+                </w:rPr>
+                <m:t>L+P-1</m:t>
+              </m:r>
+            </m:sup>
+            <m:e>
+              <m:sSup>
+                <m:sSupPr>
+                  <m:ctrlPr>
+                    <w:rPr>
+                      <w:rFonts w:ascii="Cambria Math" w:eastAsiaTheme="minorEastAsia" w:hAnsi="Cambria Math" w:cs="Times New Roman"/>
+                      <w:i/>
+                      <w:sz w:val="24"/>
+                      <w:szCs w:val="24"/>
+                    </w:rPr>
+                  </m:ctrlPr>
+                </m:sSupPr>
+                <m:e>
+                  <m:d>
+                    <m:dPr>
+                      <m:ctrlPr>
+                        <w:rPr>
+                          <w:rFonts w:ascii="Cambria Math" w:eastAsiaTheme="minorEastAsia" w:hAnsi="Cambria Math" w:cs="Times New Roman"/>
+                          <w:i/>
+                          <w:sz w:val="24"/>
+                          <w:szCs w:val="24"/>
+                        </w:rPr>
+                      </m:ctrlPr>
+                    </m:dPr>
+                    <m:e>
+                      <m:r>
+                        <w:rPr>
+                          <w:rFonts w:ascii="Cambria Math" w:eastAsiaTheme="minorEastAsia" w:hAnsi="Cambria Math" w:cs="Times New Roman"/>
+                          <w:sz w:val="24"/>
+                          <w:szCs w:val="24"/>
+                        </w:rPr>
+                        <m:t>x</m:t>
+                      </m:r>
+                      <m:d>
+                        <m:dPr>
+                          <m:begChr m:val="["/>
+                          <m:endChr m:val="]"/>
+                          <m:ctrlPr>
+                            <w:rPr>
+                              <w:rFonts w:ascii="Cambria Math" w:eastAsiaTheme="minorEastAsia" w:hAnsi="Cambria Math" w:cs="Times New Roman"/>
+                              <w:i/>
+                              <w:sz w:val="24"/>
+                              <w:szCs w:val="24"/>
+                            </w:rPr>
+                          </m:ctrlPr>
+                        </m:dPr>
+                        <m:e>
+                          <m:r>
+                            <w:rPr>
+                              <w:rFonts w:ascii="Cambria Math" w:eastAsiaTheme="minorEastAsia" w:hAnsi="Cambria Math" w:cs="Times New Roman"/>
+                              <w:sz w:val="24"/>
+                              <w:szCs w:val="24"/>
+                            </w:rPr>
+                            <m:t>n</m:t>
+                          </m:r>
+                        </m:e>
+                      </m:d>
+                      <m:r>
+                        <w:rPr>
+                          <w:rFonts w:ascii="Cambria Math" w:eastAsiaTheme="minorEastAsia" w:hAnsi="Cambria Math" w:cs="Times New Roman"/>
+                          <w:sz w:val="24"/>
+                          <w:szCs w:val="24"/>
+                        </w:rPr>
+                        <m:t>-</m:t>
+                      </m:r>
+                      <m:acc>
+                        <m:accPr>
+                          <m:ctrlPr>
+                            <w:rPr>
+                              <w:rFonts w:ascii="Cambria Math" w:eastAsiaTheme="minorEastAsia" w:hAnsi="Cambria Math" w:cs="Times New Roman"/>
+                              <w:i/>
+                              <w:sz w:val="24"/>
+                              <w:szCs w:val="24"/>
+                            </w:rPr>
+                          </m:ctrlPr>
+                        </m:accPr>
+                        <m:e>
+                          <m:r>
+                            <w:rPr>
+                              <w:rFonts w:ascii="Cambria Math" w:eastAsiaTheme="minorEastAsia" w:hAnsi="Cambria Math" w:cs="Times New Roman"/>
+                              <w:sz w:val="24"/>
+                              <w:szCs w:val="24"/>
+                            </w:rPr>
+                            <m:t>x</m:t>
+                          </m:r>
+                        </m:e>
+                      </m:acc>
+                      <m:d>
+                        <m:dPr>
+                          <m:begChr m:val="["/>
+                          <m:endChr m:val="]"/>
+                          <m:ctrlPr>
+                            <w:rPr>
+                              <w:rFonts w:ascii="Cambria Math" w:eastAsiaTheme="minorEastAsia" w:hAnsi="Cambria Math" w:cs="Times New Roman"/>
+                              <w:i/>
+                              <w:sz w:val="24"/>
+                              <w:szCs w:val="24"/>
+                            </w:rPr>
+                          </m:ctrlPr>
+                        </m:dPr>
+                        <m:e>
+                          <m:r>
+                            <w:rPr>
+                              <w:rFonts w:ascii="Cambria Math" w:eastAsiaTheme="minorEastAsia" w:hAnsi="Cambria Math" w:cs="Times New Roman"/>
+                              <w:sz w:val="24"/>
+                              <w:szCs w:val="24"/>
+                            </w:rPr>
+                            <m:t>n</m:t>
+                          </m:r>
+                        </m:e>
+                      </m:d>
+                    </m:e>
+                  </m:d>
+                </m:e>
+                <m:sup>
+                  <m:r>
+                    <w:rPr>
+                      <w:rFonts w:ascii="Cambria Math" w:eastAsiaTheme="minorEastAsia" w:hAnsi="Cambria Math" w:cs="Times New Roman"/>
+                      <w:sz w:val="24"/>
+                      <w:szCs w:val="24"/>
+                    </w:rPr>
+                    <m:t>2</m:t>
+                  </m:r>
+                </m:sup>
+              </m:sSup>
+            </m:e>
+          </m:nary>
+        </m:oMath>
+      </m:oMathPara>
+    </w:p>
+    <w:p>
+      <w:pPr>
+        <w:rPr>
+          <w:rFonts w:ascii="Times New Roman" w:eastAsiaTheme="minorEastAsia" w:hAnsi="Times New Roman" w:cs="Times New Roman"/>
+          <w:sz w:val="24"/>
+          <w:szCs w:val="24"/>
+        </w:rPr>
+      </w:pPr>
+      <w:r>
+        <w:rPr>
+          <w:rFonts w:ascii="Times New Roman" w:eastAsiaTheme="minorEastAsia" w:hAnsi="Times New Roman" w:cs="Times New Roman"/>
+          <w:sz w:val="24"/>
+          <w:szCs w:val="24"/>
+        </w:rPr>
+        <w:t xml:space="preserve">where </w:t>
+      </w:r>
+      <m:oMath>
+        <m:r>
+          <w:rPr>
+            <w:rFonts w:ascii="Cambria Math" w:eastAsiaTheme="minorEastAsia" w:hAnsi="Cambria Math" w:cs="Times New Roman"/>
+            <w:sz w:val="24"/>
+            <w:szCs w:val="24"/>
+          </w:rPr>
+          <m:t>x[n</m:t>
+        </m:r>
+        <m:r>
+          <w:rPr>
+            <w:rFonts w:ascii="Cambria Math" w:eastAsiaTheme="minorEastAsia" w:hAnsi="Cambria Math" w:cs="Times New Roman"/>
+            <w:sz w:val="24"/>
+            <w:szCs w:val="24"/>
+          </w:rPr>
+          <m:t>]</m:t>
+        </m:r>
+      </m:oMath>
+      <w:r>
+        <w:rPr>
+          <w:rFonts w:ascii="Times New Roman" w:eastAsiaTheme="minorEastAsia" w:hAnsi="Times New Roman" w:cs="Times New Roman"/>
+          <w:sz w:val="24"/>
+          <w:szCs w:val="24"/>
+        </w:rPr>
+        <w:t xml:space="preserve"> is the training data sequence. In Figure 6,</w:t>
+      </w:r>
+      <w:r>
+        <w:rPr>
+          <w:rFonts w:ascii="Times New Roman" w:eastAsiaTheme="minorEastAsia" w:hAnsi="Times New Roman" w:cs="Times New Roman"/>
+          <w:sz w:val="24"/>
+          <w:szCs w:val="24"/>
+        </w:rPr>
+        <w:t xml:space="preserve"> we choose </w:t>
       </w:r>
       <m:oMath>
         <m:r>
@@ -2706,97 +3116,8 @@
           <w:sz w:val="24"/>
           <w:szCs w:val="24"/>
         </w:rPr>
-        <w:t>, where E is defined according to the following formula over the 2016 data:</w:t>
-      </w:r>
-    </w:p>
-    <w:p>
-      <w:pPr>
-        <w:rPr>
-          <w:rFonts w:ascii="Times New Roman" w:eastAsiaTheme="minorEastAsia" w:hAnsi="Times New Roman" w:cs="Times New Roman"/>
-          <w:sz w:val="24"/>
-          <w:szCs w:val="24"/>
-        </w:rPr>
-      </w:pPr>
-      <m:oMathPara>
-        <m:oMath>
-          <m:r>
-            <w:rPr>
-              <w:rFonts w:ascii="Cambria Math" w:eastAsiaTheme="minorEastAsia" w:hAnsi="Cambria Math" w:cs="Times New Roman"/>
-              <w:sz w:val="24"/>
-              <w:szCs w:val="24"/>
-            </w:rPr>
-            <m:t>E=</m:t>
-          </m:r>
-          <m:sSup>
-            <m:sSupPr>
-              <m:ctrlPr>
-                <w:rPr>
-                  <w:rFonts w:ascii="Cambria Math" w:eastAsiaTheme="minorEastAsia" w:hAnsi="Cambria Math" w:cs="Times New Roman"/>
-                  <w:i/>
-                  <w:sz w:val="24"/>
-                  <w:szCs w:val="24"/>
-                </w:rPr>
-              </m:ctrlPr>
-            </m:sSupPr>
-            <m:e>
-              <m:d>
-                <m:dPr>
-                  <m:ctrlPr>
-                    <w:rPr>
-                      <w:rFonts w:ascii="Cambria Math" w:eastAsiaTheme="minorEastAsia" w:hAnsi="Cambria Math" w:cs="Times New Roman"/>
-                      <w:i/>
-                      <w:sz w:val="24"/>
-                      <w:szCs w:val="24"/>
-                    </w:rPr>
-                  </m:ctrlPr>
-                </m:dPr>
-                <m:e>
-                  <m:r>
-                    <w:rPr>
-                      <w:rFonts w:ascii="Cambria Math" w:eastAsiaTheme="minorEastAsia" w:hAnsi="Cambria Math" w:cs="Times New Roman"/>
-                      <w:sz w:val="24"/>
-                      <w:szCs w:val="24"/>
-                    </w:rPr>
-                    <m:t>x-</m:t>
-                  </m:r>
-                  <m:acc>
-                    <m:accPr>
-                      <m:ctrlPr>
-                        <w:rPr>
-                          <w:rFonts w:ascii="Cambria Math" w:eastAsiaTheme="minorEastAsia" w:hAnsi="Cambria Math" w:cs="Times New Roman"/>
-                          <w:i/>
-                          <w:sz w:val="24"/>
-                          <w:szCs w:val="24"/>
-                        </w:rPr>
-                      </m:ctrlPr>
-                    </m:accPr>
-                    <m:e>
-                      <m:r>
-                        <w:rPr>
-                          <w:rFonts w:ascii="Cambria Math" w:eastAsiaTheme="minorEastAsia" w:hAnsi="Cambria Math" w:cs="Times New Roman"/>
-                          <w:sz w:val="24"/>
-                          <w:szCs w:val="24"/>
-                        </w:rPr>
-                        <m:t>x</m:t>
-                      </m:r>
-                    </m:e>
-                  </m:acc>
-                </m:e>
-              </m:d>
-            </m:e>
-            <m:sup>
-              <m:r>
-                <w:rPr>
-                  <w:rFonts w:ascii="Cambria Math" w:eastAsiaTheme="minorEastAsia" w:hAnsi="Cambria Math" w:cs="Times New Roman"/>
-                  <w:sz w:val="24"/>
-                  <w:szCs w:val="24"/>
-                </w:rPr>
-                <m:t>2</m:t>
-              </m:r>
-            </m:sup>
-          </m:sSup>
-        </m:oMath>
-      </m:oMathPara>
+        <w:t>.</w:t>
+      </w:r>
     </w:p>
     <w:p>
       <w:pPr>
@@ -2815,10 +3136,10 @@
           <w:szCs w:val="24"/>
         </w:rPr>
         <w:drawing>
-          <wp:inline distT="0" distB="0" distL="0" distR="0" wp14:anchorId="26199773" wp14:editId="2459DF05">
+          <wp:inline distT="0" distB="0" distL="0" distR="0" wp14:anchorId="26199773" wp14:editId="3F6543AA">
             <wp:extent cx="4572000" cy="3429000"/>
             <wp:effectExtent l="19050" t="19050" r="19050" b="19050"/>
-            <wp:docPr id="3" name="Picture 3" descr="Chart, line chart&#10;&#10;Description automatically generated"/>
+            <wp:docPr id="3" name="Picture 3"/>
             <wp:cNvGraphicFramePr>
               <a:graphicFrameLocks xmlns:a="http://schemas.openxmlformats.org/drawingml/2006/main" noChangeAspect="1"/>
             </wp:cNvGraphicFramePr>
@@ -2826,7 +3147,7 @@
               <a:graphicData uri="http://schemas.openxmlformats.org/drawingml/2006/picture">
                 <pic:pic xmlns:pic="http://schemas.openxmlformats.org/drawingml/2006/picture">
                   <pic:nvPicPr>
-                    <pic:cNvPr id="3" name="Picture 3" descr="Chart, line chart&#10;&#10;Description automatically generated"/>
+                    <pic:cNvPr id="3" name="Picture 3"/>
                     <pic:cNvPicPr/>
                   </pic:nvPicPr>
                   <pic:blipFill>
@@ -3210,7 +3531,55 @@
           <w:sz w:val="24"/>
           <w:szCs w:val="24"/>
         </w:rPr>
-        <w:t xml:space="preserve">Comparing Figure 6 and Figure 7, we observe that the least squares error is a scaled version of the average predicted error. Specifically, the least squares error is the average predicted error multiplied by the total number of predicted days. </w:t>
+        <w:t xml:space="preserve">Comparing Figure 6 and Figure 7, we </w:t>
+      </w:r>
+      <w:r>
+        <w:rPr>
+          <w:rFonts w:ascii="Times New Roman" w:eastAsiaTheme="minorEastAsia" w:hAnsi="Times New Roman" w:cs="Times New Roman"/>
+          <w:sz w:val="24"/>
+          <w:szCs w:val="24"/>
+        </w:rPr>
+        <w:t xml:space="preserve">note that the plots are different from one another. This occurs because </w:t>
+      </w:r>
+      <w:r>
+        <w:rPr>
+          <w:rFonts w:ascii="Times New Roman" w:eastAsiaTheme="minorEastAsia" w:hAnsi="Times New Roman" w:cs="Times New Roman"/>
+          <w:sz w:val="24"/>
+          <w:szCs w:val="24"/>
+        </w:rPr>
+        <w:t xml:space="preserve">the least squares error is determined from the </w:t>
+      </w:r>
+      <w:r>
+        <w:rPr>
+          <w:rFonts w:ascii="Times New Roman" w:eastAsiaTheme="minorEastAsia" w:hAnsi="Times New Roman" w:cs="Times New Roman"/>
+          <w:sz w:val="24"/>
+          <w:szCs w:val="24"/>
+        </w:rPr>
+        <w:t xml:space="preserve">2015 </w:t>
+      </w:r>
+      <w:r>
+        <w:rPr>
+          <w:rFonts w:ascii="Times New Roman" w:eastAsiaTheme="minorEastAsia" w:hAnsi="Times New Roman" w:cs="Times New Roman"/>
+          <w:sz w:val="24"/>
+          <w:szCs w:val="24"/>
+        </w:rPr>
+        <w:t xml:space="preserve">training data, and the average predicted error is determined using the 2016 predicted data. </w:t>
+      </w:r>
+      <w:r>
+        <w:rPr>
+          <w:rFonts w:ascii="Times New Roman" w:eastAsiaTheme="minorEastAsia" w:hAnsi="Times New Roman" w:cs="Times New Roman"/>
+          <w:sz w:val="24"/>
+          <w:szCs w:val="24"/>
+        </w:rPr>
+        <w:t xml:space="preserve">The least squares error approaches zero as p increases. This makes sense because the number of unknowns approaches the number of equations. On the other hand, note that the average predicted error does not follow the same trend. This occurs because the 2015 and 2016 data are different from one another. </w:t>
+      </w:r>
+      <w:r>
+        <w:rPr>
+          <w:rFonts w:ascii="Times New Roman" w:eastAsiaTheme="minorEastAsia" w:hAnsi="Times New Roman" w:cs="Times New Roman"/>
+          <w:sz w:val="24"/>
+          <w:szCs w:val="24"/>
+        </w:rPr>
+        <w:t>Too many coefficients can weight the predicted data off potentially irrelevant data, and too few coefficients prevents us from training our predictor well.</w:t>
       </w:r>
     </w:p>
     <w:p>
@@ -3392,33 +3761,6 @@
         </w:rPr>
         <w:t xml:space="preserve"> predicted block difficulty for the 2017 data is plotted on the same set of axes as the actual block difficulty.</w:t>
       </w:r>
-    </w:p>
-    <w:p>
-      <w:pPr>
-        <w:rPr>
-          <w:rFonts w:ascii="Times New Roman" w:eastAsiaTheme="minorEastAsia" w:hAnsi="Times New Roman" w:cs="Times New Roman"/>
-          <w:sz w:val="24"/>
-          <w:szCs w:val="24"/>
-        </w:rPr>
-      </w:pPr>
-    </w:p>
-    <w:p>
-      <w:pPr>
-        <w:rPr>
-          <w:rFonts w:ascii="Times New Roman" w:eastAsiaTheme="minorEastAsia" w:hAnsi="Times New Roman" w:cs="Times New Roman"/>
-          <w:sz w:val="24"/>
-          <w:szCs w:val="24"/>
-        </w:rPr>
-      </w:pPr>
-    </w:p>
-    <w:p>
-      <w:pPr>
-        <w:rPr>
-          <w:rFonts w:ascii="Times New Roman" w:eastAsiaTheme="minorEastAsia" w:hAnsi="Times New Roman" w:cs="Times New Roman"/>
-          <w:sz w:val="24"/>
-          <w:szCs w:val="24"/>
-        </w:rPr>
-      </w:pPr>
     </w:p>
     <w:p>
       <w:pPr>

</xml_diff>

<commit_message>
Finished revising word document.
</commit_message>
<xml_diff>
--- a/Sowatzke_Project2.docx
+++ b/Sowatzke_Project2.docx
@@ -538,13 +538,23 @@
         </w:rPr>
         <w:t xml:space="preserve"> and is divided into two sections that investigate prediction of the stock market and Ethereum block </w:t>
       </w:r>
-      <w:r>
-        <w:rPr>
-          <w:rFonts w:ascii="Times New Roman" w:hAnsi="Times New Roman" w:cs="Times New Roman"/>
-          <w:sz w:val="24"/>
-          <w:szCs w:val="24"/>
-        </w:rPr>
-        <w:t xml:space="preserve">difficulty </w:t>
+      <w:proofErr w:type="gramStart"/>
+      <w:r>
+        <w:rPr>
+          <w:rFonts w:ascii="Times New Roman" w:hAnsi="Times New Roman" w:cs="Times New Roman"/>
+          <w:sz w:val="24"/>
+          <w:szCs w:val="24"/>
+        </w:rPr>
+        <w:t>difficulty</w:t>
+      </w:r>
+      <w:proofErr w:type="gramEnd"/>
+      <w:r>
+        <w:rPr>
+          <w:rFonts w:ascii="Times New Roman" w:hAnsi="Times New Roman" w:cs="Times New Roman"/>
+          <w:sz w:val="24"/>
+          <w:szCs w:val="24"/>
+        </w:rPr>
+        <w:t xml:space="preserve"> </w:t>
       </w:r>
       <w:r>
         <w:rPr>
@@ -769,7 +779,25 @@
           <w:sz w:val="24"/>
           <w:szCs w:val="24"/>
         </w:rPr>
-        <w:t>Dow Jones Industrial Average Data is plotted on a linear and semi-logarithmic scale in Figures 1 and 2 respectively.</w:t>
+        <w:t xml:space="preserve">Dow Jones Industrial Average Data is plotted on a linear and semi-logarithmic scale in Figures 1 and </w:t>
+      </w:r>
+      <w:proofErr w:type="gramStart"/>
+      <w:r>
+        <w:rPr>
+          <w:rFonts w:ascii="Times New Roman" w:hAnsi="Times New Roman" w:cs="Times New Roman"/>
+          <w:sz w:val="24"/>
+          <w:szCs w:val="24"/>
+        </w:rPr>
+        <w:t>2</w:t>
+      </w:r>
+      <w:proofErr w:type="gramEnd"/>
+      <w:r>
+        <w:rPr>
+          <w:rFonts w:ascii="Times New Roman" w:hAnsi="Times New Roman" w:cs="Times New Roman"/>
+          <w:sz w:val="24"/>
+          <w:szCs w:val="24"/>
+        </w:rPr>
+        <w:t xml:space="preserve"> respectively.</w:t>
       </w:r>
     </w:p>
     <w:p>
@@ -3579,7 +3607,25 @@
           <w:sz w:val="24"/>
           <w:szCs w:val="24"/>
         </w:rPr>
-        <w:t>Too many coefficients can weight the predicted data off potentially irrelevant data, and too few coefficients prevents us from training our predictor well.</w:t>
+        <w:t xml:space="preserve">Too many coefficients can weight the predicted data off potentially irrelevant data, and too few coefficients </w:t>
+      </w:r>
+      <w:proofErr w:type="gramStart"/>
+      <w:r>
+        <w:rPr>
+          <w:rFonts w:ascii="Times New Roman" w:eastAsiaTheme="minorEastAsia" w:hAnsi="Times New Roman" w:cs="Times New Roman"/>
+          <w:sz w:val="24"/>
+          <w:szCs w:val="24"/>
+        </w:rPr>
+        <w:t>prevents</w:t>
+      </w:r>
+      <w:proofErr w:type="gramEnd"/>
+      <w:r>
+        <w:rPr>
+          <w:rFonts w:ascii="Times New Roman" w:eastAsiaTheme="minorEastAsia" w:hAnsi="Times New Roman" w:cs="Times New Roman"/>
+          <w:sz w:val="24"/>
+          <w:szCs w:val="24"/>
+        </w:rPr>
+        <w:t xml:space="preserve"> us from training our predictor well.</w:t>
       </w:r>
     </w:p>
     <w:p>
@@ -3759,7 +3805,7 @@
           <w:sz w:val="24"/>
           <w:szCs w:val="24"/>
         </w:rPr>
-        <w:t xml:space="preserve"> predicted block difficulty for the 2017 data is plotted on the same set of axes as the actual block difficulty.</w:t>
+        <w:t xml:space="preserve"> predicted block difficulty is plotted on the same set of axes as the actual block difficulty.</w:t>
       </w:r>
     </w:p>
     <w:p>
@@ -4180,7 +4226,25 @@
           <w:sz w:val="24"/>
           <w:szCs w:val="24"/>
         </w:rPr>
-        <w:t xml:space="preserve">In part (iii), we compute the average predicted error between the actual and predicted block difficulty for the 2017 and 2018 data respectively. Using the definition of averaged predicted error, we determine that </w:t>
+        <w:t xml:space="preserve">In part (iii), we compute the average predicted error between the actual and predicted block difficulty for the 2017 and 2018 </w:t>
+      </w:r>
+      <w:proofErr w:type="gramStart"/>
+      <w:r>
+        <w:rPr>
+          <w:rFonts w:ascii="Times New Roman" w:eastAsiaTheme="minorEastAsia" w:hAnsi="Times New Roman" w:cs="Times New Roman"/>
+          <w:sz w:val="24"/>
+          <w:szCs w:val="24"/>
+        </w:rPr>
+        <w:t>data</w:t>
+      </w:r>
+      <w:proofErr w:type="gramEnd"/>
+      <w:r>
+        <w:rPr>
+          <w:rFonts w:ascii="Times New Roman" w:eastAsiaTheme="minorEastAsia" w:hAnsi="Times New Roman" w:cs="Times New Roman"/>
+          <w:sz w:val="24"/>
+          <w:szCs w:val="24"/>
+        </w:rPr>
+        <w:t xml:space="preserve"> respectively. Using the definition of averaged predicted error, we determine that </w:t>
       </w:r>
       <w:r>
         <w:rPr>
@@ -5067,15 +5131,71 @@
           <w:sz w:val="24"/>
           <w:szCs w:val="24"/>
         </w:rPr>
-        <w:t xml:space="preserve"> is largest when </w:t>
-      </w:r>
-      <w:r>
-        <w:rPr>
-          <w:rFonts w:ascii="Times New Roman" w:eastAsiaTheme="minorEastAsia" w:hAnsi="Times New Roman" w:cs="Times New Roman"/>
-          <w:sz w:val="24"/>
-          <w:szCs w:val="24"/>
-        </w:rPr>
-        <w:t xml:space="preserve">the fewest days of training data is used. In other words, we can predict the next set of values best when the training data is larger. </w:t>
+        <w:t xml:space="preserve"> is </w:t>
+      </w:r>
+      <w:r>
+        <w:rPr>
+          <w:rFonts w:ascii="Times New Roman" w:eastAsiaTheme="minorEastAsia" w:hAnsi="Times New Roman" w:cs="Times New Roman"/>
+          <w:sz w:val="24"/>
+          <w:szCs w:val="24"/>
+        </w:rPr>
+        <w:t>smallest</w:t>
+      </w:r>
+      <w:r>
+        <w:rPr>
+          <w:rFonts w:ascii="Times New Roman" w:eastAsiaTheme="minorEastAsia" w:hAnsi="Times New Roman" w:cs="Times New Roman"/>
+          <w:sz w:val="24"/>
+          <w:szCs w:val="24"/>
+        </w:rPr>
+        <w:t xml:space="preserve"> when </w:t>
+      </w:r>
+      <w:r>
+        <w:rPr>
+          <w:rFonts w:ascii="Times New Roman" w:eastAsiaTheme="minorEastAsia" w:hAnsi="Times New Roman" w:cs="Times New Roman"/>
+          <w:sz w:val="24"/>
+          <w:szCs w:val="24"/>
+        </w:rPr>
+        <w:t xml:space="preserve">the </w:t>
+      </w:r>
+      <w:r>
+        <w:rPr>
+          <w:rFonts w:ascii="Times New Roman" w:eastAsiaTheme="minorEastAsia" w:hAnsi="Times New Roman" w:cs="Times New Roman"/>
+          <w:sz w:val="24"/>
+          <w:szCs w:val="24"/>
+        </w:rPr>
+        <w:t>most</w:t>
+      </w:r>
+      <w:r>
+        <w:rPr>
+          <w:rFonts w:ascii="Times New Roman" w:eastAsiaTheme="minorEastAsia" w:hAnsi="Times New Roman" w:cs="Times New Roman"/>
+          <w:sz w:val="24"/>
+          <w:szCs w:val="24"/>
+        </w:rPr>
+        <w:t xml:space="preserve"> days of training data is used. </w:t>
+      </w:r>
+      <w:r>
+        <w:rPr>
+          <w:rFonts w:ascii="Times New Roman" w:eastAsiaTheme="minorEastAsia" w:hAnsi="Times New Roman" w:cs="Times New Roman"/>
+          <w:sz w:val="24"/>
+          <w:szCs w:val="24"/>
+        </w:rPr>
+        <w:t xml:space="preserve">Note that the average predicted error increases more going from a 6-month to a 1-month training data set than going from a 12-month to a 6-month training data set. </w:t>
+      </w:r>
+      <w:r>
+        <w:rPr>
+          <w:rFonts w:ascii="Times New Roman" w:eastAsiaTheme="minorEastAsia" w:hAnsi="Times New Roman" w:cs="Times New Roman"/>
+          <w:sz w:val="24"/>
+          <w:szCs w:val="24"/>
+        </w:rPr>
+        <w:t xml:space="preserve">In other words, </w:t>
+      </w:r>
+      <w:r>
+        <w:rPr>
+          <w:rFonts w:ascii="Times New Roman" w:eastAsiaTheme="minorEastAsia" w:hAnsi="Times New Roman" w:cs="Times New Roman"/>
+          <w:sz w:val="24"/>
+          <w:szCs w:val="24"/>
+        </w:rPr>
+        <w:t>the average predicted error increases most substantially as the training data set gets “very small.”</w:t>
       </w:r>
     </w:p>
     <w:p>

</xml_diff>

<commit_message>
Reverted part 2a - partb back to its previous state.
</commit_message>
<xml_diff>
--- a/Sowatzke_Project2.docx
+++ b/Sowatzke_Project2.docx
@@ -538,23 +538,13 @@
         </w:rPr>
         <w:t xml:space="preserve"> and is divided into two sections that investigate prediction of the stock market and Ethereum block </w:t>
       </w:r>
-      <w:proofErr w:type="gramStart"/>
-      <w:r>
-        <w:rPr>
-          <w:rFonts w:ascii="Times New Roman" w:hAnsi="Times New Roman" w:cs="Times New Roman"/>
-          <w:sz w:val="24"/>
-          <w:szCs w:val="24"/>
-        </w:rPr>
-        <w:t>difficulty</w:t>
-      </w:r>
-      <w:proofErr w:type="gramEnd"/>
-      <w:r>
-        <w:rPr>
-          <w:rFonts w:ascii="Times New Roman" w:hAnsi="Times New Roman" w:cs="Times New Roman"/>
-          <w:sz w:val="24"/>
-          <w:szCs w:val="24"/>
-        </w:rPr>
-        <w:t xml:space="preserve"> </w:t>
+      <w:r>
+        <w:rPr>
+          <w:rFonts w:ascii="Times New Roman" w:hAnsi="Times New Roman" w:cs="Times New Roman"/>
+          <w:sz w:val="24"/>
+          <w:szCs w:val="24"/>
+        </w:rPr>
+        <w:t xml:space="preserve">difficulty </w:t>
       </w:r>
       <w:r>
         <w:rPr>
@@ -779,25 +769,7 @@
           <w:sz w:val="24"/>
           <w:szCs w:val="24"/>
         </w:rPr>
-        <w:t xml:space="preserve">Dow Jones Industrial Average Data is plotted on a linear and semi-logarithmic scale in Figures 1 and </w:t>
-      </w:r>
-      <w:proofErr w:type="gramStart"/>
-      <w:r>
-        <w:rPr>
-          <w:rFonts w:ascii="Times New Roman" w:hAnsi="Times New Roman" w:cs="Times New Roman"/>
-          <w:sz w:val="24"/>
-          <w:szCs w:val="24"/>
-        </w:rPr>
-        <w:t>2</w:t>
-      </w:r>
-      <w:proofErr w:type="gramEnd"/>
-      <w:r>
-        <w:rPr>
-          <w:rFonts w:ascii="Times New Roman" w:hAnsi="Times New Roman" w:cs="Times New Roman"/>
-          <w:sz w:val="24"/>
-          <w:szCs w:val="24"/>
-        </w:rPr>
-        <w:t xml:space="preserve"> respectively.</w:t>
+        <w:t>Dow Jones Industrial Average Data is plotted on a linear and semi-logarithmic scale in Figures 1 and 2 respectively.</w:t>
       </w:r>
     </w:p>
     <w:p>
@@ -1734,31 +1706,7 @@
               <w:sz w:val="24"/>
               <w:szCs w:val="24"/>
             </w:rPr>
-            <m:t>E=</m:t>
-          </m:r>
-          <m:r>
-            <w:rPr>
-              <w:rFonts w:ascii="Cambria Math" w:eastAsiaTheme="minorEastAsia" w:hAnsi="Cambria Math" w:cs="Times New Roman"/>
-              <w:sz w:val="24"/>
-              <w:szCs w:val="24"/>
-            </w:rPr>
-            <m:t>23</m:t>
-          </m:r>
-          <m:r>
-            <w:rPr>
-              <w:rFonts w:ascii="Cambria Math" w:eastAsiaTheme="minorEastAsia" w:hAnsi="Cambria Math" w:cs="Times New Roman"/>
-              <w:sz w:val="24"/>
-              <w:szCs w:val="24"/>
-            </w:rPr>
-            <m:t>,</m:t>
-          </m:r>
-          <m:r>
-            <w:rPr>
-              <w:rFonts w:ascii="Cambria Math" w:eastAsiaTheme="minorEastAsia" w:hAnsi="Cambria Math" w:cs="Times New Roman"/>
-              <w:sz w:val="24"/>
-              <w:szCs w:val="24"/>
-            </w:rPr>
-            <m:t>638.06</m:t>
+            <m:t>E=23,638.06</m:t>
           </m:r>
         </m:oMath>
       </m:oMathPara>
@@ -2825,9 +2773,8 @@
             </w:rPr>
             <m:t>E=</m:t>
           </m:r>
-          <m:nary>
-            <m:naryPr>
-              <m:chr m:val="∑"/>
+          <m:sSup>
+            <m:sSupPr>
               <m:ctrlPr>
                 <w:rPr>
                   <w:rFonts w:ascii="Cambria Math" w:eastAsiaTheme="minorEastAsia" w:hAnsi="Cambria Math" w:cs="Times New Roman"/>
@@ -2836,30 +2783,10 @@
                   <w:szCs w:val="24"/>
                 </w:rPr>
               </m:ctrlPr>
-            </m:naryPr>
-            <m:sub>
-              <m:r>
-                <w:rPr>
-                  <w:rFonts w:ascii="Cambria Math" w:eastAsiaTheme="minorEastAsia" w:hAnsi="Cambria Math" w:cs="Times New Roman"/>
-                  <w:sz w:val="24"/>
-                  <w:szCs w:val="24"/>
-                </w:rPr>
-                <m:t>n=0</m:t>
-              </m:r>
-            </m:sub>
-            <m:sup>
-              <m:r>
-                <w:rPr>
-                  <w:rFonts w:ascii="Cambria Math" w:eastAsiaTheme="minorEastAsia" w:hAnsi="Cambria Math" w:cs="Times New Roman"/>
-                  <w:sz w:val="24"/>
-                  <w:szCs w:val="24"/>
-                </w:rPr>
-                <m:t>L+P-1</m:t>
-              </m:r>
-            </m:sup>
+            </m:sSupPr>
             <m:e>
-              <m:sSup>
-                <m:sSupPr>
+              <m:d>
+                <m:dPr>
                   <m:ctrlPr>
                     <w:rPr>
                       <w:rFonts w:ascii="Cambria Math" w:eastAsiaTheme="minorEastAsia" w:hAnsi="Cambria Math" w:cs="Times New Roman"/>
@@ -2868,7 +2795,7 @@
                       <w:szCs w:val="24"/>
                     </w:rPr>
                   </m:ctrlPr>
-                </m:sSupPr>
+                </m:dPr>
                 <m:e>
                   <m:r>
                     <w:rPr>
@@ -2876,85 +2803,26 @@
                       <w:sz w:val="24"/>
                       <w:szCs w:val="24"/>
                     </w:rPr>
-                    <m:t>e</m:t>
+                    <m:t>x</m:t>
                   </m:r>
-                </m:e>
-                <m:sup>
                   <m:r>
                     <w:rPr>
                       <w:rFonts w:ascii="Cambria Math" w:eastAsiaTheme="minorEastAsia" w:hAnsi="Cambria Math" w:cs="Times New Roman"/>
                       <w:sz w:val="24"/>
                       <w:szCs w:val="24"/>
                     </w:rPr>
-                    <m:t>2</m:t>
+                    <m:t>[n]</m:t>
                   </m:r>
-                </m:sup>
-              </m:sSup>
-              <m:r>
-                <w:rPr>
-                  <w:rFonts w:ascii="Cambria Math" w:eastAsiaTheme="minorEastAsia" w:hAnsi="Cambria Math" w:cs="Times New Roman"/>
-                  <w:sz w:val="24"/>
-                  <w:szCs w:val="24"/>
-                </w:rPr>
-                <m:t>[n]</m:t>
-              </m:r>
-            </m:e>
-          </m:nary>
-          <m:r>
-            <w:rPr>
-              <w:rFonts w:ascii="Cambria Math" w:eastAsiaTheme="minorEastAsia" w:hAnsi="Cambria Math" w:cs="Times New Roman"/>
-              <w:sz w:val="24"/>
-              <w:szCs w:val="24"/>
-            </w:rPr>
-            <m:t>=</m:t>
-          </m:r>
-          <m:nary>
-            <m:naryPr>
-              <m:chr m:val="∑"/>
-              <m:ctrlPr>
-                <w:rPr>
-                  <w:rFonts w:ascii="Cambria Math" w:eastAsiaTheme="minorEastAsia" w:hAnsi="Cambria Math" w:cs="Times New Roman"/>
-                  <w:i/>
-                  <w:sz w:val="24"/>
-                  <w:szCs w:val="24"/>
-                </w:rPr>
-              </m:ctrlPr>
-            </m:naryPr>
-            <m:sub>
-              <m:r>
-                <w:rPr>
-                  <w:rFonts w:ascii="Cambria Math" w:eastAsiaTheme="minorEastAsia" w:hAnsi="Cambria Math" w:cs="Times New Roman"/>
-                  <w:sz w:val="24"/>
-                  <w:szCs w:val="24"/>
-                </w:rPr>
-                <m:t>n=0</m:t>
-              </m:r>
-            </m:sub>
-            <m:sup>
-              <m:r>
-                <w:rPr>
-                  <w:rFonts w:ascii="Cambria Math" w:eastAsiaTheme="minorEastAsia" w:hAnsi="Cambria Math" w:cs="Times New Roman"/>
-                  <w:sz w:val="24"/>
-                  <w:szCs w:val="24"/>
-                </w:rPr>
-                <m:t>L+P-1</m:t>
-              </m:r>
-            </m:sup>
-            <m:e>
-              <m:sSup>
-                <m:sSupPr>
-                  <m:ctrlPr>
+                  <m:r>
                     <w:rPr>
                       <w:rFonts w:ascii="Cambria Math" w:eastAsiaTheme="minorEastAsia" w:hAnsi="Cambria Math" w:cs="Times New Roman"/>
-                      <w:i/>
                       <w:sz w:val="24"/>
                       <w:szCs w:val="24"/>
                     </w:rPr>
-                  </m:ctrlPr>
-                </m:sSupPr>
-                <m:e>
-                  <m:d>
-                    <m:dPr>
+                    <m:t>-</m:t>
+                  </m:r>
+                  <m:acc>
+                    <m:accPr>
                       <m:ctrlPr>
                         <w:rPr>
                           <w:rFonts w:ascii="Cambria Math" w:eastAsiaTheme="minorEastAsia" w:hAnsi="Cambria Math" w:cs="Times New Roman"/>
@@ -2963,7 +2831,7 @@
                           <w:szCs w:val="24"/>
                         </w:rPr>
                       </m:ctrlPr>
-                    </m:dPr>
+                    </m:accPr>
                     <m:e>
                       <m:r>
                         <w:rPr>
@@ -2973,102 +2841,43 @@
                         </w:rPr>
                         <m:t>x</m:t>
                       </m:r>
-                      <m:d>
-                        <m:dPr>
-                          <m:begChr m:val="["/>
-                          <m:endChr m:val="]"/>
-                          <m:ctrlPr>
-                            <w:rPr>
-                              <w:rFonts w:ascii="Cambria Math" w:eastAsiaTheme="minorEastAsia" w:hAnsi="Cambria Math" w:cs="Times New Roman"/>
-                              <w:i/>
-                              <w:sz w:val="24"/>
-                              <w:szCs w:val="24"/>
-                            </w:rPr>
-                          </m:ctrlPr>
-                        </m:dPr>
-                        <m:e>
-                          <m:r>
-                            <w:rPr>
-                              <w:rFonts w:ascii="Cambria Math" w:eastAsiaTheme="minorEastAsia" w:hAnsi="Cambria Math" w:cs="Times New Roman"/>
-                              <w:sz w:val="24"/>
-                              <w:szCs w:val="24"/>
-                            </w:rPr>
-                            <m:t>n</m:t>
-                          </m:r>
-                        </m:e>
-                      </m:d>
-                      <m:r>
-                        <w:rPr>
-                          <w:rFonts w:ascii="Cambria Math" w:eastAsiaTheme="minorEastAsia" w:hAnsi="Cambria Math" w:cs="Times New Roman"/>
-                          <w:sz w:val="24"/>
-                          <w:szCs w:val="24"/>
-                        </w:rPr>
-                        <m:t>-</m:t>
-                      </m:r>
-                      <m:acc>
-                        <m:accPr>
-                          <m:ctrlPr>
-                            <w:rPr>
-                              <w:rFonts w:ascii="Cambria Math" w:eastAsiaTheme="minorEastAsia" w:hAnsi="Cambria Math" w:cs="Times New Roman"/>
-                              <w:i/>
-                              <w:sz w:val="24"/>
-                              <w:szCs w:val="24"/>
-                            </w:rPr>
-                          </m:ctrlPr>
-                        </m:accPr>
-                        <m:e>
-                          <m:r>
-                            <w:rPr>
-                              <w:rFonts w:ascii="Cambria Math" w:eastAsiaTheme="minorEastAsia" w:hAnsi="Cambria Math" w:cs="Times New Roman"/>
-                              <w:sz w:val="24"/>
-                              <w:szCs w:val="24"/>
-                            </w:rPr>
-                            <m:t>x</m:t>
-                          </m:r>
-                        </m:e>
-                      </m:acc>
-                      <m:d>
-                        <m:dPr>
-                          <m:begChr m:val="["/>
-                          <m:endChr m:val="]"/>
-                          <m:ctrlPr>
-                            <w:rPr>
-                              <w:rFonts w:ascii="Cambria Math" w:eastAsiaTheme="minorEastAsia" w:hAnsi="Cambria Math" w:cs="Times New Roman"/>
-                              <w:i/>
-                              <w:sz w:val="24"/>
-                              <w:szCs w:val="24"/>
-                            </w:rPr>
-                          </m:ctrlPr>
-                        </m:dPr>
-                        <m:e>
-                          <m:r>
-                            <w:rPr>
-                              <w:rFonts w:ascii="Cambria Math" w:eastAsiaTheme="minorEastAsia" w:hAnsi="Cambria Math" w:cs="Times New Roman"/>
-                              <w:sz w:val="24"/>
-                              <w:szCs w:val="24"/>
-                            </w:rPr>
-                            <m:t>n</m:t>
-                          </m:r>
-                        </m:e>
-                      </m:d>
                     </m:e>
-                  </m:d>
-                </m:e>
-                <m:sup>
+                  </m:acc>
                   <m:r>
                     <w:rPr>
                       <w:rFonts w:ascii="Cambria Math" w:eastAsiaTheme="minorEastAsia" w:hAnsi="Cambria Math" w:cs="Times New Roman"/>
                       <w:sz w:val="24"/>
                       <w:szCs w:val="24"/>
                     </w:rPr>
-                    <m:t>2</m:t>
+                    <m:t>[n]</m:t>
                   </m:r>
-                </m:sup>
-              </m:sSup>
+                </m:e>
+              </m:d>
             </m:e>
-          </m:nary>
+            <m:sup>
+              <m:r>
+                <w:rPr>
+                  <w:rFonts w:ascii="Cambria Math" w:eastAsiaTheme="minorEastAsia" w:hAnsi="Cambria Math" w:cs="Times New Roman"/>
+                  <w:sz w:val="24"/>
+                  <w:szCs w:val="24"/>
+                </w:rPr>
+                <m:t>2</m:t>
+              </m:r>
+            </m:sup>
+          </m:sSup>
         </m:oMath>
       </m:oMathPara>
+    </w:p>
+    <w:p>
+      <w:pPr>
+        <w:rPr>
+          <w:rFonts w:ascii="Times New Roman" w:eastAsiaTheme="minorEastAsia" w:hAnsi="Times New Roman" w:cs="Times New Roman"/>
+          <w:b/>
+          <w:bCs/>
+          <w:sz w:val="24"/>
+          <w:szCs w:val="24"/>
+        </w:rPr>
+      </w:pPr>
     </w:p>
     <w:p>
       <w:pPr>
@@ -3093,15 +2902,7 @@
             <w:sz w:val="24"/>
             <w:szCs w:val="24"/>
           </w:rPr>
-          <m:t>x[n</m:t>
-        </m:r>
-        <m:r>
-          <w:rPr>
-            <w:rFonts w:ascii="Cambria Math" w:eastAsiaTheme="minorEastAsia" w:hAnsi="Cambria Math" w:cs="Times New Roman"/>
-            <w:sz w:val="24"/>
-            <w:szCs w:val="24"/>
-          </w:rPr>
-          <m:t>]</m:t>
+          <m:t>x[n]</m:t>
         </m:r>
       </m:oMath>
       <w:r>
@@ -3110,15 +2911,95 @@
           <w:sz w:val="24"/>
           <w:szCs w:val="24"/>
         </w:rPr>
-        <w:t xml:space="preserve"> is the training data sequence. In Figure 6,</w:t>
-      </w:r>
-      <w:r>
-        <w:rPr>
-          <w:rFonts w:ascii="Times New Roman" w:eastAsiaTheme="minorEastAsia" w:hAnsi="Times New Roman" w:cs="Times New Roman"/>
-          <w:sz w:val="24"/>
-          <w:szCs w:val="24"/>
-        </w:rPr>
-        <w:t xml:space="preserve"> we choose </w:t>
+        <w:t xml:space="preserve"> is the actual 2016 data and </w:t>
+      </w:r>
+      <m:oMath>
+        <m:acc>
+          <m:accPr>
+            <m:ctrlPr>
+              <w:rPr>
+                <w:rFonts w:ascii="Cambria Math" w:eastAsiaTheme="minorEastAsia" w:hAnsi="Cambria Math" w:cs="Times New Roman"/>
+                <w:i/>
+                <w:sz w:val="24"/>
+                <w:szCs w:val="24"/>
+              </w:rPr>
+            </m:ctrlPr>
+          </m:accPr>
+          <m:e>
+            <m:r>
+              <w:rPr>
+                <w:rFonts w:ascii="Cambria Math" w:eastAsiaTheme="minorEastAsia" w:hAnsi="Cambria Math" w:cs="Times New Roman"/>
+                <w:sz w:val="24"/>
+                <w:szCs w:val="24"/>
+              </w:rPr>
+              <m:t>x</m:t>
+            </m:r>
+          </m:e>
+        </m:acc>
+        <m:d>
+          <m:dPr>
+            <m:begChr m:val="["/>
+            <m:endChr m:val="]"/>
+            <m:ctrlPr>
+              <w:rPr>
+                <w:rFonts w:ascii="Cambria Math" w:eastAsiaTheme="minorEastAsia" w:hAnsi="Cambria Math" w:cs="Times New Roman"/>
+                <w:i/>
+                <w:sz w:val="24"/>
+                <w:szCs w:val="24"/>
+              </w:rPr>
+            </m:ctrlPr>
+          </m:dPr>
+          <m:e>
+            <m:r>
+              <w:rPr>
+                <w:rFonts w:ascii="Cambria Math" w:eastAsiaTheme="minorEastAsia" w:hAnsi="Cambria Math" w:cs="Times New Roman"/>
+                <w:sz w:val="24"/>
+                <w:szCs w:val="24"/>
+              </w:rPr>
+              <m:t>n</m:t>
+            </m:r>
+          </m:e>
+        </m:d>
+      </m:oMath>
+      <w:r>
+        <w:rPr>
+          <w:rFonts w:ascii="Times New Roman" w:eastAsiaTheme="minorEastAsia" w:hAnsi="Times New Roman" w:cs="Times New Roman"/>
+          <w:sz w:val="24"/>
+          <w:szCs w:val="24"/>
+        </w:rPr>
+        <w:t xml:space="preserve"> is the predicted 2016 data. </w:t>
+      </w:r>
+      <w:r>
+        <w:rPr>
+          <w:rFonts w:ascii="Times New Roman" w:eastAsiaTheme="minorEastAsia" w:hAnsi="Times New Roman" w:cs="Times New Roman"/>
+          <w:sz w:val="24"/>
+          <w:szCs w:val="24"/>
+        </w:rPr>
+        <w:t xml:space="preserve">In Figure 6, we </w:t>
+      </w:r>
+      <w:r>
+        <w:rPr>
+          <w:rFonts w:ascii="Times New Roman" w:eastAsiaTheme="minorEastAsia" w:hAnsi="Times New Roman" w:cs="Times New Roman"/>
+          <w:sz w:val="24"/>
+          <w:szCs w:val="24"/>
+        </w:rPr>
+        <w:t>p</w:t>
+      </w:r>
+      <w:r>
+        <w:rPr>
+          <w:rFonts w:ascii="Times New Roman" w:eastAsiaTheme="minorEastAsia" w:hAnsi="Times New Roman" w:cs="Times New Roman"/>
+          <w:sz w:val="24"/>
+          <w:szCs w:val="24"/>
+        </w:rPr>
+        <w:t xml:space="preserve">lot the least squares error E </w:t>
+      </w:r>
+      <w:r>
+        <w:rPr>
+          <w:rFonts w:ascii="Times New Roman" w:eastAsiaTheme="minorEastAsia" w:hAnsi="Times New Roman" w:cs="Times New Roman"/>
+          <w:sz w:val="24"/>
+          <w:szCs w:val="24"/>
+        </w:rPr>
+        <w:t xml:space="preserve">vs p for </w:t>
       </w:r>
       <m:oMath>
         <m:r>
@@ -3127,7 +3008,7 @@
             <w:sz w:val="24"/>
             <w:szCs w:val="24"/>
           </w:rPr>
-          <m:t>P=[2:4:50]</m:t>
+          <m:t>p=[2:4:50]</m:t>
         </m:r>
       </m:oMath>
       <w:r>
@@ -3136,14 +3017,6 @@
           <w:sz w:val="24"/>
           <w:szCs w:val="24"/>
         </w:rPr>
-        <w:t xml:space="preserve"> and plot the least squares error E versus p</w:t>
-      </w:r>
-      <w:r>
-        <w:rPr>
-          <w:rFonts w:ascii="Times New Roman" w:eastAsiaTheme="minorEastAsia" w:hAnsi="Times New Roman" w:cs="Times New Roman"/>
-          <w:sz w:val="24"/>
-          <w:szCs w:val="24"/>
-        </w:rPr>
         <w:t>.</w:t>
       </w:r>
     </w:p>
@@ -3164,9 +3037,9 @@
           <w:szCs w:val="24"/>
         </w:rPr>
         <w:drawing>
-          <wp:inline distT="0" distB="0" distL="0" distR="0" wp14:anchorId="26199773" wp14:editId="3F6543AA">
-            <wp:extent cx="4572000" cy="3429000"/>
-            <wp:effectExtent l="19050" t="19050" r="19050" b="19050"/>
+          <wp:inline distT="0" distB="0" distL="0" distR="0" wp14:anchorId="26199773" wp14:editId="046A0913">
+            <wp:extent cx="4561929" cy="3429000"/>
+            <wp:effectExtent l="19050" t="19050" r="10160" b="19050"/>
             <wp:docPr id="3" name="Picture 3"/>
             <wp:cNvGraphicFramePr>
               <a:graphicFrameLocks xmlns:a="http://schemas.openxmlformats.org/drawingml/2006/main" noChangeAspect="1"/>
@@ -3193,7 +3066,7 @@
                   <pic:spPr>
                     <a:xfrm>
                       <a:off x="0" y="0"/>
-                      <a:ext cx="4572000" cy="3429000"/>
+                      <a:ext cx="4561929" cy="3429000"/>
                     </a:xfrm>
                     <a:prstGeom prst="rect">
                       <a:avLst/>
@@ -3330,29 +3203,7 @@
                           <w:sz w:val="24"/>
                           <w:szCs w:val="24"/>
                         </w:rPr>
-                        <m:t>predicted diff</m:t>
-                      </m:r>
-                      <m:r>
-                        <m:rPr>
-                          <m:nor/>
-                        </m:rPr>
-                        <w:rPr>
-                          <w:rFonts w:ascii="Cambria Math" w:hAnsi="Cambria Math" w:cs="Times New Roman"/>
-                          <w:sz w:val="24"/>
-                          <w:szCs w:val="24"/>
-                        </w:rPr>
-                        <m:t>icu</m:t>
-                      </m:r>
-                      <m:r>
-                        <m:rPr>
-                          <m:nor/>
-                        </m:rPr>
-                        <w:rPr>
-                          <w:rFonts w:ascii="Cambria Math" w:hAnsi="Cambria Math" w:cs="Times New Roman"/>
-                          <w:sz w:val="24"/>
-                          <w:szCs w:val="24"/>
-                        </w:rPr>
-                        <m:t>lty</m:t>
+                        <m:t>predicted difficulty</m:t>
                       </m:r>
                       <m:r>
                         <w:rPr>
@@ -3559,73 +3410,7 @@
           <w:sz w:val="24"/>
           <w:szCs w:val="24"/>
         </w:rPr>
-        <w:t xml:space="preserve">Comparing Figure 6 and Figure 7, we </w:t>
-      </w:r>
-      <w:r>
-        <w:rPr>
-          <w:rFonts w:ascii="Times New Roman" w:eastAsiaTheme="minorEastAsia" w:hAnsi="Times New Roman" w:cs="Times New Roman"/>
-          <w:sz w:val="24"/>
-          <w:szCs w:val="24"/>
-        </w:rPr>
-        <w:t xml:space="preserve">note that the plots are different from one another. This occurs because </w:t>
-      </w:r>
-      <w:r>
-        <w:rPr>
-          <w:rFonts w:ascii="Times New Roman" w:eastAsiaTheme="minorEastAsia" w:hAnsi="Times New Roman" w:cs="Times New Roman"/>
-          <w:sz w:val="24"/>
-          <w:szCs w:val="24"/>
-        </w:rPr>
-        <w:t xml:space="preserve">the least squares error is determined from the </w:t>
-      </w:r>
-      <w:r>
-        <w:rPr>
-          <w:rFonts w:ascii="Times New Roman" w:eastAsiaTheme="minorEastAsia" w:hAnsi="Times New Roman" w:cs="Times New Roman"/>
-          <w:sz w:val="24"/>
-          <w:szCs w:val="24"/>
-        </w:rPr>
-        <w:t xml:space="preserve">2015 </w:t>
-      </w:r>
-      <w:r>
-        <w:rPr>
-          <w:rFonts w:ascii="Times New Roman" w:eastAsiaTheme="minorEastAsia" w:hAnsi="Times New Roman" w:cs="Times New Roman"/>
-          <w:sz w:val="24"/>
-          <w:szCs w:val="24"/>
-        </w:rPr>
-        <w:t xml:space="preserve">training data, and the average predicted error is determined using the 2016 predicted data. </w:t>
-      </w:r>
-      <w:r>
-        <w:rPr>
-          <w:rFonts w:ascii="Times New Roman" w:eastAsiaTheme="minorEastAsia" w:hAnsi="Times New Roman" w:cs="Times New Roman"/>
-          <w:sz w:val="24"/>
-          <w:szCs w:val="24"/>
-        </w:rPr>
-        <w:t xml:space="preserve">The least squares error approaches zero as p increases. This makes sense because the number of unknowns approaches the number of equations. On the other hand, note that the average predicted error does not follow the same trend. This occurs because the 2015 and 2016 data are different from one another. </w:t>
-      </w:r>
-      <w:r>
-        <w:rPr>
-          <w:rFonts w:ascii="Times New Roman" w:eastAsiaTheme="minorEastAsia" w:hAnsi="Times New Roman" w:cs="Times New Roman"/>
-          <w:sz w:val="24"/>
-          <w:szCs w:val="24"/>
-        </w:rPr>
-        <w:t xml:space="preserve">Too many coefficients can weight the predicted data off potentially irrelevant data, and too few coefficients </w:t>
-      </w:r>
-      <w:proofErr w:type="gramStart"/>
-      <w:r>
-        <w:rPr>
-          <w:rFonts w:ascii="Times New Roman" w:eastAsiaTheme="minorEastAsia" w:hAnsi="Times New Roman" w:cs="Times New Roman"/>
-          <w:sz w:val="24"/>
-          <w:szCs w:val="24"/>
-        </w:rPr>
-        <w:t>prevents</w:t>
-      </w:r>
-      <w:proofErr w:type="gramEnd"/>
-      <w:r>
-        <w:rPr>
-          <w:rFonts w:ascii="Times New Roman" w:eastAsiaTheme="minorEastAsia" w:hAnsi="Times New Roman" w:cs="Times New Roman"/>
-          <w:sz w:val="24"/>
-          <w:szCs w:val="24"/>
-        </w:rPr>
-        <w:t xml:space="preserve"> us from training our predictor well.</w:t>
+        <w:t xml:space="preserve">Comparing Figure 6 and Figure 7, we observe that the least squares error is a scaled version of the average predicted error. Specifically, the least squares error is the average predicted error multiplied by the total number of predicted days. </w:t>
       </w:r>
     </w:p>
     <w:p>
@@ -3663,95 +3448,7 @@
           <w:sz w:val="24"/>
           <w:szCs w:val="24"/>
         </w:rPr>
-        <w:t>In part (</w:t>
-      </w:r>
-      <w:r>
-        <w:rPr>
-          <w:rFonts w:ascii="Times New Roman" w:eastAsiaTheme="minorEastAsia" w:hAnsi="Times New Roman" w:cs="Times New Roman"/>
-          <w:sz w:val="24"/>
-          <w:szCs w:val="24"/>
-        </w:rPr>
-        <w:t>b</w:t>
-      </w:r>
-      <w:r>
-        <w:rPr>
-          <w:rFonts w:ascii="Times New Roman" w:eastAsiaTheme="minorEastAsia" w:hAnsi="Times New Roman" w:cs="Times New Roman"/>
-          <w:sz w:val="24"/>
-          <w:szCs w:val="24"/>
-        </w:rPr>
-        <w:t>), we use block difficulty data from J</w:t>
-      </w:r>
-      <w:r>
-        <w:rPr>
-          <w:rFonts w:ascii="Times New Roman" w:eastAsiaTheme="minorEastAsia" w:hAnsi="Times New Roman" w:cs="Times New Roman"/>
-          <w:sz w:val="24"/>
-          <w:szCs w:val="24"/>
-        </w:rPr>
-        <w:t>anuary 1</w:t>
-      </w:r>
-      <w:r>
-        <w:rPr>
-          <w:rFonts w:ascii="Times New Roman" w:eastAsiaTheme="minorEastAsia" w:hAnsi="Times New Roman" w:cs="Times New Roman"/>
-          <w:sz w:val="24"/>
-          <w:szCs w:val="24"/>
-        </w:rPr>
-        <w:t>, 201</w:t>
-      </w:r>
-      <w:r>
-        <w:rPr>
-          <w:rFonts w:ascii="Times New Roman" w:eastAsiaTheme="minorEastAsia" w:hAnsi="Times New Roman" w:cs="Times New Roman"/>
-          <w:sz w:val="24"/>
-          <w:szCs w:val="24"/>
-        </w:rPr>
-        <w:t>6</w:t>
-      </w:r>
-      <w:r>
-        <w:rPr>
-          <w:rFonts w:ascii="Times New Roman" w:eastAsiaTheme="minorEastAsia" w:hAnsi="Times New Roman" w:cs="Times New Roman"/>
-          <w:sz w:val="24"/>
-          <w:szCs w:val="24"/>
-        </w:rPr>
-        <w:t xml:space="preserve"> to December 31, 201</w:t>
-      </w:r>
-      <w:r>
-        <w:rPr>
-          <w:rFonts w:ascii="Times New Roman" w:eastAsiaTheme="minorEastAsia" w:hAnsi="Times New Roman" w:cs="Times New Roman"/>
-          <w:sz w:val="24"/>
-          <w:szCs w:val="24"/>
-        </w:rPr>
-        <w:t>6</w:t>
-      </w:r>
-      <w:r>
-        <w:rPr>
-          <w:rFonts w:ascii="Times New Roman" w:eastAsiaTheme="minorEastAsia" w:hAnsi="Times New Roman" w:cs="Times New Roman"/>
-          <w:sz w:val="24"/>
-          <w:szCs w:val="24"/>
-        </w:rPr>
-        <w:t xml:space="preserve"> </w:t>
-      </w:r>
-      <w:r>
-        <w:rPr>
-          <w:rFonts w:ascii="Times New Roman" w:eastAsiaTheme="minorEastAsia" w:hAnsi="Times New Roman" w:cs="Times New Roman"/>
-          <w:sz w:val="24"/>
-          <w:szCs w:val="24"/>
-        </w:rPr>
-        <w:t xml:space="preserve">as training data </w:t>
-      </w:r>
-      <w:r>
-        <w:rPr>
-          <w:rFonts w:ascii="Times New Roman" w:eastAsiaTheme="minorEastAsia" w:hAnsi="Times New Roman" w:cs="Times New Roman"/>
-          <w:sz w:val="24"/>
-          <w:szCs w:val="24"/>
-        </w:rPr>
-        <w:t xml:space="preserve">to predict difficulty </w:t>
-      </w:r>
-      <w:r>
-        <w:rPr>
-          <w:rFonts w:ascii="Times New Roman" w:eastAsiaTheme="minorEastAsia" w:hAnsi="Times New Roman" w:cs="Times New Roman"/>
-          <w:sz w:val="24"/>
-          <w:szCs w:val="24"/>
-        </w:rPr>
-        <w:t>over various date ranges. Then we compute the average predicted error for each date range.</w:t>
+        <w:t>In part (b), we use block difficulty data from January 1, 2016 to December 31, 2016 as training data to predict difficulty over various date ranges. Then we compute the average predicted error for each date range.</w:t>
       </w:r>
     </w:p>
     <w:p>
@@ -3950,124 +3647,24 @@
           <w:sz w:val="24"/>
           <w:szCs w:val="24"/>
         </w:rPr>
-        <w:t>(</w:t>
-      </w:r>
-      <w:r>
-        <w:rPr>
-          <w:rFonts w:ascii="Times New Roman" w:eastAsiaTheme="minorEastAsia" w:hAnsi="Times New Roman" w:cs="Times New Roman"/>
-          <w:b/>
-          <w:bCs/>
-          <w:sz w:val="24"/>
-          <w:szCs w:val="24"/>
-        </w:rPr>
-        <w:t>i</w:t>
-      </w:r>
-      <w:r>
-        <w:rPr>
-          <w:rFonts w:ascii="Times New Roman" w:eastAsiaTheme="minorEastAsia" w:hAnsi="Times New Roman" w:cs="Times New Roman"/>
-          <w:b/>
-          <w:bCs/>
-          <w:sz w:val="24"/>
-          <w:szCs w:val="24"/>
-        </w:rPr>
-        <w:t>i)</w:t>
-      </w:r>
-    </w:p>
-    <w:p>
-      <w:pPr>
-        <w:rPr>
-          <w:rFonts w:ascii="Times New Roman" w:eastAsiaTheme="minorEastAsia" w:hAnsi="Times New Roman" w:cs="Times New Roman"/>
-          <w:sz w:val="24"/>
-          <w:szCs w:val="24"/>
-        </w:rPr>
-      </w:pPr>
-      <w:r>
-        <w:rPr>
-          <w:rFonts w:ascii="Times New Roman" w:eastAsiaTheme="minorEastAsia" w:hAnsi="Times New Roman" w:cs="Times New Roman"/>
-          <w:sz w:val="24"/>
-          <w:szCs w:val="24"/>
-        </w:rPr>
-        <w:t>In part (i</w:t>
-      </w:r>
-      <w:r>
-        <w:rPr>
-          <w:rFonts w:ascii="Times New Roman" w:eastAsiaTheme="minorEastAsia" w:hAnsi="Times New Roman" w:cs="Times New Roman"/>
-          <w:sz w:val="24"/>
-          <w:szCs w:val="24"/>
-        </w:rPr>
-        <w:t>i</w:t>
-      </w:r>
-      <w:r>
-        <w:rPr>
-          <w:rFonts w:ascii="Times New Roman" w:eastAsiaTheme="minorEastAsia" w:hAnsi="Times New Roman" w:cs="Times New Roman"/>
-          <w:sz w:val="24"/>
-          <w:szCs w:val="24"/>
-        </w:rPr>
-        <w:t>), we use the predictor to predict difficulty from January 1, 201</w:t>
-      </w:r>
-      <w:r>
-        <w:rPr>
-          <w:rFonts w:ascii="Times New Roman" w:eastAsiaTheme="minorEastAsia" w:hAnsi="Times New Roman" w:cs="Times New Roman"/>
-          <w:sz w:val="24"/>
-          <w:szCs w:val="24"/>
-        </w:rPr>
-        <w:t>8</w:t>
-      </w:r>
-      <w:r>
-        <w:rPr>
-          <w:rFonts w:ascii="Times New Roman" w:eastAsiaTheme="minorEastAsia" w:hAnsi="Times New Roman" w:cs="Times New Roman"/>
-          <w:sz w:val="24"/>
-          <w:szCs w:val="24"/>
-        </w:rPr>
-        <w:t xml:space="preserve"> to December 31, 201</w:t>
-      </w:r>
-      <w:r>
-        <w:rPr>
-          <w:rFonts w:ascii="Times New Roman" w:eastAsiaTheme="minorEastAsia" w:hAnsi="Times New Roman" w:cs="Times New Roman"/>
-          <w:sz w:val="24"/>
-          <w:szCs w:val="24"/>
-        </w:rPr>
-        <w:t>8</w:t>
-      </w:r>
-      <w:r>
-        <w:rPr>
-          <w:rFonts w:ascii="Times New Roman" w:eastAsiaTheme="minorEastAsia" w:hAnsi="Times New Roman" w:cs="Times New Roman"/>
-          <w:sz w:val="24"/>
-          <w:szCs w:val="24"/>
-        </w:rPr>
-        <w:t xml:space="preserve">. In Figure </w:t>
-      </w:r>
-      <w:r>
-        <w:rPr>
-          <w:rFonts w:ascii="Times New Roman" w:eastAsiaTheme="minorEastAsia" w:hAnsi="Times New Roman" w:cs="Times New Roman"/>
-          <w:sz w:val="24"/>
-          <w:szCs w:val="24"/>
-        </w:rPr>
-        <w:t>9,</w:t>
-      </w:r>
-      <w:r>
-        <w:rPr>
-          <w:rFonts w:ascii="Times New Roman" w:eastAsiaTheme="minorEastAsia" w:hAnsi="Times New Roman" w:cs="Times New Roman"/>
-          <w:sz w:val="24"/>
-          <w:szCs w:val="24"/>
-        </w:rPr>
-        <w:t xml:space="preserve"> the predicted block difficulty for the 201</w:t>
-      </w:r>
-      <w:r>
-        <w:rPr>
-          <w:rFonts w:ascii="Times New Roman" w:eastAsiaTheme="minorEastAsia" w:hAnsi="Times New Roman" w:cs="Times New Roman"/>
-          <w:sz w:val="24"/>
-          <w:szCs w:val="24"/>
-        </w:rPr>
-        <w:t>8</w:t>
-      </w:r>
-      <w:r>
-        <w:rPr>
-          <w:rFonts w:ascii="Times New Roman" w:eastAsiaTheme="minorEastAsia" w:hAnsi="Times New Roman" w:cs="Times New Roman"/>
-          <w:sz w:val="24"/>
-          <w:szCs w:val="24"/>
-        </w:rPr>
-        <w:t xml:space="preserve"> data is plotted on the same set of axes as the actual block difficulty.</w:t>
+        <w:t>(ii)</w:t>
+      </w:r>
+    </w:p>
+    <w:p>
+      <w:pPr>
+        <w:rPr>
+          <w:rFonts w:ascii="Times New Roman" w:eastAsiaTheme="minorEastAsia" w:hAnsi="Times New Roman" w:cs="Times New Roman"/>
+          <w:sz w:val="24"/>
+          <w:szCs w:val="24"/>
+        </w:rPr>
+      </w:pPr>
+      <w:r>
+        <w:rPr>
+          <w:rFonts w:ascii="Times New Roman" w:eastAsiaTheme="minorEastAsia" w:hAnsi="Times New Roman" w:cs="Times New Roman"/>
+          <w:sz w:val="24"/>
+          <w:szCs w:val="24"/>
+        </w:rPr>
+        <w:t>In part (ii), we use the predictor to predict difficulty from January 1, 2018 to December 31, 2018. In Figure 9, the predicted block difficulty for the 2018 data is plotted on the same set of axes as the actual block difficulty.</w:t>
       </w:r>
     </w:p>
     <w:p>
@@ -4148,47 +3745,7 @@
           <w:sz w:val="24"/>
           <w:szCs w:val="24"/>
         </w:rPr>
-        <w:t xml:space="preserve">Figure 9 - </w:t>
-      </w:r>
-      <w:r>
-        <w:rPr>
-          <w:rFonts w:ascii="Times New Roman" w:eastAsiaTheme="minorEastAsia" w:hAnsi="Times New Roman" w:cs="Times New Roman"/>
-          <w:sz w:val="24"/>
-          <w:szCs w:val="24"/>
-        </w:rPr>
-        <w:t>Plot of the Predicted Block Difficulty and Actual Block Difficulty from January 1, 201</w:t>
-      </w:r>
-      <w:r>
-        <w:rPr>
-          <w:rFonts w:ascii="Times New Roman" w:eastAsiaTheme="minorEastAsia" w:hAnsi="Times New Roman" w:cs="Times New Roman"/>
-          <w:sz w:val="24"/>
-          <w:szCs w:val="24"/>
-        </w:rPr>
-        <w:t>8</w:t>
-      </w:r>
-      <w:r>
-        <w:rPr>
-          <w:rFonts w:ascii="Times New Roman" w:eastAsiaTheme="minorEastAsia" w:hAnsi="Times New Roman" w:cs="Times New Roman"/>
-          <w:sz w:val="24"/>
-          <w:szCs w:val="24"/>
-        </w:rPr>
-        <w:t xml:space="preserve"> to December 31, 201</w:t>
-      </w:r>
-      <w:r>
-        <w:rPr>
-          <w:rFonts w:ascii="Times New Roman" w:eastAsiaTheme="minorEastAsia" w:hAnsi="Times New Roman" w:cs="Times New Roman"/>
-          <w:sz w:val="24"/>
-          <w:szCs w:val="24"/>
-        </w:rPr>
-        <w:t>8</w:t>
-      </w:r>
-      <w:r>
-        <w:rPr>
-          <w:rFonts w:ascii="Times New Roman" w:eastAsiaTheme="minorEastAsia" w:hAnsi="Times New Roman" w:cs="Times New Roman"/>
-          <w:sz w:val="24"/>
-          <w:szCs w:val="24"/>
-        </w:rPr>
-        <w:t>.</w:t>
+        <w:t>Figure 9 - Plot of the Predicted Block Difficulty and Actual Block Difficulty from January 1, 2018 to December 31, 2018.</w:t>
       </w:r>
     </w:p>
     <w:p>
@@ -4226,25 +3783,7 @@
           <w:sz w:val="24"/>
           <w:szCs w:val="24"/>
         </w:rPr>
-        <w:t xml:space="preserve">In part (iii), we compute the average predicted error between the actual and predicted block difficulty for the 2017 and 2018 </w:t>
-      </w:r>
-      <w:proofErr w:type="gramStart"/>
-      <w:r>
-        <w:rPr>
-          <w:rFonts w:ascii="Times New Roman" w:eastAsiaTheme="minorEastAsia" w:hAnsi="Times New Roman" w:cs="Times New Roman"/>
-          <w:sz w:val="24"/>
-          <w:szCs w:val="24"/>
-        </w:rPr>
-        <w:t>data</w:t>
-      </w:r>
-      <w:proofErr w:type="gramEnd"/>
-      <w:r>
-        <w:rPr>
-          <w:rFonts w:ascii="Times New Roman" w:eastAsiaTheme="minorEastAsia" w:hAnsi="Times New Roman" w:cs="Times New Roman"/>
-          <w:sz w:val="24"/>
-          <w:szCs w:val="24"/>
-        </w:rPr>
-        <w:t xml:space="preserve"> respectively. Using the definition of averaged predicted error, we determine that </w:t>
+        <w:t xml:space="preserve">In part (iii), we compute the average predicted error between the actual and predicted block difficulty for the 2017 and 2018 data respectively. Using the definition of averaged predicted error, we determine that </w:t>
       </w:r>
       <w:r>
         <w:rPr>
@@ -4596,71 +4135,7 @@
           <w:sz w:val="24"/>
           <w:szCs w:val="24"/>
         </w:rPr>
-        <w:t>In part (i</w:t>
-      </w:r>
-      <w:r>
-        <w:rPr>
-          <w:rFonts w:ascii="Times New Roman" w:eastAsiaTheme="minorEastAsia" w:hAnsi="Times New Roman" w:cs="Times New Roman"/>
-          <w:sz w:val="24"/>
-          <w:szCs w:val="24"/>
-        </w:rPr>
-        <w:t>i</w:t>
-      </w:r>
-      <w:r>
-        <w:rPr>
-          <w:rFonts w:ascii="Times New Roman" w:eastAsiaTheme="minorEastAsia" w:hAnsi="Times New Roman" w:cs="Times New Roman"/>
-          <w:sz w:val="24"/>
-          <w:szCs w:val="24"/>
-        </w:rPr>
-        <w:t xml:space="preserve">), we use the previous </w:t>
-      </w:r>
-      <w:r>
-        <w:rPr>
-          <w:rFonts w:ascii="Times New Roman" w:eastAsiaTheme="minorEastAsia" w:hAnsi="Times New Roman" w:cs="Times New Roman"/>
-          <w:sz w:val="24"/>
-          <w:szCs w:val="24"/>
-        </w:rPr>
-        <w:t>6 months</w:t>
-      </w:r>
-      <w:r>
-        <w:rPr>
-          <w:rFonts w:ascii="Times New Roman" w:eastAsiaTheme="minorEastAsia" w:hAnsi="Times New Roman" w:cs="Times New Roman"/>
-          <w:sz w:val="24"/>
-          <w:szCs w:val="24"/>
-        </w:rPr>
-        <w:t xml:space="preserve"> (</w:t>
-      </w:r>
-      <w:r>
-        <w:rPr>
-          <w:rFonts w:ascii="Times New Roman" w:eastAsiaTheme="minorEastAsia" w:hAnsi="Times New Roman" w:cs="Times New Roman"/>
-          <w:sz w:val="24"/>
-          <w:szCs w:val="24"/>
-        </w:rPr>
-        <w:t>180</w:t>
-      </w:r>
-      <w:r>
-        <w:rPr>
-          <w:rFonts w:ascii="Times New Roman" w:eastAsiaTheme="minorEastAsia" w:hAnsi="Times New Roman" w:cs="Times New Roman"/>
-          <w:sz w:val="24"/>
-          <w:szCs w:val="24"/>
-        </w:rPr>
-        <w:t xml:space="preserve"> days) of data to train our predictor. Using this predictor, we plot the predicted difficulty vs the actual block difficulty from January 1, 2018 to June 30, 2018. This plot is displayed in Figure 1</w:t>
-      </w:r>
-      <w:r>
-        <w:rPr>
-          <w:rFonts w:ascii="Times New Roman" w:eastAsiaTheme="minorEastAsia" w:hAnsi="Times New Roman" w:cs="Times New Roman"/>
-          <w:sz w:val="24"/>
-          <w:szCs w:val="24"/>
-        </w:rPr>
-        <w:t>1</w:t>
-      </w:r>
-      <w:r>
-        <w:rPr>
-          <w:rFonts w:ascii="Times New Roman" w:eastAsiaTheme="minorEastAsia" w:hAnsi="Times New Roman" w:cs="Times New Roman"/>
-          <w:sz w:val="24"/>
-          <w:szCs w:val="24"/>
-        </w:rPr>
-        <w:t>.</w:t>
+        <w:t>In part (ii), we use the previous 6 months (180 days) of data to train our predictor. Using this predictor, we plot the predicted difficulty vs the actual block difficulty from January 1, 2018 to June 30, 2018. This plot is displayed in Figure 11.</w:t>
       </w:r>
     </w:p>
     <w:p>
@@ -4741,39 +4216,7 @@
           <w:sz w:val="24"/>
           <w:szCs w:val="24"/>
         </w:rPr>
-        <w:t>Figure 1</w:t>
-      </w:r>
-      <w:r>
-        <w:rPr>
-          <w:rFonts w:ascii="Times New Roman" w:eastAsiaTheme="minorEastAsia" w:hAnsi="Times New Roman" w:cs="Times New Roman"/>
-          <w:sz w:val="24"/>
-          <w:szCs w:val="24"/>
-        </w:rPr>
-        <w:t>1</w:t>
-      </w:r>
-      <w:r>
-        <w:rPr>
-          <w:rFonts w:ascii="Times New Roman" w:eastAsiaTheme="minorEastAsia" w:hAnsi="Times New Roman" w:cs="Times New Roman"/>
-          <w:sz w:val="24"/>
-          <w:szCs w:val="24"/>
-        </w:rPr>
-        <w:t xml:space="preserve"> – Plot of the Predicted Difficulty and Actual Difficulty when </w:t>
-      </w:r>
-      <w:r>
-        <w:rPr>
-          <w:rFonts w:ascii="Times New Roman" w:eastAsiaTheme="minorEastAsia" w:hAnsi="Times New Roman" w:cs="Times New Roman"/>
-          <w:sz w:val="24"/>
-          <w:szCs w:val="24"/>
-        </w:rPr>
-        <w:t>180</w:t>
-      </w:r>
-      <w:r>
-        <w:rPr>
-          <w:rFonts w:ascii="Times New Roman" w:eastAsiaTheme="minorEastAsia" w:hAnsi="Times New Roman" w:cs="Times New Roman"/>
-          <w:sz w:val="24"/>
-          <w:szCs w:val="24"/>
-        </w:rPr>
-        <w:t xml:space="preserve"> days of data is used to train the predictor.</w:t>
+        <w:t>Figure 11 – Plot of the Predicted Difficulty and Actual Difficulty when 180 days of data is used to train the predictor.</w:t>
       </w:r>
     </w:p>
     <w:p>
@@ -4843,60 +4286,24 @@
           <w:sz w:val="24"/>
           <w:szCs w:val="24"/>
         </w:rPr>
-        <w:t>(ii</w:t>
-      </w:r>
-      <w:r>
-        <w:rPr>
-          <w:rFonts w:ascii="Times New Roman" w:eastAsiaTheme="minorEastAsia" w:hAnsi="Times New Roman" w:cs="Times New Roman"/>
-          <w:b/>
-          <w:bCs/>
-          <w:sz w:val="24"/>
-          <w:szCs w:val="24"/>
-        </w:rPr>
-        <w:t>i</w:t>
-      </w:r>
-      <w:r>
-        <w:rPr>
-          <w:rFonts w:ascii="Times New Roman" w:eastAsiaTheme="minorEastAsia" w:hAnsi="Times New Roman" w:cs="Times New Roman"/>
-          <w:b/>
-          <w:bCs/>
-          <w:sz w:val="24"/>
-          <w:szCs w:val="24"/>
-        </w:rPr>
-        <w:t>)</w:t>
-      </w:r>
-    </w:p>
-    <w:p>
-      <w:pPr>
-        <w:rPr>
-          <w:rFonts w:ascii="Times New Roman" w:eastAsiaTheme="minorEastAsia" w:hAnsi="Times New Roman" w:cs="Times New Roman"/>
-          <w:sz w:val="24"/>
-          <w:szCs w:val="24"/>
-        </w:rPr>
-      </w:pPr>
-      <w:r>
-        <w:rPr>
-          <w:rFonts w:ascii="Times New Roman" w:eastAsiaTheme="minorEastAsia" w:hAnsi="Times New Roman" w:cs="Times New Roman"/>
-          <w:sz w:val="24"/>
-          <w:szCs w:val="24"/>
-        </w:rPr>
-        <w:t>In part (i</w:t>
-      </w:r>
-      <w:r>
-        <w:rPr>
-          <w:rFonts w:ascii="Times New Roman" w:eastAsiaTheme="minorEastAsia" w:hAnsi="Times New Roman" w:cs="Times New Roman"/>
-          <w:sz w:val="24"/>
-          <w:szCs w:val="24"/>
-        </w:rPr>
-        <w:t>i</w:t>
-      </w:r>
-      <w:r>
-        <w:rPr>
-          <w:rFonts w:ascii="Times New Roman" w:eastAsiaTheme="minorEastAsia" w:hAnsi="Times New Roman" w:cs="Times New Roman"/>
-          <w:sz w:val="24"/>
-          <w:szCs w:val="24"/>
-        </w:rPr>
-        <w:t>i), we use the previous month (</w:t>
+        <w:t>(iii)</w:t>
+      </w:r>
+    </w:p>
+    <w:p>
+      <w:pPr>
+        <w:rPr>
+          <w:rFonts w:ascii="Times New Roman" w:eastAsiaTheme="minorEastAsia" w:hAnsi="Times New Roman" w:cs="Times New Roman"/>
+          <w:sz w:val="24"/>
+          <w:szCs w:val="24"/>
+        </w:rPr>
+      </w:pPr>
+      <w:r>
+        <w:rPr>
+          <w:rFonts w:ascii="Times New Roman" w:eastAsiaTheme="minorEastAsia" w:hAnsi="Times New Roman" w:cs="Times New Roman"/>
+          <w:sz w:val="24"/>
+          <w:szCs w:val="24"/>
+        </w:rPr>
+        <w:t>In part (iii), we use the previous month (</w:t>
       </w:r>
       <w:r>
         <w:rPr>
@@ -5017,23 +4424,7 @@
           <w:sz w:val="24"/>
           <w:szCs w:val="24"/>
         </w:rPr>
-        <w:t xml:space="preserve"> – Plot of the Predicted Difficulty and Actual Difficulty when </w:t>
-      </w:r>
-      <w:r>
-        <w:rPr>
-          <w:rFonts w:ascii="Times New Roman" w:eastAsiaTheme="minorEastAsia" w:hAnsi="Times New Roman" w:cs="Times New Roman"/>
-          <w:sz w:val="24"/>
-          <w:szCs w:val="24"/>
-        </w:rPr>
-        <w:t>3</w:t>
-      </w:r>
-      <w:r>
-        <w:rPr>
-          <w:rFonts w:ascii="Times New Roman" w:eastAsiaTheme="minorEastAsia" w:hAnsi="Times New Roman" w:cs="Times New Roman"/>
-          <w:sz w:val="24"/>
-          <w:szCs w:val="24"/>
-        </w:rPr>
-        <w:t>0 days of data is used to train the predictor.</w:t>
+        <w:t xml:space="preserve"> – Plot of the Predicted Difficulty and Actual Difficulty when 30 days of data is used to train the predictor.</w:t>
       </w:r>
     </w:p>
     <w:p>
@@ -6608,6 +5999,7 @@
   <w:style w:type="character" w:default="1" w:styleId="DefaultParagraphFont">
     <w:name w:val="Default Paragraph Font"/>
     <w:uiPriority w:val="1"/>
+    <w:semiHidden/>
     <w:unhideWhenUsed/>
   </w:style>
   <w:style w:type="table" w:default="1" w:styleId="TableNormal">
@@ -7011,16 +6403,15 @@
 </file>
 
 <file path=customXml/item1.xml><?xml version="1.0" encoding="utf-8"?>
-<p:properties xmlns:p="http://schemas.microsoft.com/office/2006/metadata/properties" xmlns:xsi="http://www.w3.org/2001/XMLSchema-instance" xmlns:pc="http://schemas.microsoft.com/office/infopath/2007/PartnerControls">
-  <documentManagement/>
-</p:properties>
+<?mso-contentType ?>
+<FormTemplates xmlns="http://schemas.microsoft.com/sharepoint/v3/contenttype/forms">
+  <Display>DocumentLibraryForm</Display>
+  <Edit>DocumentLibraryForm</Edit>
+  <New>DocumentLibraryForm</New>
+</FormTemplates>
 </file>
 
 <file path=customXml/item2.xml><?xml version="1.0" encoding="utf-8"?>
-<b:Sources xmlns:b="http://schemas.openxmlformats.org/officeDocument/2006/bibliography" xmlns="http://schemas.openxmlformats.org/officeDocument/2006/bibliography" SelectedStyle="\APASixthEditionOfficeOnline.xsl" StyleName="APA" Version="6"/>
-</file>
-
-<file path=customXml/item3.xml><?xml version="1.0" encoding="utf-8"?>
 <ct:contentTypeSchema xmlns:ct="http://schemas.microsoft.com/office/2006/metadata/contentType" xmlns:ma="http://schemas.microsoft.com/office/2006/metadata/properties/metaAttributes" ct:_="" ma:_="" ma:contentTypeName="Document" ma:contentTypeID="0x01010018888F135366464196A1654005703079" ma:contentTypeVersion="11" ma:contentTypeDescription="Create a new document." ma:contentTypeScope="" ma:versionID="b1411180fed079476454170ec0748a8a">
   <xsd:schema xmlns:xsd="http://www.w3.org/2001/XMLSchema" xmlns:xs="http://www.w3.org/2001/XMLSchema" xmlns:p="http://schemas.microsoft.com/office/2006/metadata/properties" xmlns:ns3="90e31459-0e0b-4b47-bf19-390f3e07d6f7" xmlns:ns4="4f8d60d3-6368-4a75-a87f-43e92b2cc2a6" targetNamespace="http://schemas.microsoft.com/office/2006/metadata/properties" ma:root="true" ma:fieldsID="86552e17d91fb6b9759927420c3c53a0" ns3:_="" ns4:_="">
     <xsd:import namespace="90e31459-0e0b-4b47-bf19-390f3e07d6f7"/>
@@ -7231,33 +6622,25 @@
 </ct:contentTypeSchema>
 </file>
 
+<file path=customXml/item3.xml><?xml version="1.0" encoding="utf-8"?>
+<b:Sources xmlns:b="http://schemas.openxmlformats.org/officeDocument/2006/bibliography" xmlns="http://schemas.openxmlformats.org/officeDocument/2006/bibliography" SelectedStyle="\APASixthEditionOfficeOnline.xsl" StyleName="APA" Version="6"/>
+</file>
+
 <file path=customXml/item4.xml><?xml version="1.0" encoding="utf-8"?>
-<?mso-contentType ?>
-<FormTemplates xmlns="http://schemas.microsoft.com/sharepoint/v3/contenttype/forms">
-  <Display>DocumentLibraryForm</Display>
-  <Edit>DocumentLibraryForm</Edit>
-  <New>DocumentLibraryForm</New>
-</FormTemplates>
+<p:properties xmlns:p="http://schemas.microsoft.com/office/2006/metadata/properties" xmlns:xsi="http://www.w3.org/2001/XMLSchema-instance" xmlns:pc="http://schemas.microsoft.com/office/infopath/2007/PartnerControls">
+  <documentManagement/>
+</p:properties>
 </file>
 
 <file path=customXml/itemProps1.xml><?xml version="1.0" encoding="utf-8"?>
-<ds:datastoreItem xmlns:ds="http://schemas.openxmlformats.org/officeDocument/2006/customXml" ds:itemID="{03CF7DB3-698A-472F-9AD7-B9452BD64245}">
+<ds:datastoreItem xmlns:ds="http://schemas.openxmlformats.org/officeDocument/2006/customXml" ds:itemID="{EBF539D8-78CE-4F93-B974-F499CFC577D8}">
   <ds:schemaRefs>
-    <ds:schemaRef ds:uri="http://schemas.microsoft.com/office/2006/metadata/properties"/>
-    <ds:schemaRef ds:uri="http://schemas.microsoft.com/office/infopath/2007/PartnerControls"/>
+    <ds:schemaRef ds:uri="http://schemas.microsoft.com/sharepoint/v3/contenttype/forms"/>
   </ds:schemaRefs>
 </ds:datastoreItem>
 </file>
 
 <file path=customXml/itemProps2.xml><?xml version="1.0" encoding="utf-8"?>
-<ds:datastoreItem xmlns:ds="http://schemas.openxmlformats.org/officeDocument/2006/customXml" ds:itemID="{2263B5EF-CD7C-42A6-8146-8F715F7F41EA}">
-  <ds:schemaRefs>
-    <ds:schemaRef ds:uri="http://schemas.openxmlformats.org/officeDocument/2006/bibliography"/>
-  </ds:schemaRefs>
-</ds:datastoreItem>
-</file>
-
-<file path=customXml/itemProps3.xml><?xml version="1.0" encoding="utf-8"?>
 <ds:datastoreItem xmlns:ds="http://schemas.openxmlformats.org/officeDocument/2006/customXml" ds:itemID="{F25C6FA4-B546-4B53-ABB7-4249C91A27F1}">
   <ds:schemaRefs>
     <ds:schemaRef ds:uri="http://schemas.microsoft.com/office/2006/metadata/contentType"/>
@@ -7276,10 +6659,19 @@
 </ds:datastoreItem>
 </file>
 
+<file path=customXml/itemProps3.xml><?xml version="1.0" encoding="utf-8"?>
+<ds:datastoreItem xmlns:ds="http://schemas.openxmlformats.org/officeDocument/2006/customXml" ds:itemID="{2263B5EF-CD7C-42A6-8146-8F715F7F41EA}">
+  <ds:schemaRefs>
+    <ds:schemaRef ds:uri="http://schemas.openxmlformats.org/officeDocument/2006/bibliography"/>
+  </ds:schemaRefs>
+</ds:datastoreItem>
+</file>
+
 <file path=customXml/itemProps4.xml><?xml version="1.0" encoding="utf-8"?>
-<ds:datastoreItem xmlns:ds="http://schemas.openxmlformats.org/officeDocument/2006/customXml" ds:itemID="{EBF539D8-78CE-4F93-B974-F499CFC577D8}">
+<ds:datastoreItem xmlns:ds="http://schemas.openxmlformats.org/officeDocument/2006/customXml" ds:itemID="{03CF7DB3-698A-472F-9AD7-B9452BD64245}">
   <ds:schemaRefs>
-    <ds:schemaRef ds:uri="http://schemas.microsoft.com/sharepoint/v3/contenttype/forms"/>
+    <ds:schemaRef ds:uri="http://schemas.microsoft.com/office/2006/metadata/properties"/>
+    <ds:schemaRef ds:uri="http://schemas.microsoft.com/office/infopath/2007/PartnerControls"/>
   </ds:schemaRefs>
 </ds:datastoreItem>
 </file>
</xml_diff>